<commit_message>
Added C Lab programs
</commit_message>
<xml_diff>
--- a/C lang/Theory_Assignment.docx
+++ b/C lang/Theory_Assignment.docx
@@ -542,35 +542,7 @@
           <w:lang w:eastAsia="en-IN" w:bidi="mr-IN"/>
           <w14:ligatures w14:val="none"/>
         </w:rPr>
-        <w:t>Q</w:t>
-      </w:r>
-      <w:proofErr w:type="gramStart"/>
-      <w:r>
-        <w:rPr>
-          <w:rFonts w:eastAsia="Times New Roman" w:cstheme="minorHAnsi"/>
-          <w:b/>
-          <w:bCs/>
-          <w:kern w:val="0"/>
-          <w:sz w:val="28"/>
-          <w:szCs w:val="28"/>
-          <w:lang w:eastAsia="en-IN" w:bidi="mr-IN"/>
-          <w14:ligatures w14:val="none"/>
-        </w:rPr>
-        <w:t>2 .</w:t>
-      </w:r>
-      <w:proofErr w:type="gramEnd"/>
-      <w:r>
-        <w:rPr>
-          <w:rFonts w:eastAsia="Times New Roman" w:cstheme="minorHAnsi"/>
-          <w:b/>
-          <w:bCs/>
-          <w:kern w:val="0"/>
-          <w:sz w:val="28"/>
-          <w:szCs w:val="28"/>
-          <w:lang w:eastAsia="en-IN" w:bidi="mr-IN"/>
-          <w14:ligatures w14:val="none"/>
-        </w:rPr>
-        <w:t xml:space="preserve"> </w:t>
+        <w:t xml:space="preserve">Q2 . </w:t>
       </w:r>
       <w:r>
         <w:rPr>
@@ -989,31 +961,7 @@
           <w:lang w:eastAsia="en-IN" w:bidi="mr-IN"/>
           <w14:ligatures w14:val="none"/>
         </w:rPr>
-        <w:t>#include &lt;stdio.h</w:t>
-      </w:r>
-      <w:proofErr w:type="gramStart"/>
-      <w:r>
-        <w:rPr>
-          <w:rFonts w:eastAsia="Times New Roman" w:cstheme="minorHAnsi"/>
-          <w:kern w:val="0"/>
-          <w:sz w:val="24"/>
-          <w:szCs w:val="24"/>
-          <w:lang w:eastAsia="en-IN" w:bidi="mr-IN"/>
-          <w14:ligatures w14:val="none"/>
-        </w:rPr>
-        <w:t>&gt;  /</w:t>
-      </w:r>
-      <w:proofErr w:type="gramEnd"/>
-      <w:r>
-        <w:rPr>
-          <w:rFonts w:eastAsia="Times New Roman" w:cstheme="minorHAnsi"/>
-          <w:kern w:val="0"/>
-          <w:sz w:val="24"/>
-          <w:szCs w:val="24"/>
-          <w:lang w:eastAsia="en-IN" w:bidi="mr-IN"/>
-          <w14:ligatures w14:val="none"/>
-        </w:rPr>
-        <w:t>/ Standard Input/Output library</w:t>
+        <w:t>#include &lt;stdio.h&gt;  // Standard Input/Output library</w:t>
       </w:r>
     </w:p>
     <w:p>
@@ -1063,35 +1011,7 @@
           <w:lang w:eastAsia="en-IN" w:bidi="mr-IN"/>
           <w14:ligatures w14:val="none"/>
         </w:rPr>
-        <w:t xml:space="preserve">3. </w:t>
-      </w:r>
-      <w:proofErr w:type="gramStart"/>
-      <w:r>
-        <w:rPr>
-          <w:rFonts w:eastAsia="Times New Roman" w:cstheme="minorHAnsi"/>
-          <w:b/>
-          <w:bCs/>
-          <w:kern w:val="0"/>
-          <w:sz w:val="24"/>
-          <w:szCs w:val="24"/>
-          <w:lang w:eastAsia="en-IN" w:bidi="mr-IN"/>
-          <w14:ligatures w14:val="none"/>
-        </w:rPr>
-        <w:t>main(</w:t>
-      </w:r>
-      <w:proofErr w:type="gramEnd"/>
-      <w:r>
-        <w:rPr>
-          <w:rFonts w:eastAsia="Times New Roman" w:cstheme="minorHAnsi"/>
-          <w:b/>
-          <w:bCs/>
-          <w:kern w:val="0"/>
-          <w:sz w:val="24"/>
-          <w:szCs w:val="24"/>
-          <w:lang w:eastAsia="en-IN" w:bidi="mr-IN"/>
-          <w14:ligatures w14:val="none"/>
-        </w:rPr>
-        <w:t>) Function</w:t>
+        <w:t>3. main() Function</w:t>
       </w:r>
     </w:p>
     <w:p>
@@ -1155,31 +1075,7 @@
           <w:lang w:eastAsia="en-IN" w:bidi="mr-IN"/>
           <w14:ligatures w14:val="none"/>
         </w:rPr>
-        <w:t xml:space="preserve">int </w:t>
-      </w:r>
-      <w:proofErr w:type="gramStart"/>
-      <w:r>
-        <w:rPr>
-          <w:rFonts w:eastAsia="Times New Roman" w:cstheme="minorHAnsi"/>
-          <w:kern w:val="0"/>
-          <w:sz w:val="24"/>
-          <w:szCs w:val="24"/>
-          <w:lang w:eastAsia="en-IN" w:bidi="mr-IN"/>
-          <w14:ligatures w14:val="none"/>
-        </w:rPr>
-        <w:t>main(</w:t>
-      </w:r>
-      <w:proofErr w:type="gramEnd"/>
-      <w:r>
-        <w:rPr>
-          <w:rFonts w:eastAsia="Times New Roman" w:cstheme="minorHAnsi"/>
-          <w:kern w:val="0"/>
-          <w:sz w:val="24"/>
-          <w:szCs w:val="24"/>
-          <w:lang w:eastAsia="en-IN" w:bidi="mr-IN"/>
-          <w14:ligatures w14:val="none"/>
-        </w:rPr>
-        <w:t>) {</w:t>
+        <w:t>int main() {</w:t>
       </w:r>
     </w:p>
     <w:p>
@@ -1275,20 +1171,7 @@
           <w:lang w:eastAsia="en-IN" w:bidi="mr-IN"/>
           <w14:ligatures w14:val="none"/>
         </w:rPr>
-        <w:t xml:space="preserve">Q3. </w:t>
-      </w:r>
-      <w:r>
-        <w:rPr>
-          <w:rFonts w:eastAsia="Times New Roman" w:cstheme="minorHAnsi"/>
-          <w:b/>
-          <w:bCs/>
-          <w:kern w:val="0"/>
-          <w:sz w:val="28"/>
-          <w:szCs w:val="28"/>
-          <w:lang w:eastAsia="en-IN" w:bidi="mr-IN"/>
-          <w14:ligatures w14:val="none"/>
-        </w:rPr>
-        <w:t>Write notes explaining each type of operator in C: arithmetic, relational, logical, assignment, increment/decrement, bitwise, and conditional operators.</w:t>
+        <w:t>Q3. Write notes explaining each type of operator in C: arithmetic, relational, logical, assignment, increment/decrement, bitwise, and conditional operators.</w:t>
       </w:r>
     </w:p>
     <w:p>
@@ -1392,18 +1275,7 @@
           <w:lang w:eastAsia="en-IN" w:bidi="mr-IN"/>
           <w14:ligatures w14:val="none"/>
         </w:rPr>
-        <w:t xml:space="preserve">Note: </w:t>
-      </w:r>
-      <w:r>
-        <w:rPr>
-          <w:rFonts w:eastAsia="Times New Roman" w:cstheme="minorHAnsi"/>
-          <w:kern w:val="0"/>
-          <w:sz w:val="24"/>
-          <w:szCs w:val="24"/>
-          <w:lang w:eastAsia="en-IN" w:bidi="mr-IN"/>
-          <w14:ligatures w14:val="none"/>
-        </w:rPr>
-        <w:t>Increment/Decrement Operators: ++ increases by 1, -- decreases by 1.</w:t>
+        <w:t>Note: Increment/Decrement Operators: ++ increases by 1, -- decreases by 1.</w:t>
       </w:r>
     </w:p>
     <w:p>
@@ -1567,31 +1439,7 @@
           <w:lang w:eastAsia="en-IN" w:bidi="mr-IN"/>
           <w14:ligatures w14:val="none"/>
         </w:rPr>
-        <w:t>Operators: == (equal)</w:t>
-      </w:r>
-      <w:proofErr w:type="gramStart"/>
-      <w:r>
-        <w:rPr>
-          <w:rFonts w:eastAsia="Times New Roman" w:cstheme="minorHAnsi"/>
-          <w:kern w:val="0"/>
-          <w:sz w:val="24"/>
-          <w:szCs w:val="24"/>
-          <w:lang w:eastAsia="en-IN" w:bidi="mr-IN"/>
-          <w14:ligatures w14:val="none"/>
-        </w:rPr>
-        <w:t>, !</w:t>
-      </w:r>
-      <w:proofErr w:type="gramEnd"/>
-      <w:r>
-        <w:rPr>
-          <w:rFonts w:eastAsia="Times New Roman" w:cstheme="minorHAnsi"/>
-          <w:kern w:val="0"/>
-          <w:sz w:val="24"/>
-          <w:szCs w:val="24"/>
-          <w:lang w:eastAsia="en-IN" w:bidi="mr-IN"/>
-          <w14:ligatures w14:val="none"/>
-        </w:rPr>
-        <w:t>= (not equal), &gt; (greater than), &lt; (less than), &gt;= (greater or equal), &lt;= (less or equal)</w:t>
+        <w:t>Operators: == (equal), != (not equal), &gt; (greater than), &lt; (less than), &gt;= (greater or equal), &lt;= (less or equal)</w:t>
       </w:r>
     </w:p>
     <w:p>
@@ -1615,31 +1463,7 @@
           <w:lang w:eastAsia="en-IN" w:bidi="mr-IN"/>
           <w14:ligatures w14:val="none"/>
         </w:rPr>
-        <w:t xml:space="preserve">5 == </w:t>
-      </w:r>
-      <w:proofErr w:type="gramStart"/>
-      <w:r>
-        <w:rPr>
-          <w:rFonts w:eastAsia="Times New Roman" w:cstheme="minorHAnsi"/>
-          <w:kern w:val="0"/>
-          <w:sz w:val="24"/>
-          <w:szCs w:val="24"/>
-          <w:lang w:eastAsia="en-IN" w:bidi="mr-IN"/>
-          <w14:ligatures w14:val="none"/>
-        </w:rPr>
-        <w:t xml:space="preserve">3;   </w:t>
-      </w:r>
-      <w:proofErr w:type="gramEnd"/>
-      <w:r>
-        <w:rPr>
-          <w:rFonts w:eastAsia="Times New Roman" w:cstheme="minorHAnsi"/>
-          <w:kern w:val="0"/>
-          <w:sz w:val="24"/>
-          <w:szCs w:val="24"/>
-          <w:lang w:eastAsia="en-IN" w:bidi="mr-IN"/>
-          <w14:ligatures w14:val="none"/>
-        </w:rPr>
-        <w:t>// 0 (false)</w:t>
+        <w:t>5 == 3;   // 0 (false)</w:t>
       </w:r>
     </w:p>
     <w:p>
@@ -1654,53 +1478,16 @@
           <w14:ligatures w14:val="none"/>
         </w:rPr>
       </w:pPr>
-      <w:proofErr w:type="gramStart"/>
-      <w:r>
-        <w:rPr>
-          <w:rFonts w:eastAsia="Times New Roman" w:cstheme="minorHAnsi"/>
-          <w:kern w:val="0"/>
-          <w:sz w:val="24"/>
-          <w:szCs w:val="24"/>
-          <w:lang w:eastAsia="en-IN" w:bidi="mr-IN"/>
-          <w14:ligatures w14:val="none"/>
-        </w:rPr>
-        <w:t>4 !</w:t>
-      </w:r>
-      <w:proofErr w:type="gramEnd"/>
-      <w:r>
-        <w:rPr>
-          <w:rFonts w:eastAsia="Times New Roman" w:cstheme="minorHAnsi"/>
-          <w:kern w:val="0"/>
-          <w:sz w:val="24"/>
-          <w:szCs w:val="24"/>
-          <w:lang w:eastAsia="en-IN" w:bidi="mr-IN"/>
-          <w14:ligatures w14:val="none"/>
-        </w:rPr>
-        <w:t xml:space="preserve">= </w:t>
-      </w:r>
-      <w:proofErr w:type="gramStart"/>
-      <w:r>
-        <w:rPr>
-          <w:rFonts w:eastAsia="Times New Roman" w:cstheme="minorHAnsi"/>
-          <w:kern w:val="0"/>
-          <w:sz w:val="24"/>
-          <w:szCs w:val="24"/>
-          <w:lang w:eastAsia="en-IN" w:bidi="mr-IN"/>
-          <w14:ligatures w14:val="none"/>
-        </w:rPr>
-        <w:t xml:space="preserve">4;   </w:t>
-      </w:r>
-      <w:proofErr w:type="gramEnd"/>
-      <w:r>
-        <w:rPr>
-          <w:rFonts w:eastAsia="Times New Roman" w:cstheme="minorHAnsi"/>
-          <w:kern w:val="0"/>
-          <w:sz w:val="24"/>
-          <w:szCs w:val="24"/>
-          <w:lang w:eastAsia="en-IN" w:bidi="mr-IN"/>
-          <w14:ligatures w14:val="none"/>
-        </w:rPr>
-        <w:t>// 0 (false)</w:t>
+      <w:r>
+        <w:rPr>
+          <w:rFonts w:eastAsia="Times New Roman" w:cstheme="minorHAnsi"/>
+          <w:kern w:val="0"/>
+          <w:sz w:val="24"/>
+          <w:szCs w:val="24"/>
+          <w:lang w:eastAsia="en-IN" w:bidi="mr-IN"/>
+          <w14:ligatures w14:val="none"/>
+        </w:rPr>
+        <w:t>4 != 4;   // 0 (false)</w:t>
       </w:r>
     </w:p>
     <w:p>
@@ -1724,31 +1511,7 @@
           <w:lang w:eastAsia="en-IN" w:bidi="mr-IN"/>
           <w14:ligatures w14:val="none"/>
         </w:rPr>
-        <w:t xml:space="preserve">9 &gt; </w:t>
-      </w:r>
-      <w:proofErr w:type="gramStart"/>
-      <w:r>
-        <w:rPr>
-          <w:rFonts w:eastAsia="Times New Roman" w:cstheme="minorHAnsi"/>
-          <w:kern w:val="0"/>
-          <w:sz w:val="24"/>
-          <w:szCs w:val="24"/>
-          <w:lang w:eastAsia="en-IN" w:bidi="mr-IN"/>
-          <w14:ligatures w14:val="none"/>
-        </w:rPr>
-        <w:t xml:space="preserve">7;   </w:t>
-      </w:r>
-      <w:proofErr w:type="gramEnd"/>
-      <w:r>
-        <w:rPr>
-          <w:rFonts w:eastAsia="Times New Roman" w:cstheme="minorHAnsi"/>
-          <w:kern w:val="0"/>
-          <w:sz w:val="24"/>
-          <w:szCs w:val="24"/>
-          <w:lang w:eastAsia="en-IN" w:bidi="mr-IN"/>
-          <w14:ligatures w14:val="none"/>
-        </w:rPr>
-        <w:t xml:space="preserve"> // 1 (true)</w:t>
+        <w:t>9 &gt; 7;    // 1 (true)</w:t>
       </w:r>
     </w:p>
     <w:p>
@@ -1772,31 +1535,7 @@
           <w:lang w:eastAsia="en-IN" w:bidi="mr-IN"/>
           <w14:ligatures w14:val="none"/>
         </w:rPr>
-        <w:t xml:space="preserve">2 &lt;= </w:t>
-      </w:r>
-      <w:proofErr w:type="gramStart"/>
-      <w:r>
-        <w:rPr>
-          <w:rFonts w:eastAsia="Times New Roman" w:cstheme="minorHAnsi"/>
-          <w:kern w:val="0"/>
-          <w:sz w:val="24"/>
-          <w:szCs w:val="24"/>
-          <w:lang w:eastAsia="en-IN" w:bidi="mr-IN"/>
-          <w14:ligatures w14:val="none"/>
-        </w:rPr>
-        <w:t xml:space="preserve">2;   </w:t>
-      </w:r>
-      <w:proofErr w:type="gramEnd"/>
-      <w:r>
-        <w:rPr>
-          <w:rFonts w:eastAsia="Times New Roman" w:cstheme="minorHAnsi"/>
-          <w:kern w:val="0"/>
-          <w:sz w:val="24"/>
-          <w:szCs w:val="24"/>
-          <w:lang w:eastAsia="en-IN" w:bidi="mr-IN"/>
-          <w14:ligatures w14:val="none"/>
-        </w:rPr>
-        <w:t>// 1 (true)</w:t>
+        <w:t>2 &lt;= 2;   // 1 (true)</w:t>
       </w:r>
     </w:p>
     <w:p>
@@ -1889,31 +1628,7 @@
           <w:lang w:eastAsia="en-IN" w:bidi="mr-IN"/>
           <w14:ligatures w14:val="none"/>
         </w:rPr>
-        <w:t>Operators: &amp;&amp; (logical AND), || (logical OR)</w:t>
-      </w:r>
-      <w:proofErr w:type="gramStart"/>
-      <w:r>
-        <w:rPr>
-          <w:rFonts w:eastAsia="Times New Roman" w:cstheme="minorHAnsi"/>
-          <w:kern w:val="0"/>
-          <w:sz w:val="24"/>
-          <w:szCs w:val="24"/>
-          <w:lang w:eastAsia="en-IN" w:bidi="mr-IN"/>
-          <w14:ligatures w14:val="none"/>
-        </w:rPr>
-        <w:t>, !</w:t>
-      </w:r>
-      <w:proofErr w:type="gramEnd"/>
-      <w:r>
-        <w:rPr>
-          <w:rFonts w:eastAsia="Times New Roman" w:cstheme="minorHAnsi"/>
-          <w:kern w:val="0"/>
-          <w:sz w:val="24"/>
-          <w:szCs w:val="24"/>
-          <w:lang w:eastAsia="en-IN" w:bidi="mr-IN"/>
-          <w14:ligatures w14:val="none"/>
-        </w:rPr>
-        <w:t> (logical NOT)</w:t>
+        <w:t>Operators: &amp;&amp; (logical AND), || (logical OR), ! (logical NOT)</w:t>
       </w:r>
     </w:p>
     <w:p>
@@ -1937,31 +1652,7 @@
           <w:lang w:eastAsia="en-IN" w:bidi="mr-IN"/>
           <w14:ligatures w14:val="none"/>
         </w:rPr>
-        <w:t>(a &gt; 5 &amp;&amp; b &lt; 10</w:t>
-      </w:r>
-      <w:proofErr w:type="gramStart"/>
-      <w:r>
-        <w:rPr>
-          <w:rFonts w:eastAsia="Times New Roman" w:cstheme="minorHAnsi"/>
-          <w:kern w:val="0"/>
-          <w:sz w:val="24"/>
-          <w:szCs w:val="24"/>
-          <w:lang w:eastAsia="en-IN" w:bidi="mr-IN"/>
-          <w14:ligatures w14:val="none"/>
-        </w:rPr>
-        <w:t>);  /</w:t>
-      </w:r>
-      <w:proofErr w:type="gramEnd"/>
-      <w:r>
-        <w:rPr>
-          <w:rFonts w:eastAsia="Times New Roman" w:cstheme="minorHAnsi"/>
-          <w:kern w:val="0"/>
-          <w:sz w:val="24"/>
-          <w:szCs w:val="24"/>
-          <w:lang w:eastAsia="en-IN" w:bidi="mr-IN"/>
-          <w14:ligatures w14:val="none"/>
-        </w:rPr>
-        <w:t>/ true if both conditions are true</w:t>
+        <w:t>(a &gt; 5 &amp;&amp; b &lt; 10);  // true if both conditions are true</w:t>
       </w:r>
     </w:p>
     <w:p>
@@ -1985,31 +1676,7 @@
           <w:lang w:eastAsia="en-IN" w:bidi="mr-IN"/>
           <w14:ligatures w14:val="none"/>
         </w:rPr>
-        <w:t xml:space="preserve">(x == 0 || </w:t>
-      </w:r>
-      <w:proofErr w:type="gramStart"/>
-      <w:r>
-        <w:rPr>
-          <w:rFonts w:eastAsia="Times New Roman" w:cstheme="minorHAnsi"/>
-          <w:kern w:val="0"/>
-          <w:sz w:val="24"/>
-          <w:szCs w:val="24"/>
-          <w:lang w:eastAsia="en-IN" w:bidi="mr-IN"/>
-          <w14:ligatures w14:val="none"/>
-        </w:rPr>
-        <w:t>y !</w:t>
-      </w:r>
-      <w:proofErr w:type="gramEnd"/>
-      <w:r>
-        <w:rPr>
-          <w:rFonts w:eastAsia="Times New Roman" w:cstheme="minorHAnsi"/>
-          <w:kern w:val="0"/>
-          <w:sz w:val="24"/>
-          <w:szCs w:val="24"/>
-          <w:lang w:eastAsia="en-IN" w:bidi="mr-IN"/>
-          <w14:ligatures w14:val="none"/>
-        </w:rPr>
-        <w:t>= 0); // true if either condition is true</w:t>
+        <w:t>(x == 0 || y != 0); // true if either condition is true</w:t>
       </w:r>
     </w:p>
     <w:p>
@@ -2024,53 +1691,16 @@
           <w14:ligatures w14:val="none"/>
         </w:rPr>
       </w:pPr>
-      <w:proofErr w:type="gramStart"/>
-      <w:r>
-        <w:rPr>
-          <w:rFonts w:eastAsia="Times New Roman" w:cstheme="minorHAnsi"/>
-          <w:kern w:val="0"/>
-          <w:sz w:val="24"/>
-          <w:szCs w:val="24"/>
-          <w:lang w:eastAsia="en-IN" w:bidi="mr-IN"/>
-          <w14:ligatures w14:val="none"/>
-        </w:rPr>
-        <w:t>!(</w:t>
-      </w:r>
-      <w:proofErr w:type="gramEnd"/>
-      <w:r>
-        <w:rPr>
-          <w:rFonts w:eastAsia="Times New Roman" w:cstheme="minorHAnsi"/>
-          <w:kern w:val="0"/>
-          <w:sz w:val="24"/>
-          <w:szCs w:val="24"/>
-          <w:lang w:eastAsia="en-IN" w:bidi="mr-IN"/>
-          <w14:ligatures w14:val="none"/>
-        </w:rPr>
-        <w:t>a == b</w:t>
-      </w:r>
-      <w:proofErr w:type="gramStart"/>
-      <w:r>
-        <w:rPr>
-          <w:rFonts w:eastAsia="Times New Roman" w:cstheme="minorHAnsi"/>
-          <w:kern w:val="0"/>
-          <w:sz w:val="24"/>
-          <w:szCs w:val="24"/>
-          <w:lang w:eastAsia="en-IN" w:bidi="mr-IN"/>
-          <w14:ligatures w14:val="none"/>
-        </w:rPr>
-        <w:t xml:space="preserve">);   </w:t>
-      </w:r>
-      <w:proofErr w:type="gramEnd"/>
-      <w:r>
-        <w:rPr>
-          <w:rFonts w:eastAsia="Times New Roman" w:cstheme="minorHAnsi"/>
-          <w:kern w:val="0"/>
-          <w:sz w:val="24"/>
-          <w:szCs w:val="24"/>
-          <w:lang w:eastAsia="en-IN" w:bidi="mr-IN"/>
-          <w14:ligatures w14:val="none"/>
-        </w:rPr>
-        <w:t xml:space="preserve">       // true if a is not equal to b</w:t>
+      <w:r>
+        <w:rPr>
+          <w:rFonts w:eastAsia="Times New Roman" w:cstheme="minorHAnsi"/>
+          <w:kern w:val="0"/>
+          <w:sz w:val="24"/>
+          <w:szCs w:val="24"/>
+          <w:lang w:eastAsia="en-IN" w:bidi="mr-IN"/>
+          <w14:ligatures w14:val="none"/>
+        </w:rPr>
+        <w:t>!(a == b);          // true if a is not equal to b</w:t>
       </w:r>
     </w:p>
     <w:p>
@@ -2266,19 +1896,7 @@
           <w:lang w:eastAsia="en-IN" w:bidi="mr-IN"/>
           <w14:ligatures w14:val="none"/>
         </w:rPr>
-        <w:t xml:space="preserve">x += </w:t>
-      </w:r>
-      <w:proofErr w:type="gramStart"/>
-      <w:r>
-        <w:rPr>
-          <w:rFonts w:eastAsia="Times New Roman" w:cstheme="minorHAnsi"/>
-          <w:kern w:val="0"/>
-          <w:sz w:val="24"/>
-          <w:szCs w:val="24"/>
-          <w:lang w:eastAsia="en-IN" w:bidi="mr-IN"/>
-          <w14:ligatures w14:val="none"/>
-        </w:rPr>
-        <w:t xml:space="preserve">3;  </w:t>
+        <w:t xml:space="preserve">x += 3;  </w:t>
       </w:r>
       <w:r>
         <w:rPr>
@@ -2291,10 +1909,12 @@
           <w:lang w:eastAsia="en-IN" w:bidi="mr-IN"/>
           <w14:ligatures w14:val="none"/>
         </w:rPr>
-        <w:t>/</w:t>
-      </w:r>
-      <w:proofErr w:type="gramEnd"/>
-      <w:r>
+        <w:t>// x = x + 3, x becomes 8</w:t>
+      </w:r>
+    </w:p>
+    <w:p>
+      <w:pPr>
+        <w:ind w:left="720"/>
         <w:rPr>
           <w:rFonts w:eastAsia="Times New Roman" w:cstheme="minorHAnsi"/>
           <w:i/>
@@ -2305,12 +1925,19 @@
           <w:lang w:eastAsia="en-IN" w:bidi="mr-IN"/>
           <w14:ligatures w14:val="none"/>
         </w:rPr>
-        <w:t>/ x = x + 3, x becomes 8</w:t>
-      </w:r>
-    </w:p>
-    <w:p>
-      <w:pPr>
-        <w:ind w:left="720"/>
+      </w:pPr>
+      <w:r>
+        <w:rPr>
+          <w:rFonts w:eastAsia="Times New Roman" w:cstheme="minorHAnsi"/>
+          <w:kern w:val="0"/>
+          <w:sz w:val="24"/>
+          <w:szCs w:val="24"/>
+          <w:lang w:eastAsia="en-IN" w:bidi="mr-IN"/>
+          <w14:ligatures w14:val="none"/>
+        </w:rPr>
+        <w:t xml:space="preserve">x *= 2;  </w:t>
+      </w:r>
+      <w:r>
         <w:rPr>
           <w:rFonts w:eastAsia="Times New Roman" w:cstheme="minorHAnsi"/>
           <w:i/>
@@ -2321,56 +1948,7 @@
           <w:lang w:eastAsia="en-IN" w:bidi="mr-IN"/>
           <w14:ligatures w14:val="none"/>
         </w:rPr>
-      </w:pPr>
-      <w:r>
-        <w:rPr>
-          <w:rFonts w:eastAsia="Times New Roman" w:cstheme="minorHAnsi"/>
-          <w:kern w:val="0"/>
-          <w:sz w:val="24"/>
-          <w:szCs w:val="24"/>
-          <w:lang w:eastAsia="en-IN" w:bidi="mr-IN"/>
-          <w14:ligatures w14:val="none"/>
-        </w:rPr>
-        <w:t xml:space="preserve">x *= </w:t>
-      </w:r>
-      <w:proofErr w:type="gramStart"/>
-      <w:r>
-        <w:rPr>
-          <w:rFonts w:eastAsia="Times New Roman" w:cstheme="minorHAnsi"/>
-          <w:kern w:val="0"/>
-          <w:sz w:val="24"/>
-          <w:szCs w:val="24"/>
-          <w:lang w:eastAsia="en-IN" w:bidi="mr-IN"/>
-          <w14:ligatures w14:val="none"/>
-        </w:rPr>
-        <w:t xml:space="preserve">2;  </w:t>
-      </w:r>
-      <w:r>
-        <w:rPr>
-          <w:rFonts w:eastAsia="Times New Roman" w:cstheme="minorHAnsi"/>
-          <w:i/>
-          <w:iCs/>
-          <w:kern w:val="0"/>
-          <w:sz w:val="24"/>
-          <w:szCs w:val="24"/>
-          <w:lang w:eastAsia="en-IN" w:bidi="mr-IN"/>
-          <w14:ligatures w14:val="none"/>
-        </w:rPr>
-        <w:t>/</w:t>
-      </w:r>
-      <w:proofErr w:type="gramEnd"/>
-      <w:r>
-        <w:rPr>
-          <w:rFonts w:eastAsia="Times New Roman" w:cstheme="minorHAnsi"/>
-          <w:i/>
-          <w:iCs/>
-          <w:kern w:val="0"/>
-          <w:sz w:val="24"/>
-          <w:szCs w:val="24"/>
-          <w:lang w:eastAsia="en-IN" w:bidi="mr-IN"/>
-          <w14:ligatures w14:val="none"/>
-        </w:rPr>
-        <w:t>/ x = x * 2, x becomes 16</w:t>
+        <w:t>// x = x * 2, x becomes 16</w:t>
       </w:r>
     </w:p>
     <w:p>
@@ -2579,35 +2157,7 @@
           <w:lang w:eastAsia="en-IN" w:bidi="mr-IN"/>
           <w14:ligatures w14:val="none"/>
         </w:rPr>
-        <w:t xml:space="preserve">// increments then </w:t>
-      </w:r>
-      <w:proofErr w:type="gramStart"/>
-      <w:r>
-        <w:rPr>
-          <w:rFonts w:eastAsia="Times New Roman" w:cstheme="minorHAnsi"/>
-          <w:i/>
-          <w:iCs/>
-          <w:kern w:val="0"/>
-          <w:sz w:val="24"/>
-          <w:szCs w:val="24"/>
-          <w:lang w:eastAsia="en-IN" w:bidi="mr-IN"/>
-          <w14:ligatures w14:val="none"/>
-        </w:rPr>
-        <w:t>returns</w:t>
-      </w:r>
-      <w:proofErr w:type="gramEnd"/>
-      <w:r>
-        <w:rPr>
-          <w:rFonts w:eastAsia="Times New Roman" w:cstheme="minorHAnsi"/>
-          <w:i/>
-          <w:iCs/>
-          <w:kern w:val="0"/>
-          <w:sz w:val="24"/>
-          <w:szCs w:val="24"/>
-          <w:lang w:eastAsia="en-IN" w:bidi="mr-IN"/>
-          <w14:ligatures w14:val="none"/>
-        </w:rPr>
-        <w:t>: x becomes 6</w:t>
+        <w:t>// increments then returns: x becomes 6</w:t>
       </w:r>
     </w:p>
     <w:p>
@@ -2905,7 +2455,6 @@
           <w14:ligatures w14:val="none"/>
         </w:rPr>
       </w:pPr>
-      <w:proofErr w:type="gramStart"/>
       <w:r>
         <w:rPr>
           <w:rFonts w:eastAsia="Times New Roman" w:cstheme="minorHAnsi"/>
@@ -2917,7 +2466,6 @@
         </w:rPr>
         <w:t>Example :</w:t>
       </w:r>
-      <w:proofErr w:type="gramEnd"/>
     </w:p>
     <w:p>
       <w:pPr>
@@ -2940,31 +2488,7 @@
           <w:lang w:eastAsia="en-IN" w:bidi="mr-IN"/>
           <w14:ligatures w14:val="none"/>
         </w:rPr>
-        <w:t xml:space="preserve">int a = </w:t>
-      </w:r>
-      <w:proofErr w:type="gramStart"/>
-      <w:r>
-        <w:rPr>
-          <w:rFonts w:eastAsia="Times New Roman" w:cstheme="minorHAnsi"/>
-          <w:kern w:val="0"/>
-          <w:sz w:val="24"/>
-          <w:szCs w:val="24"/>
-          <w:lang w:eastAsia="en-IN" w:bidi="mr-IN"/>
-          <w14:ligatures w14:val="none"/>
-        </w:rPr>
-        <w:t xml:space="preserve">5;   </w:t>
-      </w:r>
-      <w:proofErr w:type="gramEnd"/>
-      <w:r>
-        <w:rPr>
-          <w:rFonts w:eastAsia="Times New Roman" w:cstheme="minorHAnsi"/>
-          <w:kern w:val="0"/>
-          <w:sz w:val="24"/>
-          <w:szCs w:val="24"/>
-          <w:lang w:eastAsia="en-IN" w:bidi="mr-IN"/>
-          <w14:ligatures w14:val="none"/>
-        </w:rPr>
-        <w:t xml:space="preserve">    // binary 0101</w:t>
+        <w:t>int a = 5;       // binary 0101</w:t>
       </w:r>
     </w:p>
     <w:p>
@@ -2988,31 +2512,7 @@
           <w:lang w:eastAsia="en-IN" w:bidi="mr-IN"/>
           <w14:ligatures w14:val="none"/>
         </w:rPr>
-        <w:t xml:space="preserve">int b = </w:t>
-      </w:r>
-      <w:proofErr w:type="gramStart"/>
-      <w:r>
-        <w:rPr>
-          <w:rFonts w:eastAsia="Times New Roman" w:cstheme="minorHAnsi"/>
-          <w:kern w:val="0"/>
-          <w:sz w:val="24"/>
-          <w:szCs w:val="24"/>
-          <w:lang w:eastAsia="en-IN" w:bidi="mr-IN"/>
-          <w14:ligatures w14:val="none"/>
-        </w:rPr>
-        <w:t xml:space="preserve">3;   </w:t>
-      </w:r>
-      <w:proofErr w:type="gramEnd"/>
-      <w:r>
-        <w:rPr>
-          <w:rFonts w:eastAsia="Times New Roman" w:cstheme="minorHAnsi"/>
-          <w:kern w:val="0"/>
-          <w:sz w:val="24"/>
-          <w:szCs w:val="24"/>
-          <w:lang w:eastAsia="en-IN" w:bidi="mr-IN"/>
-          <w14:ligatures w14:val="none"/>
-        </w:rPr>
-        <w:t xml:space="preserve">    // binary 0011</w:t>
+        <w:t>int b = 3;       // binary 0011</w:t>
       </w:r>
     </w:p>
     <w:p>
@@ -3036,31 +2536,7 @@
           <w:lang w:eastAsia="en-IN" w:bidi="mr-IN"/>
           <w14:ligatures w14:val="none"/>
         </w:rPr>
-        <w:t xml:space="preserve">int c = a &amp; </w:t>
-      </w:r>
-      <w:proofErr w:type="gramStart"/>
-      <w:r>
-        <w:rPr>
-          <w:rFonts w:eastAsia="Times New Roman" w:cstheme="minorHAnsi"/>
-          <w:kern w:val="0"/>
-          <w:sz w:val="24"/>
-          <w:szCs w:val="24"/>
-          <w:lang w:eastAsia="en-IN" w:bidi="mr-IN"/>
-          <w14:ligatures w14:val="none"/>
-        </w:rPr>
-        <w:t xml:space="preserve">b;   </w:t>
-      </w:r>
-      <w:proofErr w:type="gramEnd"/>
-      <w:r>
-        <w:rPr>
-          <w:rFonts w:eastAsia="Times New Roman" w:cstheme="minorHAnsi"/>
-          <w:kern w:val="0"/>
-          <w:sz w:val="24"/>
-          <w:szCs w:val="24"/>
-          <w:lang w:eastAsia="en-IN" w:bidi="mr-IN"/>
-          <w14:ligatures w14:val="none"/>
-        </w:rPr>
-        <w:t>// binary 0001 = 1</w:t>
+        <w:t>int c = a &amp; b;   // binary 0001 = 1</w:t>
       </w:r>
     </w:p>
     <w:p>
@@ -3084,31 +2560,7 @@
           <w:lang w:eastAsia="en-IN" w:bidi="mr-IN"/>
           <w14:ligatures w14:val="none"/>
         </w:rPr>
-        <w:t xml:space="preserve">int d = a &lt;&lt; </w:t>
-      </w:r>
-      <w:proofErr w:type="gramStart"/>
-      <w:r>
-        <w:rPr>
-          <w:rFonts w:eastAsia="Times New Roman" w:cstheme="minorHAnsi"/>
-          <w:kern w:val="0"/>
-          <w:sz w:val="24"/>
-          <w:szCs w:val="24"/>
-          <w:lang w:eastAsia="en-IN" w:bidi="mr-IN"/>
-          <w14:ligatures w14:val="none"/>
-        </w:rPr>
-        <w:t>1;  /</w:t>
-      </w:r>
-      <w:proofErr w:type="gramEnd"/>
-      <w:r>
-        <w:rPr>
-          <w:rFonts w:eastAsia="Times New Roman" w:cstheme="minorHAnsi"/>
-          <w:kern w:val="0"/>
-          <w:sz w:val="24"/>
-          <w:szCs w:val="24"/>
-          <w:lang w:eastAsia="en-IN" w:bidi="mr-IN"/>
-          <w14:ligatures w14:val="none"/>
-        </w:rPr>
-        <w:t>/ binary 1010 = 10</w:t>
+        <w:t>int d = a &lt;&lt; 1;  // binary 1010 = 10</w:t>
       </w:r>
     </w:p>
     <w:p>
@@ -3189,31 +2641,7 @@
           <w:lang w:eastAsia="en-IN" w:bidi="mr-IN"/>
           <w14:ligatures w14:val="none"/>
         </w:rPr>
-        <w:t>Syntax: </w:t>
-      </w:r>
-      <w:proofErr w:type="gramStart"/>
-      <w:r>
-        <w:rPr>
-          <w:rFonts w:eastAsia="Times New Roman" w:cstheme="minorHAnsi"/>
-          <w:kern w:val="0"/>
-          <w:sz w:val="24"/>
-          <w:szCs w:val="24"/>
-          <w:lang w:eastAsia="en-IN" w:bidi="mr-IN"/>
-          <w14:ligatures w14:val="none"/>
-        </w:rPr>
-        <w:t>condition ?</w:t>
-      </w:r>
-      <w:proofErr w:type="gramEnd"/>
-      <w:r>
-        <w:rPr>
-          <w:rFonts w:eastAsia="Times New Roman" w:cstheme="minorHAnsi"/>
-          <w:kern w:val="0"/>
-          <w:sz w:val="24"/>
-          <w:szCs w:val="24"/>
-          <w:lang w:eastAsia="en-IN" w:bidi="mr-IN"/>
-          <w14:ligatures w14:val="none"/>
-        </w:rPr>
-        <w:t xml:space="preserve"> </w:t>
+        <w:t xml:space="preserve">Syntax: condition ? </w:t>
       </w:r>
       <w:proofErr w:type="spellStart"/>
       <w:r>
@@ -3225,19 +2653,7 @@
           <w:lang w:eastAsia="en-IN" w:bidi="mr-IN"/>
           <w14:ligatures w14:val="none"/>
         </w:rPr>
-        <w:t>expression_if_</w:t>
-      </w:r>
-      <w:proofErr w:type="gramStart"/>
-      <w:r>
-        <w:rPr>
-          <w:rFonts w:eastAsia="Times New Roman" w:cstheme="minorHAnsi"/>
-          <w:kern w:val="0"/>
-          <w:sz w:val="24"/>
-          <w:szCs w:val="24"/>
-          <w:lang w:eastAsia="en-IN" w:bidi="mr-IN"/>
-          <w14:ligatures w14:val="none"/>
-        </w:rPr>
-        <w:t>true</w:t>
+        <w:t>expression_if_true</w:t>
       </w:r>
       <w:proofErr w:type="spellEnd"/>
       <w:r>
@@ -3249,19 +2665,7 @@
           <w:lang w:eastAsia="en-IN" w:bidi="mr-IN"/>
           <w14:ligatures w14:val="none"/>
         </w:rPr>
-        <w:t xml:space="preserve"> :</w:t>
-      </w:r>
-      <w:proofErr w:type="gramEnd"/>
-      <w:r>
-        <w:rPr>
-          <w:rFonts w:eastAsia="Times New Roman" w:cstheme="minorHAnsi"/>
-          <w:kern w:val="0"/>
-          <w:sz w:val="24"/>
-          <w:szCs w:val="24"/>
-          <w:lang w:eastAsia="en-IN" w:bidi="mr-IN"/>
-          <w14:ligatures w14:val="none"/>
-        </w:rPr>
-        <w:t xml:space="preserve"> </w:t>
+        <w:t xml:space="preserve"> : </w:t>
       </w:r>
       <w:proofErr w:type="spellStart"/>
       <w:r>
@@ -3375,67 +2779,7 @@
           <w:lang w:eastAsia="en-IN" w:bidi="mr-IN"/>
           <w14:ligatures w14:val="none"/>
         </w:rPr>
-        <w:t>y = (x &gt; 5</w:t>
-      </w:r>
-      <w:proofErr w:type="gramStart"/>
-      <w:r>
-        <w:rPr>
-          <w:rFonts w:eastAsia="Times New Roman" w:cstheme="minorHAnsi"/>
-          <w:kern w:val="0"/>
-          <w:sz w:val="24"/>
-          <w:szCs w:val="24"/>
-          <w:lang w:eastAsia="en-IN" w:bidi="mr-IN"/>
-          <w14:ligatures w14:val="none"/>
-        </w:rPr>
-        <w:t>) ?</w:t>
-      </w:r>
-      <w:proofErr w:type="gramEnd"/>
-      <w:r>
-        <w:rPr>
-          <w:rFonts w:eastAsia="Times New Roman" w:cstheme="minorHAnsi"/>
-          <w:kern w:val="0"/>
-          <w:sz w:val="24"/>
-          <w:szCs w:val="24"/>
-          <w:lang w:eastAsia="en-IN" w:bidi="mr-IN"/>
-          <w14:ligatures w14:val="none"/>
-        </w:rPr>
-        <w:t xml:space="preserve"> </w:t>
-      </w:r>
-      <w:proofErr w:type="gramStart"/>
-      <w:r>
-        <w:rPr>
-          <w:rFonts w:eastAsia="Times New Roman" w:cstheme="minorHAnsi"/>
-          <w:kern w:val="0"/>
-          <w:sz w:val="24"/>
-          <w:szCs w:val="24"/>
-          <w:lang w:eastAsia="en-IN" w:bidi="mr-IN"/>
-          <w14:ligatures w14:val="none"/>
-        </w:rPr>
-        <w:t>100 :</w:t>
-      </w:r>
-      <w:proofErr w:type="gramEnd"/>
-      <w:r>
-        <w:rPr>
-          <w:rFonts w:eastAsia="Times New Roman" w:cstheme="minorHAnsi"/>
-          <w:kern w:val="0"/>
-          <w:sz w:val="24"/>
-          <w:szCs w:val="24"/>
-          <w:lang w:eastAsia="en-IN" w:bidi="mr-IN"/>
-          <w14:ligatures w14:val="none"/>
-        </w:rPr>
-        <w:t xml:space="preserve"> </w:t>
-      </w:r>
-      <w:proofErr w:type="gramStart"/>
-      <w:r>
-        <w:rPr>
-          <w:rFonts w:eastAsia="Times New Roman" w:cstheme="minorHAnsi"/>
-          <w:kern w:val="0"/>
-          <w:sz w:val="24"/>
-          <w:szCs w:val="24"/>
-          <w:lang w:eastAsia="en-IN" w:bidi="mr-IN"/>
-          <w14:ligatures w14:val="none"/>
-        </w:rPr>
-        <w:t xml:space="preserve">200;  </w:t>
+        <w:t xml:space="preserve">y = (x &gt; 5) ? 100 : 200;  </w:t>
       </w:r>
       <w:r>
         <w:rPr>
@@ -3448,10 +2792,11 @@
           <w:lang w:eastAsia="en-IN" w:bidi="mr-IN"/>
           <w14:ligatures w14:val="none"/>
         </w:rPr>
-        <w:t>/</w:t>
-      </w:r>
-      <w:proofErr w:type="gramEnd"/>
-      <w:r>
+        <w:t>// y = 100 because condition is true</w:t>
+      </w:r>
+    </w:p>
+    <w:p>
+      <w:pPr>
         <w:rPr>
           <w:rFonts w:eastAsia="Times New Roman" w:cstheme="minorHAnsi"/>
           <w:i/>
@@ -3462,8 +2807,3508 @@
           <w:lang w:eastAsia="en-IN" w:bidi="mr-IN"/>
           <w14:ligatures w14:val="none"/>
         </w:rPr>
-        <w:t>/ y = 100 because condition is true</w:t>
-      </w:r>
+      </w:pPr>
+    </w:p>
+    <w:p>
+      <w:pPr>
+        <w:rPr>
+          <w:rFonts w:eastAsia="Times New Roman" w:cstheme="minorHAnsi"/>
+          <w:b/>
+          <w:bCs/>
+          <w:kern w:val="0"/>
+          <w:sz w:val="24"/>
+          <w:szCs w:val="24"/>
+          <w:lang w:eastAsia="en-IN" w:bidi="mr-IN"/>
+          <w14:ligatures w14:val="none"/>
+        </w:rPr>
+      </w:pPr>
+      <w:r>
+        <w:rPr>
+          <w:rFonts w:eastAsia="Times New Roman" w:cstheme="minorHAnsi"/>
+          <w:b/>
+          <w:bCs/>
+          <w:kern w:val="0"/>
+          <w:sz w:val="24"/>
+          <w:szCs w:val="24"/>
+          <w:lang w:eastAsia="en-IN" w:bidi="mr-IN"/>
+          <w14:ligatures w14:val="none"/>
+        </w:rPr>
+        <w:t>Q4.</w:t>
+      </w:r>
+      <w:r>
+        <w:rPr>
+          <w:b/>
+          <w:bCs/>
+        </w:rPr>
+        <w:t xml:space="preserve"> </w:t>
+      </w:r>
+      <w:r>
+        <w:rPr>
+          <w:rFonts w:eastAsia="Times New Roman" w:cstheme="minorHAnsi"/>
+          <w:b/>
+          <w:bCs/>
+          <w:kern w:val="0"/>
+          <w:sz w:val="24"/>
+          <w:szCs w:val="24"/>
+          <w:lang w:eastAsia="en-IN" w:bidi="mr-IN"/>
+          <w14:ligatures w14:val="none"/>
+        </w:rPr>
+        <w:t>Explain decision-making statements in C (if, else, nested if-else, switch). Provide examples of each.</w:t>
+      </w:r>
+    </w:p>
+    <w:p>
+      <w:pPr>
+        <w:rPr>
+          <w:rFonts w:eastAsia="Times New Roman" w:cstheme="minorHAnsi"/>
+          <w:kern w:val="0"/>
+          <w:sz w:val="24"/>
+          <w:szCs w:val="24"/>
+          <w:lang w:eastAsia="en-IN" w:bidi="mr-IN"/>
+          <w14:ligatures w14:val="none"/>
+        </w:rPr>
+      </w:pPr>
+      <w:r>
+        <w:rPr>
+          <w:rFonts w:eastAsia="Times New Roman" w:cstheme="minorHAnsi"/>
+          <w:b/>
+          <w:bCs/>
+          <w:kern w:val="0"/>
+          <w:sz w:val="24"/>
+          <w:szCs w:val="24"/>
+          <w:lang w:eastAsia="en-IN" w:bidi="mr-IN"/>
+          <w14:ligatures w14:val="none"/>
+        </w:rPr>
+        <w:t>Decision-Making Statements in C</w:t>
+      </w:r>
+      <w:r>
+        <w:rPr>
+          <w:rFonts w:eastAsia="Times New Roman" w:cstheme="minorHAnsi"/>
+          <w:kern w:val="0"/>
+          <w:sz w:val="24"/>
+          <w:szCs w:val="24"/>
+          <w:lang w:eastAsia="en-IN" w:bidi="mr-IN"/>
+          <w14:ligatures w14:val="none"/>
+        </w:rPr>
+        <w:t> are used to control the flow of a program based on certain conditions. These statements allow the program to execute specific blocks of code depending on whether a condition evaluates to true or false. Below are the key decision-making statements in C, along with examples:</w:t>
+      </w:r>
+    </w:p>
+    <w:p>
+      <w:pPr>
+        <w:rPr>
+          <w:rFonts w:eastAsia="Times New Roman" w:cstheme="minorHAnsi"/>
+          <w:b/>
+          <w:bCs/>
+          <w:kern w:val="0"/>
+          <w:sz w:val="24"/>
+          <w:szCs w:val="24"/>
+          <w:lang w:eastAsia="en-IN" w:bidi="mr-IN"/>
+          <w14:ligatures w14:val="none"/>
+        </w:rPr>
+      </w:pPr>
+      <w:r>
+        <w:rPr>
+          <w:rFonts w:eastAsia="Times New Roman" w:cstheme="minorHAnsi"/>
+          <w:b/>
+          <w:bCs/>
+          <w:kern w:val="0"/>
+          <w:sz w:val="24"/>
+          <w:szCs w:val="24"/>
+          <w:lang w:eastAsia="en-IN" w:bidi="mr-IN"/>
+          <w14:ligatures w14:val="none"/>
+        </w:rPr>
+        <w:t>1. if Statement</w:t>
+      </w:r>
+    </w:p>
+    <w:p>
+      <w:pPr>
+        <w:rPr>
+          <w:rFonts w:eastAsia="Times New Roman" w:cstheme="minorHAnsi"/>
+          <w:kern w:val="0"/>
+          <w:sz w:val="24"/>
+          <w:szCs w:val="24"/>
+          <w:lang w:eastAsia="en-IN" w:bidi="mr-IN"/>
+          <w14:ligatures w14:val="none"/>
+        </w:rPr>
+      </w:pPr>
+      <w:r>
+        <w:rPr>
+          <w:rFonts w:eastAsia="Times New Roman" w:cstheme="minorHAnsi"/>
+          <w:kern w:val="0"/>
+          <w:sz w:val="24"/>
+          <w:szCs w:val="24"/>
+          <w:lang w:eastAsia="en-IN" w:bidi="mr-IN"/>
+          <w14:ligatures w14:val="none"/>
+        </w:rPr>
+        <w:t xml:space="preserve"> The if statement executes a block of code only if the condition is </w:t>
+      </w:r>
+      <w:r>
+        <w:rPr>
+          <w:rFonts w:eastAsia="Times New Roman" w:cstheme="minorHAnsi"/>
+          <w:b/>
+          <w:bCs/>
+          <w:kern w:val="0"/>
+          <w:sz w:val="24"/>
+          <w:szCs w:val="24"/>
+          <w:lang w:eastAsia="en-IN" w:bidi="mr-IN"/>
+          <w14:ligatures w14:val="none"/>
+        </w:rPr>
+        <w:t>true</w:t>
+      </w:r>
+      <w:r>
+        <w:rPr>
+          <w:rFonts w:eastAsia="Times New Roman" w:cstheme="minorHAnsi"/>
+          <w:kern w:val="0"/>
+          <w:sz w:val="24"/>
+          <w:szCs w:val="24"/>
+          <w:lang w:eastAsia="en-IN" w:bidi="mr-IN"/>
+          <w14:ligatures w14:val="none"/>
+        </w:rPr>
+        <w:t>.</w:t>
+      </w:r>
+    </w:p>
+    <w:p>
+      <w:pPr>
+        <w:rPr>
+          <w:rFonts w:eastAsia="Times New Roman" w:cstheme="minorHAnsi"/>
+          <w:b/>
+          <w:bCs/>
+          <w:kern w:val="0"/>
+          <w:sz w:val="24"/>
+          <w:szCs w:val="24"/>
+          <w:lang w:eastAsia="en-IN" w:bidi="mr-IN"/>
+          <w14:ligatures w14:val="none"/>
+        </w:rPr>
+      </w:pPr>
+      <w:r>
+        <w:rPr>
+          <w:rFonts w:eastAsia="Times New Roman" w:cstheme="minorHAnsi"/>
+          <w:b/>
+          <w:bCs/>
+          <w:kern w:val="0"/>
+          <w:sz w:val="24"/>
+          <w:szCs w:val="24"/>
+          <w:lang w:eastAsia="en-IN" w:bidi="mr-IN"/>
+          <w14:ligatures w14:val="none"/>
+        </w:rPr>
+        <w:t>Syntax:</w:t>
+      </w:r>
+    </w:p>
+    <w:p>
+      <w:pPr>
+        <w:rPr>
+          <w:rFonts w:eastAsia="Times New Roman" w:cstheme="minorHAnsi"/>
+          <w:kern w:val="0"/>
+          <w:sz w:val="24"/>
+          <w:szCs w:val="24"/>
+          <w:lang w:eastAsia="en-IN" w:bidi="mr-IN"/>
+          <w14:ligatures w14:val="none"/>
+        </w:rPr>
+      </w:pPr>
+      <w:r>
+        <w:rPr>
+          <w:rFonts w:eastAsia="Times New Roman" w:cstheme="minorHAnsi"/>
+          <w:kern w:val="0"/>
+          <w:sz w:val="24"/>
+          <w:szCs w:val="24"/>
+          <w:lang w:eastAsia="en-IN" w:bidi="mr-IN"/>
+          <w14:ligatures w14:val="none"/>
+        </w:rPr>
+        <w:t>if (condition) {</w:t>
+      </w:r>
+    </w:p>
+    <w:p>
+      <w:pPr>
+        <w:rPr>
+          <w:rFonts w:eastAsia="Times New Roman" w:cstheme="minorHAnsi"/>
+          <w:kern w:val="0"/>
+          <w:sz w:val="24"/>
+          <w:szCs w:val="24"/>
+          <w:lang w:eastAsia="en-IN" w:bidi="mr-IN"/>
+          <w14:ligatures w14:val="none"/>
+        </w:rPr>
+      </w:pPr>
+      <w:r>
+        <w:rPr>
+          <w:rFonts w:eastAsia="Times New Roman" w:cstheme="minorHAnsi"/>
+          <w:kern w:val="0"/>
+          <w:sz w:val="24"/>
+          <w:szCs w:val="24"/>
+          <w:lang w:eastAsia="en-IN" w:bidi="mr-IN"/>
+          <w14:ligatures w14:val="none"/>
+        </w:rPr>
+        <w:t xml:space="preserve">    // code to execute if condition is true</w:t>
+      </w:r>
+    </w:p>
+    <w:p>
+      <w:pPr>
+        <w:rPr>
+          <w:rFonts w:eastAsia="Times New Roman" w:cstheme="minorHAnsi"/>
+          <w:kern w:val="0"/>
+          <w:sz w:val="24"/>
+          <w:szCs w:val="24"/>
+          <w:lang w:eastAsia="en-IN" w:bidi="mr-IN"/>
+          <w14:ligatures w14:val="none"/>
+        </w:rPr>
+      </w:pPr>
+      <w:r>
+        <w:rPr>
+          <w:rFonts w:eastAsia="Times New Roman" w:cstheme="minorHAnsi"/>
+          <w:kern w:val="0"/>
+          <w:sz w:val="24"/>
+          <w:szCs w:val="24"/>
+          <w:lang w:eastAsia="en-IN" w:bidi="mr-IN"/>
+          <w14:ligatures w14:val="none"/>
+        </w:rPr>
+        <w:t>}</w:t>
+      </w:r>
+    </w:p>
+    <w:p>
+      <w:pPr>
+        <w:rPr>
+          <w:rFonts w:eastAsia="Times New Roman" w:cstheme="minorHAnsi"/>
+          <w:b/>
+          <w:bCs/>
+          <w:kern w:val="0"/>
+          <w:sz w:val="24"/>
+          <w:szCs w:val="24"/>
+          <w:lang w:eastAsia="en-IN" w:bidi="mr-IN"/>
+          <w14:ligatures w14:val="none"/>
+        </w:rPr>
+      </w:pPr>
+      <w:r>
+        <w:rPr>
+          <w:rFonts w:eastAsia="Times New Roman" w:cstheme="minorHAnsi"/>
+          <w:b/>
+          <w:bCs/>
+          <w:kern w:val="0"/>
+          <w:sz w:val="24"/>
+          <w:szCs w:val="24"/>
+          <w:lang w:eastAsia="en-IN" w:bidi="mr-IN"/>
+          <w14:ligatures w14:val="none"/>
+        </w:rPr>
+        <w:t>Example:</w:t>
+      </w:r>
+    </w:p>
+    <w:p>
+      <w:pPr>
+        <w:rPr>
+          <w:rFonts w:eastAsia="Times New Roman" w:cstheme="minorHAnsi"/>
+          <w:kern w:val="0"/>
+          <w:sz w:val="24"/>
+          <w:szCs w:val="24"/>
+          <w:lang w:eastAsia="en-IN" w:bidi="mr-IN"/>
+          <w14:ligatures w14:val="none"/>
+        </w:rPr>
+      </w:pPr>
+      <w:r>
+        <w:rPr>
+          <w:rFonts w:eastAsia="Times New Roman" w:cstheme="minorHAnsi"/>
+          <w:kern w:val="0"/>
+          <w:sz w:val="24"/>
+          <w:szCs w:val="24"/>
+          <w:lang w:eastAsia="en-IN" w:bidi="mr-IN"/>
+          <w14:ligatures w14:val="none"/>
+        </w:rPr>
+        <w:t>#include &lt;</w:t>
+      </w:r>
+      <w:proofErr w:type="spellStart"/>
+      <w:r>
+        <w:rPr>
+          <w:rFonts w:eastAsia="Times New Roman" w:cstheme="minorHAnsi"/>
+          <w:kern w:val="0"/>
+          <w:sz w:val="24"/>
+          <w:szCs w:val="24"/>
+          <w:lang w:eastAsia="en-IN" w:bidi="mr-IN"/>
+          <w14:ligatures w14:val="none"/>
+        </w:rPr>
+        <w:t>stdio.h</w:t>
+      </w:r>
+      <w:proofErr w:type="spellEnd"/>
+      <w:r>
+        <w:rPr>
+          <w:rFonts w:eastAsia="Times New Roman" w:cstheme="minorHAnsi"/>
+          <w:kern w:val="0"/>
+          <w:sz w:val="24"/>
+          <w:szCs w:val="24"/>
+          <w:lang w:eastAsia="en-IN" w:bidi="mr-IN"/>
+          <w14:ligatures w14:val="none"/>
+        </w:rPr>
+        <w:t>&gt;</w:t>
+      </w:r>
+    </w:p>
+    <w:p>
+      <w:pPr>
+        <w:rPr>
+          <w:rFonts w:eastAsia="Times New Roman" w:cstheme="minorHAnsi"/>
+          <w:kern w:val="0"/>
+          <w:sz w:val="24"/>
+          <w:szCs w:val="24"/>
+          <w:lang w:eastAsia="en-IN" w:bidi="mr-IN"/>
+          <w14:ligatures w14:val="none"/>
+        </w:rPr>
+      </w:pPr>
+      <w:r>
+        <w:rPr>
+          <w:rFonts w:eastAsia="Times New Roman" w:cstheme="minorHAnsi"/>
+          <w:kern w:val="0"/>
+          <w:sz w:val="24"/>
+          <w:szCs w:val="24"/>
+          <w:lang w:eastAsia="en-IN" w:bidi="mr-IN"/>
+          <w14:ligatures w14:val="none"/>
+        </w:rPr>
+        <w:t>int main() {</w:t>
+      </w:r>
+    </w:p>
+    <w:p>
+      <w:pPr>
+        <w:rPr>
+          <w:rFonts w:eastAsia="Times New Roman" w:cstheme="minorHAnsi"/>
+          <w:kern w:val="0"/>
+          <w:sz w:val="24"/>
+          <w:szCs w:val="24"/>
+          <w:lang w:eastAsia="en-IN" w:bidi="mr-IN"/>
+          <w14:ligatures w14:val="none"/>
+        </w:rPr>
+      </w:pPr>
+      <w:r>
+        <w:rPr>
+          <w:rFonts w:eastAsia="Times New Roman" w:cstheme="minorHAnsi"/>
+          <w:kern w:val="0"/>
+          <w:sz w:val="24"/>
+          <w:szCs w:val="24"/>
+          <w:lang w:eastAsia="en-IN" w:bidi="mr-IN"/>
+          <w14:ligatures w14:val="none"/>
+        </w:rPr>
+        <w:t xml:space="preserve">    int age = 20;</w:t>
+      </w:r>
+    </w:p>
+    <w:p>
+      <w:pPr>
+        <w:rPr>
+          <w:rFonts w:eastAsia="Times New Roman" w:cstheme="minorHAnsi"/>
+          <w:kern w:val="0"/>
+          <w:sz w:val="24"/>
+          <w:szCs w:val="24"/>
+          <w:lang w:eastAsia="en-IN" w:bidi="mr-IN"/>
+          <w14:ligatures w14:val="none"/>
+        </w:rPr>
+      </w:pPr>
+    </w:p>
+    <w:p>
+      <w:pPr>
+        <w:rPr>
+          <w:rFonts w:eastAsia="Times New Roman" w:cstheme="minorHAnsi"/>
+          <w:kern w:val="0"/>
+          <w:sz w:val="24"/>
+          <w:szCs w:val="24"/>
+          <w:lang w:eastAsia="en-IN" w:bidi="mr-IN"/>
+          <w14:ligatures w14:val="none"/>
+        </w:rPr>
+      </w:pPr>
+      <w:r>
+        <w:rPr>
+          <w:rFonts w:eastAsia="Times New Roman" w:cstheme="minorHAnsi"/>
+          <w:kern w:val="0"/>
+          <w:sz w:val="24"/>
+          <w:szCs w:val="24"/>
+          <w:lang w:eastAsia="en-IN" w:bidi="mr-IN"/>
+          <w14:ligatures w14:val="none"/>
+        </w:rPr>
+        <w:lastRenderedPageBreak/>
+        <w:t xml:space="preserve">    if (age &gt;= 18) {</w:t>
+      </w:r>
+    </w:p>
+    <w:p>
+      <w:pPr>
+        <w:rPr>
+          <w:rFonts w:eastAsia="Times New Roman" w:cstheme="minorHAnsi"/>
+          <w:kern w:val="0"/>
+          <w:sz w:val="24"/>
+          <w:szCs w:val="24"/>
+          <w:lang w:eastAsia="en-IN" w:bidi="mr-IN"/>
+          <w14:ligatures w14:val="none"/>
+        </w:rPr>
+      </w:pPr>
+      <w:r>
+        <w:rPr>
+          <w:rFonts w:eastAsia="Times New Roman" w:cstheme="minorHAnsi"/>
+          <w:kern w:val="0"/>
+          <w:sz w:val="24"/>
+          <w:szCs w:val="24"/>
+          <w:lang w:eastAsia="en-IN" w:bidi="mr-IN"/>
+          <w14:ligatures w14:val="none"/>
+        </w:rPr>
+        <w:t xml:space="preserve">        </w:t>
+      </w:r>
+      <w:proofErr w:type="spellStart"/>
+      <w:r>
+        <w:rPr>
+          <w:rFonts w:eastAsia="Times New Roman" w:cstheme="minorHAnsi"/>
+          <w:kern w:val="0"/>
+          <w:sz w:val="24"/>
+          <w:szCs w:val="24"/>
+          <w:lang w:eastAsia="en-IN" w:bidi="mr-IN"/>
+          <w14:ligatures w14:val="none"/>
+        </w:rPr>
+        <w:t>printf</w:t>
+      </w:r>
+      <w:proofErr w:type="spellEnd"/>
+      <w:r>
+        <w:rPr>
+          <w:rFonts w:eastAsia="Times New Roman" w:cstheme="minorHAnsi"/>
+          <w:kern w:val="0"/>
+          <w:sz w:val="24"/>
+          <w:szCs w:val="24"/>
+          <w:lang w:eastAsia="en-IN" w:bidi="mr-IN"/>
+          <w14:ligatures w14:val="none"/>
+        </w:rPr>
+        <w:t>("You are eligible to vote.\n");</w:t>
+      </w:r>
+    </w:p>
+    <w:p>
+      <w:pPr>
+        <w:rPr>
+          <w:rFonts w:eastAsia="Times New Roman" w:cstheme="minorHAnsi"/>
+          <w:kern w:val="0"/>
+          <w:sz w:val="24"/>
+          <w:szCs w:val="24"/>
+          <w:lang w:eastAsia="en-IN" w:bidi="mr-IN"/>
+          <w14:ligatures w14:val="none"/>
+        </w:rPr>
+      </w:pPr>
+      <w:r>
+        <w:rPr>
+          <w:rFonts w:eastAsia="Times New Roman" w:cstheme="minorHAnsi"/>
+          <w:kern w:val="0"/>
+          <w:sz w:val="24"/>
+          <w:szCs w:val="24"/>
+          <w:lang w:eastAsia="en-IN" w:bidi="mr-IN"/>
+          <w14:ligatures w14:val="none"/>
+        </w:rPr>
+        <w:t xml:space="preserve">    }</w:t>
+      </w:r>
+    </w:p>
+    <w:p>
+      <w:pPr>
+        <w:rPr>
+          <w:rFonts w:eastAsia="Times New Roman" w:cstheme="minorHAnsi"/>
+          <w:kern w:val="0"/>
+          <w:sz w:val="24"/>
+          <w:szCs w:val="24"/>
+          <w:lang w:eastAsia="en-IN" w:bidi="mr-IN"/>
+          <w14:ligatures w14:val="none"/>
+        </w:rPr>
+      </w:pPr>
+    </w:p>
+    <w:p>
+      <w:pPr>
+        <w:rPr>
+          <w:rFonts w:eastAsia="Times New Roman" w:cstheme="minorHAnsi"/>
+          <w:kern w:val="0"/>
+          <w:sz w:val="24"/>
+          <w:szCs w:val="24"/>
+          <w:lang w:eastAsia="en-IN" w:bidi="mr-IN"/>
+          <w14:ligatures w14:val="none"/>
+        </w:rPr>
+      </w:pPr>
+      <w:r>
+        <w:rPr>
+          <w:rFonts w:eastAsia="Times New Roman" w:cstheme="minorHAnsi"/>
+          <w:kern w:val="0"/>
+          <w:sz w:val="24"/>
+          <w:szCs w:val="24"/>
+          <w:lang w:eastAsia="en-IN" w:bidi="mr-IN"/>
+          <w14:ligatures w14:val="none"/>
+        </w:rPr>
+        <w:t xml:space="preserve">    return 0;</w:t>
+      </w:r>
+    </w:p>
+    <w:p>
+      <w:pPr>
+        <w:rPr>
+          <w:rFonts w:eastAsia="Times New Roman" w:cstheme="minorHAnsi"/>
+          <w:kern w:val="0"/>
+          <w:sz w:val="24"/>
+          <w:szCs w:val="24"/>
+          <w:lang w:eastAsia="en-IN" w:bidi="mr-IN"/>
+          <w14:ligatures w14:val="none"/>
+        </w:rPr>
+      </w:pPr>
+      <w:r>
+        <w:rPr>
+          <w:rFonts w:eastAsia="Times New Roman" w:cstheme="minorHAnsi"/>
+          <w:kern w:val="0"/>
+          <w:sz w:val="24"/>
+          <w:szCs w:val="24"/>
+          <w:lang w:eastAsia="en-IN" w:bidi="mr-IN"/>
+          <w14:ligatures w14:val="none"/>
+        </w:rPr>
+        <w:t>}</w:t>
+      </w:r>
+    </w:p>
+    <w:p>
+      <w:pPr>
+        <w:rPr>
+          <w:rFonts w:eastAsia="Times New Roman" w:cstheme="minorHAnsi"/>
+          <w:kern w:val="0"/>
+          <w:sz w:val="24"/>
+          <w:szCs w:val="24"/>
+          <w:lang w:eastAsia="en-IN" w:bidi="mr-IN"/>
+          <w14:ligatures w14:val="none"/>
+        </w:rPr>
+      </w:pPr>
+      <w:r>
+        <w:rPr>
+          <w:rFonts w:eastAsia="Times New Roman" w:cstheme="minorHAnsi"/>
+          <w:kern w:val="0"/>
+          <w:sz w:val="24"/>
+          <w:szCs w:val="24"/>
+          <w:lang w:eastAsia="en-IN" w:bidi="mr-IN"/>
+          <w14:ligatures w14:val="none"/>
+        </w:rPr>
+        <w:pict w14:anchorId="2FF129C8">
+          <v:rect id="_x0000_i1049" style="width:0;height:1.5pt" o:hralign="center" o:hrstd="t" o:hr="t" fillcolor="#a0a0a0" stroked="f"/>
+        </w:pict>
+      </w:r>
+    </w:p>
+    <w:p>
+      <w:pPr>
+        <w:rPr>
+          <w:rFonts w:eastAsia="Times New Roman" w:cstheme="minorHAnsi"/>
+          <w:b/>
+          <w:bCs/>
+          <w:kern w:val="0"/>
+          <w:sz w:val="24"/>
+          <w:szCs w:val="24"/>
+          <w:lang w:eastAsia="en-IN" w:bidi="mr-IN"/>
+          <w14:ligatures w14:val="none"/>
+        </w:rPr>
+      </w:pPr>
+      <w:r>
+        <w:rPr>
+          <w:rFonts w:eastAsia="Times New Roman" w:cstheme="minorHAnsi"/>
+          <w:b/>
+          <w:bCs/>
+          <w:kern w:val="0"/>
+          <w:sz w:val="24"/>
+          <w:szCs w:val="24"/>
+          <w:lang w:eastAsia="en-IN" w:bidi="mr-IN"/>
+          <w14:ligatures w14:val="none"/>
+        </w:rPr>
+        <w:t>2. if-else Statement</w:t>
+      </w:r>
+    </w:p>
+    <w:p>
+      <w:pPr>
+        <w:rPr>
+          <w:rFonts w:eastAsia="Times New Roman" w:cstheme="minorHAnsi"/>
+          <w:kern w:val="0"/>
+          <w:sz w:val="24"/>
+          <w:szCs w:val="24"/>
+          <w:lang w:eastAsia="en-IN" w:bidi="mr-IN"/>
+          <w14:ligatures w14:val="none"/>
+        </w:rPr>
+      </w:pPr>
+      <w:r>
+        <w:rPr>
+          <w:rFonts w:eastAsia="Times New Roman" w:cstheme="minorHAnsi"/>
+          <w:kern w:val="0"/>
+          <w:sz w:val="24"/>
+          <w:szCs w:val="24"/>
+          <w:lang w:eastAsia="en-IN" w:bidi="mr-IN"/>
+          <w14:ligatures w14:val="none"/>
+        </w:rPr>
+        <w:t xml:space="preserve"> Executes one block if the condition is </w:t>
+      </w:r>
+      <w:r>
+        <w:rPr>
+          <w:rFonts w:eastAsia="Times New Roman" w:cstheme="minorHAnsi"/>
+          <w:b/>
+          <w:bCs/>
+          <w:kern w:val="0"/>
+          <w:sz w:val="24"/>
+          <w:szCs w:val="24"/>
+          <w:lang w:eastAsia="en-IN" w:bidi="mr-IN"/>
+          <w14:ligatures w14:val="none"/>
+        </w:rPr>
+        <w:t>true</w:t>
+      </w:r>
+      <w:r>
+        <w:rPr>
+          <w:rFonts w:eastAsia="Times New Roman" w:cstheme="minorHAnsi"/>
+          <w:kern w:val="0"/>
+          <w:sz w:val="24"/>
+          <w:szCs w:val="24"/>
+          <w:lang w:eastAsia="en-IN" w:bidi="mr-IN"/>
+          <w14:ligatures w14:val="none"/>
+        </w:rPr>
+        <w:t>, otherwise another block.</w:t>
+      </w:r>
+    </w:p>
+    <w:p>
+      <w:pPr>
+        <w:rPr>
+          <w:rFonts w:eastAsia="Times New Roman" w:cstheme="minorHAnsi"/>
+          <w:b/>
+          <w:bCs/>
+          <w:kern w:val="0"/>
+          <w:sz w:val="24"/>
+          <w:szCs w:val="24"/>
+          <w:lang w:eastAsia="en-IN" w:bidi="mr-IN"/>
+          <w14:ligatures w14:val="none"/>
+        </w:rPr>
+      </w:pPr>
+      <w:r>
+        <w:rPr>
+          <w:rFonts w:eastAsia="Times New Roman" w:cstheme="minorHAnsi"/>
+          <w:b/>
+          <w:bCs/>
+          <w:kern w:val="0"/>
+          <w:sz w:val="24"/>
+          <w:szCs w:val="24"/>
+          <w:lang w:eastAsia="en-IN" w:bidi="mr-IN"/>
+          <w14:ligatures w14:val="none"/>
+        </w:rPr>
+        <w:t>Syntax:</w:t>
+      </w:r>
+    </w:p>
+    <w:p>
+      <w:pPr>
+        <w:rPr>
+          <w:rFonts w:eastAsia="Times New Roman" w:cstheme="minorHAnsi"/>
+          <w:kern w:val="0"/>
+          <w:sz w:val="24"/>
+          <w:szCs w:val="24"/>
+          <w:lang w:eastAsia="en-IN" w:bidi="mr-IN"/>
+          <w14:ligatures w14:val="none"/>
+        </w:rPr>
+      </w:pPr>
+      <w:r>
+        <w:rPr>
+          <w:rFonts w:eastAsia="Times New Roman" w:cstheme="minorHAnsi"/>
+          <w:kern w:val="0"/>
+          <w:sz w:val="24"/>
+          <w:szCs w:val="24"/>
+          <w:lang w:eastAsia="en-IN" w:bidi="mr-IN"/>
+          <w14:ligatures w14:val="none"/>
+        </w:rPr>
+        <w:t>if (condition) {</w:t>
+      </w:r>
+    </w:p>
+    <w:p>
+      <w:pPr>
+        <w:rPr>
+          <w:rFonts w:eastAsia="Times New Roman" w:cstheme="minorHAnsi"/>
+          <w:kern w:val="0"/>
+          <w:sz w:val="24"/>
+          <w:szCs w:val="24"/>
+          <w:lang w:eastAsia="en-IN" w:bidi="mr-IN"/>
+          <w14:ligatures w14:val="none"/>
+        </w:rPr>
+      </w:pPr>
+      <w:r>
+        <w:rPr>
+          <w:rFonts w:eastAsia="Times New Roman" w:cstheme="minorHAnsi"/>
+          <w:kern w:val="0"/>
+          <w:sz w:val="24"/>
+          <w:szCs w:val="24"/>
+          <w:lang w:eastAsia="en-IN" w:bidi="mr-IN"/>
+          <w14:ligatures w14:val="none"/>
+        </w:rPr>
+        <w:t xml:space="preserve">    // code if true</w:t>
+      </w:r>
+    </w:p>
+    <w:p>
+      <w:pPr>
+        <w:rPr>
+          <w:rFonts w:eastAsia="Times New Roman" w:cstheme="minorHAnsi"/>
+          <w:kern w:val="0"/>
+          <w:sz w:val="24"/>
+          <w:szCs w:val="24"/>
+          <w:lang w:eastAsia="en-IN" w:bidi="mr-IN"/>
+          <w14:ligatures w14:val="none"/>
+        </w:rPr>
+      </w:pPr>
+      <w:r>
+        <w:rPr>
+          <w:rFonts w:eastAsia="Times New Roman" w:cstheme="minorHAnsi"/>
+          <w:kern w:val="0"/>
+          <w:sz w:val="24"/>
+          <w:szCs w:val="24"/>
+          <w:lang w:eastAsia="en-IN" w:bidi="mr-IN"/>
+          <w14:ligatures w14:val="none"/>
+        </w:rPr>
+        <w:t>} else {</w:t>
+      </w:r>
+    </w:p>
+    <w:p>
+      <w:pPr>
+        <w:rPr>
+          <w:rFonts w:eastAsia="Times New Roman" w:cstheme="minorHAnsi"/>
+          <w:kern w:val="0"/>
+          <w:sz w:val="24"/>
+          <w:szCs w:val="24"/>
+          <w:lang w:eastAsia="en-IN" w:bidi="mr-IN"/>
+          <w14:ligatures w14:val="none"/>
+        </w:rPr>
+      </w:pPr>
+      <w:r>
+        <w:rPr>
+          <w:rFonts w:eastAsia="Times New Roman" w:cstheme="minorHAnsi"/>
+          <w:kern w:val="0"/>
+          <w:sz w:val="24"/>
+          <w:szCs w:val="24"/>
+          <w:lang w:eastAsia="en-IN" w:bidi="mr-IN"/>
+          <w14:ligatures w14:val="none"/>
+        </w:rPr>
+        <w:t xml:space="preserve">    // code if false</w:t>
+      </w:r>
+    </w:p>
+    <w:p>
+      <w:pPr>
+        <w:rPr>
+          <w:rFonts w:eastAsia="Times New Roman" w:cstheme="minorHAnsi"/>
+          <w:kern w:val="0"/>
+          <w:sz w:val="24"/>
+          <w:szCs w:val="24"/>
+          <w:lang w:eastAsia="en-IN" w:bidi="mr-IN"/>
+          <w14:ligatures w14:val="none"/>
+        </w:rPr>
+      </w:pPr>
+      <w:r>
+        <w:rPr>
+          <w:rFonts w:eastAsia="Times New Roman" w:cstheme="minorHAnsi"/>
+          <w:kern w:val="0"/>
+          <w:sz w:val="24"/>
+          <w:szCs w:val="24"/>
+          <w:lang w:eastAsia="en-IN" w:bidi="mr-IN"/>
+          <w14:ligatures w14:val="none"/>
+        </w:rPr>
+        <w:t>}</w:t>
+      </w:r>
+    </w:p>
+    <w:p>
+      <w:pPr>
+        <w:rPr>
+          <w:rFonts w:eastAsia="Times New Roman" w:cstheme="minorHAnsi"/>
+          <w:b/>
+          <w:bCs/>
+          <w:kern w:val="0"/>
+          <w:sz w:val="24"/>
+          <w:szCs w:val="24"/>
+          <w:lang w:eastAsia="en-IN" w:bidi="mr-IN"/>
+          <w14:ligatures w14:val="none"/>
+        </w:rPr>
+      </w:pPr>
+      <w:r>
+        <w:rPr>
+          <w:rFonts w:eastAsia="Times New Roman" w:cstheme="minorHAnsi"/>
+          <w:b/>
+          <w:bCs/>
+          <w:kern w:val="0"/>
+          <w:sz w:val="24"/>
+          <w:szCs w:val="24"/>
+          <w:lang w:eastAsia="en-IN" w:bidi="mr-IN"/>
+          <w14:ligatures w14:val="none"/>
+        </w:rPr>
+        <w:t>Example:</w:t>
+      </w:r>
+    </w:p>
+    <w:p>
+      <w:pPr>
+        <w:rPr>
+          <w:rFonts w:eastAsia="Times New Roman" w:cstheme="minorHAnsi"/>
+          <w:kern w:val="0"/>
+          <w:sz w:val="24"/>
+          <w:szCs w:val="24"/>
+          <w:lang w:eastAsia="en-IN" w:bidi="mr-IN"/>
+          <w14:ligatures w14:val="none"/>
+        </w:rPr>
+      </w:pPr>
+      <w:r>
+        <w:rPr>
+          <w:rFonts w:eastAsia="Times New Roman" w:cstheme="minorHAnsi"/>
+          <w:kern w:val="0"/>
+          <w:sz w:val="24"/>
+          <w:szCs w:val="24"/>
+          <w:lang w:eastAsia="en-IN" w:bidi="mr-IN"/>
+          <w14:ligatures w14:val="none"/>
+        </w:rPr>
+        <w:t>#include &lt;</w:t>
+      </w:r>
+      <w:proofErr w:type="spellStart"/>
+      <w:r>
+        <w:rPr>
+          <w:rFonts w:eastAsia="Times New Roman" w:cstheme="minorHAnsi"/>
+          <w:kern w:val="0"/>
+          <w:sz w:val="24"/>
+          <w:szCs w:val="24"/>
+          <w:lang w:eastAsia="en-IN" w:bidi="mr-IN"/>
+          <w14:ligatures w14:val="none"/>
+        </w:rPr>
+        <w:t>stdio.h</w:t>
+      </w:r>
+      <w:proofErr w:type="spellEnd"/>
+      <w:r>
+        <w:rPr>
+          <w:rFonts w:eastAsia="Times New Roman" w:cstheme="minorHAnsi"/>
+          <w:kern w:val="0"/>
+          <w:sz w:val="24"/>
+          <w:szCs w:val="24"/>
+          <w:lang w:eastAsia="en-IN" w:bidi="mr-IN"/>
+          <w14:ligatures w14:val="none"/>
+        </w:rPr>
+        <w:t>&gt;</w:t>
+      </w:r>
+    </w:p>
+    <w:p>
+      <w:pPr>
+        <w:rPr>
+          <w:rFonts w:eastAsia="Times New Roman" w:cstheme="minorHAnsi"/>
+          <w:kern w:val="0"/>
+          <w:sz w:val="24"/>
+          <w:szCs w:val="24"/>
+          <w:lang w:eastAsia="en-IN" w:bidi="mr-IN"/>
+          <w14:ligatures w14:val="none"/>
+        </w:rPr>
+      </w:pPr>
+      <w:r>
+        <w:rPr>
+          <w:rFonts w:eastAsia="Times New Roman" w:cstheme="minorHAnsi"/>
+          <w:kern w:val="0"/>
+          <w:sz w:val="24"/>
+          <w:szCs w:val="24"/>
+          <w:lang w:eastAsia="en-IN" w:bidi="mr-IN"/>
+          <w14:ligatures w14:val="none"/>
+        </w:rPr>
+        <w:t>int main() {</w:t>
+      </w:r>
+    </w:p>
+    <w:p>
+      <w:pPr>
+        <w:rPr>
+          <w:rFonts w:eastAsia="Times New Roman" w:cstheme="minorHAnsi"/>
+          <w:kern w:val="0"/>
+          <w:sz w:val="24"/>
+          <w:szCs w:val="24"/>
+          <w:lang w:eastAsia="en-IN" w:bidi="mr-IN"/>
+          <w14:ligatures w14:val="none"/>
+        </w:rPr>
+      </w:pPr>
+      <w:r>
+        <w:rPr>
+          <w:rFonts w:eastAsia="Times New Roman" w:cstheme="minorHAnsi"/>
+          <w:kern w:val="0"/>
+          <w:sz w:val="24"/>
+          <w:szCs w:val="24"/>
+          <w:lang w:eastAsia="en-IN" w:bidi="mr-IN"/>
+          <w14:ligatures w14:val="none"/>
+        </w:rPr>
+        <w:t xml:space="preserve">    int number = 15;</w:t>
+      </w:r>
+    </w:p>
+    <w:p>
+      <w:pPr>
+        <w:rPr>
+          <w:rFonts w:eastAsia="Times New Roman" w:cstheme="minorHAnsi"/>
+          <w:kern w:val="0"/>
+          <w:sz w:val="24"/>
+          <w:szCs w:val="24"/>
+          <w:lang w:eastAsia="en-IN" w:bidi="mr-IN"/>
+          <w14:ligatures w14:val="none"/>
+        </w:rPr>
+      </w:pPr>
+    </w:p>
+    <w:p>
+      <w:pPr>
+        <w:rPr>
+          <w:rFonts w:eastAsia="Times New Roman" w:cstheme="minorHAnsi"/>
+          <w:kern w:val="0"/>
+          <w:sz w:val="24"/>
+          <w:szCs w:val="24"/>
+          <w:lang w:eastAsia="en-IN" w:bidi="mr-IN"/>
+          <w14:ligatures w14:val="none"/>
+        </w:rPr>
+      </w:pPr>
+      <w:r>
+        <w:rPr>
+          <w:rFonts w:eastAsia="Times New Roman" w:cstheme="minorHAnsi"/>
+          <w:kern w:val="0"/>
+          <w:sz w:val="24"/>
+          <w:szCs w:val="24"/>
+          <w:lang w:eastAsia="en-IN" w:bidi="mr-IN"/>
+          <w14:ligatures w14:val="none"/>
+        </w:rPr>
+        <w:t xml:space="preserve">    if (number % 2 == 0) {</w:t>
+      </w:r>
+    </w:p>
+    <w:p>
+      <w:pPr>
+        <w:rPr>
+          <w:rFonts w:eastAsia="Times New Roman" w:cstheme="minorHAnsi"/>
+          <w:kern w:val="0"/>
+          <w:sz w:val="24"/>
+          <w:szCs w:val="24"/>
+          <w:lang w:eastAsia="en-IN" w:bidi="mr-IN"/>
+          <w14:ligatures w14:val="none"/>
+        </w:rPr>
+      </w:pPr>
+      <w:r>
+        <w:rPr>
+          <w:rFonts w:eastAsia="Times New Roman" w:cstheme="minorHAnsi"/>
+          <w:kern w:val="0"/>
+          <w:sz w:val="24"/>
+          <w:szCs w:val="24"/>
+          <w:lang w:eastAsia="en-IN" w:bidi="mr-IN"/>
+          <w14:ligatures w14:val="none"/>
+        </w:rPr>
+        <w:t xml:space="preserve">        </w:t>
+      </w:r>
+      <w:proofErr w:type="spellStart"/>
+      <w:r>
+        <w:rPr>
+          <w:rFonts w:eastAsia="Times New Roman" w:cstheme="minorHAnsi"/>
+          <w:kern w:val="0"/>
+          <w:sz w:val="24"/>
+          <w:szCs w:val="24"/>
+          <w:lang w:eastAsia="en-IN" w:bidi="mr-IN"/>
+          <w14:ligatures w14:val="none"/>
+        </w:rPr>
+        <w:t>printf</w:t>
+      </w:r>
+      <w:proofErr w:type="spellEnd"/>
+      <w:r>
+        <w:rPr>
+          <w:rFonts w:eastAsia="Times New Roman" w:cstheme="minorHAnsi"/>
+          <w:kern w:val="0"/>
+          <w:sz w:val="24"/>
+          <w:szCs w:val="24"/>
+          <w:lang w:eastAsia="en-IN" w:bidi="mr-IN"/>
+          <w14:ligatures w14:val="none"/>
+        </w:rPr>
+        <w:t>("The number is Even.\n");</w:t>
+      </w:r>
+    </w:p>
+    <w:p>
+      <w:pPr>
+        <w:rPr>
+          <w:rFonts w:eastAsia="Times New Roman" w:cstheme="minorHAnsi"/>
+          <w:kern w:val="0"/>
+          <w:sz w:val="24"/>
+          <w:szCs w:val="24"/>
+          <w:lang w:eastAsia="en-IN" w:bidi="mr-IN"/>
+          <w14:ligatures w14:val="none"/>
+        </w:rPr>
+      </w:pPr>
+      <w:r>
+        <w:rPr>
+          <w:rFonts w:eastAsia="Times New Roman" w:cstheme="minorHAnsi"/>
+          <w:kern w:val="0"/>
+          <w:sz w:val="24"/>
+          <w:szCs w:val="24"/>
+          <w:lang w:eastAsia="en-IN" w:bidi="mr-IN"/>
+          <w14:ligatures w14:val="none"/>
+        </w:rPr>
+        <w:t xml:space="preserve">    } else {</w:t>
+      </w:r>
+    </w:p>
+    <w:p>
+      <w:pPr>
+        <w:rPr>
+          <w:rFonts w:eastAsia="Times New Roman" w:cstheme="minorHAnsi"/>
+          <w:kern w:val="0"/>
+          <w:sz w:val="24"/>
+          <w:szCs w:val="24"/>
+          <w:lang w:eastAsia="en-IN" w:bidi="mr-IN"/>
+          <w14:ligatures w14:val="none"/>
+        </w:rPr>
+      </w:pPr>
+      <w:r>
+        <w:rPr>
+          <w:rFonts w:eastAsia="Times New Roman" w:cstheme="minorHAnsi"/>
+          <w:kern w:val="0"/>
+          <w:sz w:val="24"/>
+          <w:szCs w:val="24"/>
+          <w:lang w:eastAsia="en-IN" w:bidi="mr-IN"/>
+          <w14:ligatures w14:val="none"/>
+        </w:rPr>
+        <w:t xml:space="preserve">        </w:t>
+      </w:r>
+      <w:proofErr w:type="spellStart"/>
+      <w:r>
+        <w:rPr>
+          <w:rFonts w:eastAsia="Times New Roman" w:cstheme="minorHAnsi"/>
+          <w:kern w:val="0"/>
+          <w:sz w:val="24"/>
+          <w:szCs w:val="24"/>
+          <w:lang w:eastAsia="en-IN" w:bidi="mr-IN"/>
+          <w14:ligatures w14:val="none"/>
+        </w:rPr>
+        <w:t>printf</w:t>
+      </w:r>
+      <w:proofErr w:type="spellEnd"/>
+      <w:r>
+        <w:rPr>
+          <w:rFonts w:eastAsia="Times New Roman" w:cstheme="minorHAnsi"/>
+          <w:kern w:val="0"/>
+          <w:sz w:val="24"/>
+          <w:szCs w:val="24"/>
+          <w:lang w:eastAsia="en-IN" w:bidi="mr-IN"/>
+          <w14:ligatures w14:val="none"/>
+        </w:rPr>
+        <w:t>("The number is Odd.\n");</w:t>
+      </w:r>
+    </w:p>
+    <w:p>
+      <w:pPr>
+        <w:rPr>
+          <w:rFonts w:eastAsia="Times New Roman" w:cstheme="minorHAnsi"/>
+          <w:kern w:val="0"/>
+          <w:sz w:val="24"/>
+          <w:szCs w:val="24"/>
+          <w:lang w:eastAsia="en-IN" w:bidi="mr-IN"/>
+          <w14:ligatures w14:val="none"/>
+        </w:rPr>
+      </w:pPr>
+      <w:r>
+        <w:rPr>
+          <w:rFonts w:eastAsia="Times New Roman" w:cstheme="minorHAnsi"/>
+          <w:kern w:val="0"/>
+          <w:sz w:val="24"/>
+          <w:szCs w:val="24"/>
+          <w:lang w:eastAsia="en-IN" w:bidi="mr-IN"/>
+          <w14:ligatures w14:val="none"/>
+        </w:rPr>
+        <w:t xml:space="preserve">    }</w:t>
+      </w:r>
+    </w:p>
+    <w:p>
+      <w:pPr>
+        <w:rPr>
+          <w:rFonts w:eastAsia="Times New Roman" w:cstheme="minorHAnsi"/>
+          <w:kern w:val="0"/>
+          <w:sz w:val="24"/>
+          <w:szCs w:val="24"/>
+          <w:lang w:eastAsia="en-IN" w:bidi="mr-IN"/>
+          <w14:ligatures w14:val="none"/>
+        </w:rPr>
+      </w:pPr>
+    </w:p>
+    <w:p>
+      <w:pPr>
+        <w:rPr>
+          <w:rFonts w:eastAsia="Times New Roman" w:cstheme="minorHAnsi"/>
+          <w:kern w:val="0"/>
+          <w:sz w:val="24"/>
+          <w:szCs w:val="24"/>
+          <w:lang w:eastAsia="en-IN" w:bidi="mr-IN"/>
+          <w14:ligatures w14:val="none"/>
+        </w:rPr>
+      </w:pPr>
+      <w:r>
+        <w:rPr>
+          <w:rFonts w:eastAsia="Times New Roman" w:cstheme="minorHAnsi"/>
+          <w:kern w:val="0"/>
+          <w:sz w:val="24"/>
+          <w:szCs w:val="24"/>
+          <w:lang w:eastAsia="en-IN" w:bidi="mr-IN"/>
+          <w14:ligatures w14:val="none"/>
+        </w:rPr>
+        <w:t xml:space="preserve">    return 0;</w:t>
+      </w:r>
+    </w:p>
+    <w:p>
+      <w:pPr>
+        <w:rPr>
+          <w:rFonts w:eastAsia="Times New Roman" w:cstheme="minorHAnsi"/>
+          <w:kern w:val="0"/>
+          <w:sz w:val="24"/>
+          <w:szCs w:val="24"/>
+          <w:lang w:eastAsia="en-IN" w:bidi="mr-IN"/>
+          <w14:ligatures w14:val="none"/>
+        </w:rPr>
+      </w:pPr>
+      <w:r>
+        <w:rPr>
+          <w:rFonts w:eastAsia="Times New Roman" w:cstheme="minorHAnsi"/>
+          <w:kern w:val="0"/>
+          <w:sz w:val="24"/>
+          <w:szCs w:val="24"/>
+          <w:lang w:eastAsia="en-IN" w:bidi="mr-IN"/>
+          <w14:ligatures w14:val="none"/>
+        </w:rPr>
+        <w:t>}</w:t>
+      </w:r>
+    </w:p>
+    <w:p>
+      <w:pPr>
+        <w:rPr>
+          <w:rFonts w:eastAsia="Times New Roman" w:cstheme="minorHAnsi"/>
+          <w:kern w:val="0"/>
+          <w:sz w:val="24"/>
+          <w:szCs w:val="24"/>
+          <w:lang w:eastAsia="en-IN" w:bidi="mr-IN"/>
+          <w14:ligatures w14:val="none"/>
+        </w:rPr>
+      </w:pPr>
+      <w:r>
+        <w:rPr>
+          <w:rFonts w:eastAsia="Times New Roman" w:cstheme="minorHAnsi"/>
+          <w:kern w:val="0"/>
+          <w:sz w:val="24"/>
+          <w:szCs w:val="24"/>
+          <w:lang w:eastAsia="en-IN" w:bidi="mr-IN"/>
+          <w14:ligatures w14:val="none"/>
+        </w:rPr>
+        <w:pict w14:anchorId="51DCB2ED">
+          <v:rect id="_x0000_i1050" style="width:0;height:1.5pt" o:hralign="center" o:hrstd="t" o:hr="t" fillcolor="#a0a0a0" stroked="f"/>
+        </w:pict>
+      </w:r>
+    </w:p>
+    <w:p>
+      <w:pPr>
+        <w:rPr>
+          <w:rFonts w:eastAsia="Times New Roman" w:cstheme="minorHAnsi"/>
+          <w:b/>
+          <w:bCs/>
+          <w:kern w:val="0"/>
+          <w:sz w:val="24"/>
+          <w:szCs w:val="24"/>
+          <w:lang w:eastAsia="en-IN" w:bidi="mr-IN"/>
+          <w14:ligatures w14:val="none"/>
+        </w:rPr>
+      </w:pPr>
+      <w:r>
+        <w:rPr>
+          <w:rFonts w:eastAsia="Times New Roman" w:cstheme="minorHAnsi"/>
+          <w:b/>
+          <w:bCs/>
+          <w:kern w:val="0"/>
+          <w:sz w:val="24"/>
+          <w:szCs w:val="24"/>
+          <w:lang w:eastAsia="en-IN" w:bidi="mr-IN"/>
+          <w14:ligatures w14:val="none"/>
+        </w:rPr>
+        <w:lastRenderedPageBreak/>
+        <w:t>3. Nested if-else Statement</w:t>
+      </w:r>
+    </w:p>
+    <w:p>
+      <w:pPr>
+        <w:rPr>
+          <w:rFonts w:eastAsia="Times New Roman" w:cstheme="minorHAnsi"/>
+          <w:kern w:val="0"/>
+          <w:sz w:val="24"/>
+          <w:szCs w:val="24"/>
+          <w:lang w:eastAsia="en-IN" w:bidi="mr-IN"/>
+          <w14:ligatures w14:val="none"/>
+        </w:rPr>
+      </w:pPr>
+      <w:r>
+        <w:rPr>
+          <w:rFonts w:eastAsia="Times New Roman" w:cstheme="minorHAnsi"/>
+          <w:kern w:val="0"/>
+          <w:sz w:val="24"/>
+          <w:szCs w:val="24"/>
+          <w:lang w:eastAsia="en-IN" w:bidi="mr-IN"/>
+          <w14:ligatures w14:val="none"/>
+        </w:rPr>
+        <w:t xml:space="preserve"> An if-else statement </w:t>
+      </w:r>
+      <w:r>
+        <w:rPr>
+          <w:rFonts w:eastAsia="Times New Roman" w:cstheme="minorHAnsi"/>
+          <w:b/>
+          <w:bCs/>
+          <w:kern w:val="0"/>
+          <w:sz w:val="24"/>
+          <w:szCs w:val="24"/>
+          <w:lang w:eastAsia="en-IN" w:bidi="mr-IN"/>
+          <w14:ligatures w14:val="none"/>
+        </w:rPr>
+        <w:t>inside another if-else</w:t>
+      </w:r>
+      <w:r>
+        <w:rPr>
+          <w:rFonts w:eastAsia="Times New Roman" w:cstheme="minorHAnsi"/>
+          <w:kern w:val="0"/>
+          <w:sz w:val="24"/>
+          <w:szCs w:val="24"/>
+          <w:lang w:eastAsia="en-IN" w:bidi="mr-IN"/>
+          <w14:ligatures w14:val="none"/>
+        </w:rPr>
+        <w:t>.</w:t>
+      </w:r>
+      <w:r>
+        <w:rPr>
+          <w:rFonts w:eastAsia="Times New Roman" w:cstheme="minorHAnsi"/>
+          <w:kern w:val="0"/>
+          <w:sz w:val="24"/>
+          <w:szCs w:val="24"/>
+          <w:lang w:eastAsia="en-IN" w:bidi="mr-IN"/>
+          <w14:ligatures w14:val="none"/>
+        </w:rPr>
+        <w:br/>
+        <w:t>Used when we have multiple conditions.</w:t>
+      </w:r>
+    </w:p>
+    <w:p>
+      <w:pPr>
+        <w:rPr>
+          <w:rFonts w:eastAsia="Times New Roman" w:cstheme="minorHAnsi"/>
+          <w:b/>
+          <w:bCs/>
+          <w:kern w:val="0"/>
+          <w:sz w:val="24"/>
+          <w:szCs w:val="24"/>
+          <w:lang w:eastAsia="en-IN" w:bidi="mr-IN"/>
+          <w14:ligatures w14:val="none"/>
+        </w:rPr>
+      </w:pPr>
+      <w:r>
+        <w:rPr>
+          <w:rFonts w:eastAsia="Times New Roman" w:cstheme="minorHAnsi"/>
+          <w:b/>
+          <w:bCs/>
+          <w:kern w:val="0"/>
+          <w:sz w:val="24"/>
+          <w:szCs w:val="24"/>
+          <w:lang w:eastAsia="en-IN" w:bidi="mr-IN"/>
+          <w14:ligatures w14:val="none"/>
+        </w:rPr>
+        <w:t>Syntax:</w:t>
+      </w:r>
+    </w:p>
+    <w:p>
+      <w:pPr>
+        <w:rPr>
+          <w:rFonts w:eastAsia="Times New Roman" w:cstheme="minorHAnsi"/>
+          <w:kern w:val="0"/>
+          <w:sz w:val="24"/>
+          <w:szCs w:val="24"/>
+          <w:lang w:eastAsia="en-IN" w:bidi="mr-IN"/>
+          <w14:ligatures w14:val="none"/>
+        </w:rPr>
+      </w:pPr>
+      <w:r>
+        <w:rPr>
+          <w:rFonts w:eastAsia="Times New Roman" w:cstheme="minorHAnsi"/>
+          <w:kern w:val="0"/>
+          <w:sz w:val="24"/>
+          <w:szCs w:val="24"/>
+          <w:lang w:eastAsia="en-IN" w:bidi="mr-IN"/>
+          <w14:ligatures w14:val="none"/>
+        </w:rPr>
+        <w:t>if (condition1) {</w:t>
+      </w:r>
+    </w:p>
+    <w:p>
+      <w:pPr>
+        <w:rPr>
+          <w:rFonts w:eastAsia="Times New Roman" w:cstheme="minorHAnsi"/>
+          <w:kern w:val="0"/>
+          <w:sz w:val="24"/>
+          <w:szCs w:val="24"/>
+          <w:lang w:eastAsia="en-IN" w:bidi="mr-IN"/>
+          <w14:ligatures w14:val="none"/>
+        </w:rPr>
+      </w:pPr>
+      <w:r>
+        <w:rPr>
+          <w:rFonts w:eastAsia="Times New Roman" w:cstheme="minorHAnsi"/>
+          <w:kern w:val="0"/>
+          <w:sz w:val="24"/>
+          <w:szCs w:val="24"/>
+          <w:lang w:eastAsia="en-IN" w:bidi="mr-IN"/>
+          <w14:ligatures w14:val="none"/>
+        </w:rPr>
+        <w:t xml:space="preserve">    // code if condition1 is true</w:t>
+      </w:r>
+    </w:p>
+    <w:p>
+      <w:pPr>
+        <w:rPr>
+          <w:rFonts w:eastAsia="Times New Roman" w:cstheme="minorHAnsi"/>
+          <w:kern w:val="0"/>
+          <w:sz w:val="24"/>
+          <w:szCs w:val="24"/>
+          <w:lang w:eastAsia="en-IN" w:bidi="mr-IN"/>
+          <w14:ligatures w14:val="none"/>
+        </w:rPr>
+      </w:pPr>
+      <w:r>
+        <w:rPr>
+          <w:rFonts w:eastAsia="Times New Roman" w:cstheme="minorHAnsi"/>
+          <w:kern w:val="0"/>
+          <w:sz w:val="24"/>
+          <w:szCs w:val="24"/>
+          <w:lang w:eastAsia="en-IN" w:bidi="mr-IN"/>
+          <w14:ligatures w14:val="none"/>
+        </w:rPr>
+        <w:t>} else {</w:t>
+      </w:r>
+    </w:p>
+    <w:p>
+      <w:pPr>
+        <w:rPr>
+          <w:rFonts w:eastAsia="Times New Roman" w:cstheme="minorHAnsi"/>
+          <w:kern w:val="0"/>
+          <w:sz w:val="24"/>
+          <w:szCs w:val="24"/>
+          <w:lang w:eastAsia="en-IN" w:bidi="mr-IN"/>
+          <w14:ligatures w14:val="none"/>
+        </w:rPr>
+      </w:pPr>
+      <w:r>
+        <w:rPr>
+          <w:rFonts w:eastAsia="Times New Roman" w:cstheme="minorHAnsi"/>
+          <w:kern w:val="0"/>
+          <w:sz w:val="24"/>
+          <w:szCs w:val="24"/>
+          <w:lang w:eastAsia="en-IN" w:bidi="mr-IN"/>
+          <w14:ligatures w14:val="none"/>
+        </w:rPr>
+        <w:t xml:space="preserve">    if (condition2) {</w:t>
+      </w:r>
+    </w:p>
+    <w:p>
+      <w:pPr>
+        <w:rPr>
+          <w:rFonts w:eastAsia="Times New Roman" w:cstheme="minorHAnsi"/>
+          <w:kern w:val="0"/>
+          <w:sz w:val="24"/>
+          <w:szCs w:val="24"/>
+          <w:lang w:eastAsia="en-IN" w:bidi="mr-IN"/>
+          <w14:ligatures w14:val="none"/>
+        </w:rPr>
+      </w:pPr>
+      <w:r>
+        <w:rPr>
+          <w:rFonts w:eastAsia="Times New Roman" w:cstheme="minorHAnsi"/>
+          <w:kern w:val="0"/>
+          <w:sz w:val="24"/>
+          <w:szCs w:val="24"/>
+          <w:lang w:eastAsia="en-IN" w:bidi="mr-IN"/>
+          <w14:ligatures w14:val="none"/>
+        </w:rPr>
+        <w:t xml:space="preserve">        // code if condition2 is true</w:t>
+      </w:r>
+    </w:p>
+    <w:p>
+      <w:pPr>
+        <w:rPr>
+          <w:rFonts w:eastAsia="Times New Roman" w:cstheme="minorHAnsi"/>
+          <w:kern w:val="0"/>
+          <w:sz w:val="24"/>
+          <w:szCs w:val="24"/>
+          <w:lang w:eastAsia="en-IN" w:bidi="mr-IN"/>
+          <w14:ligatures w14:val="none"/>
+        </w:rPr>
+      </w:pPr>
+      <w:r>
+        <w:rPr>
+          <w:rFonts w:eastAsia="Times New Roman" w:cstheme="minorHAnsi"/>
+          <w:kern w:val="0"/>
+          <w:sz w:val="24"/>
+          <w:szCs w:val="24"/>
+          <w:lang w:eastAsia="en-IN" w:bidi="mr-IN"/>
+          <w14:ligatures w14:val="none"/>
+        </w:rPr>
+        <w:t xml:space="preserve">    } else {</w:t>
+      </w:r>
+    </w:p>
+    <w:p>
+      <w:pPr>
+        <w:rPr>
+          <w:rFonts w:eastAsia="Times New Roman" w:cstheme="minorHAnsi"/>
+          <w:kern w:val="0"/>
+          <w:sz w:val="24"/>
+          <w:szCs w:val="24"/>
+          <w:lang w:eastAsia="en-IN" w:bidi="mr-IN"/>
+          <w14:ligatures w14:val="none"/>
+        </w:rPr>
+      </w:pPr>
+      <w:r>
+        <w:rPr>
+          <w:rFonts w:eastAsia="Times New Roman" w:cstheme="minorHAnsi"/>
+          <w:kern w:val="0"/>
+          <w:sz w:val="24"/>
+          <w:szCs w:val="24"/>
+          <w:lang w:eastAsia="en-IN" w:bidi="mr-IN"/>
+          <w14:ligatures w14:val="none"/>
+        </w:rPr>
+        <w:t xml:space="preserve">        // code if all are false</w:t>
+      </w:r>
+    </w:p>
+    <w:p>
+      <w:pPr>
+        <w:rPr>
+          <w:rFonts w:eastAsia="Times New Roman" w:cstheme="minorHAnsi"/>
+          <w:kern w:val="0"/>
+          <w:sz w:val="24"/>
+          <w:szCs w:val="24"/>
+          <w:lang w:eastAsia="en-IN" w:bidi="mr-IN"/>
+          <w14:ligatures w14:val="none"/>
+        </w:rPr>
+      </w:pPr>
+      <w:r>
+        <w:rPr>
+          <w:rFonts w:eastAsia="Times New Roman" w:cstheme="minorHAnsi"/>
+          <w:kern w:val="0"/>
+          <w:sz w:val="24"/>
+          <w:szCs w:val="24"/>
+          <w:lang w:eastAsia="en-IN" w:bidi="mr-IN"/>
+          <w14:ligatures w14:val="none"/>
+        </w:rPr>
+        <w:t xml:space="preserve">    }</w:t>
+      </w:r>
+    </w:p>
+    <w:p>
+      <w:pPr>
+        <w:rPr>
+          <w:rFonts w:eastAsia="Times New Roman" w:cstheme="minorHAnsi"/>
+          <w:kern w:val="0"/>
+          <w:sz w:val="24"/>
+          <w:szCs w:val="24"/>
+          <w:lang w:eastAsia="en-IN" w:bidi="mr-IN"/>
+          <w14:ligatures w14:val="none"/>
+        </w:rPr>
+      </w:pPr>
+      <w:r>
+        <w:rPr>
+          <w:rFonts w:eastAsia="Times New Roman" w:cstheme="minorHAnsi"/>
+          <w:kern w:val="0"/>
+          <w:sz w:val="24"/>
+          <w:szCs w:val="24"/>
+          <w:lang w:eastAsia="en-IN" w:bidi="mr-IN"/>
+          <w14:ligatures w14:val="none"/>
+        </w:rPr>
+        <w:t>}</w:t>
+      </w:r>
+    </w:p>
+    <w:p>
+      <w:pPr>
+        <w:rPr>
+          <w:rFonts w:eastAsia="Times New Roman" w:cstheme="minorHAnsi"/>
+          <w:b/>
+          <w:bCs/>
+          <w:kern w:val="0"/>
+          <w:sz w:val="24"/>
+          <w:szCs w:val="24"/>
+          <w:lang w:eastAsia="en-IN" w:bidi="mr-IN"/>
+          <w14:ligatures w14:val="none"/>
+        </w:rPr>
+      </w:pPr>
+      <w:r>
+        <w:rPr>
+          <w:rFonts w:eastAsia="Times New Roman" w:cstheme="minorHAnsi"/>
+          <w:b/>
+          <w:bCs/>
+          <w:kern w:val="0"/>
+          <w:sz w:val="24"/>
+          <w:szCs w:val="24"/>
+          <w:lang w:eastAsia="en-IN" w:bidi="mr-IN"/>
+          <w14:ligatures w14:val="none"/>
+        </w:rPr>
+        <w:t>Example:</w:t>
+      </w:r>
+    </w:p>
+    <w:p>
+      <w:pPr>
+        <w:rPr>
+          <w:rFonts w:eastAsia="Times New Roman" w:cstheme="minorHAnsi"/>
+          <w:kern w:val="0"/>
+          <w:sz w:val="24"/>
+          <w:szCs w:val="24"/>
+          <w:lang w:eastAsia="en-IN" w:bidi="mr-IN"/>
+          <w14:ligatures w14:val="none"/>
+        </w:rPr>
+      </w:pPr>
+      <w:r>
+        <w:rPr>
+          <w:rFonts w:eastAsia="Times New Roman" w:cstheme="minorHAnsi"/>
+          <w:kern w:val="0"/>
+          <w:sz w:val="24"/>
+          <w:szCs w:val="24"/>
+          <w:lang w:eastAsia="en-IN" w:bidi="mr-IN"/>
+          <w14:ligatures w14:val="none"/>
+        </w:rPr>
+        <w:t>#include &lt;</w:t>
+      </w:r>
+      <w:proofErr w:type="spellStart"/>
+      <w:r>
+        <w:rPr>
+          <w:rFonts w:eastAsia="Times New Roman" w:cstheme="minorHAnsi"/>
+          <w:kern w:val="0"/>
+          <w:sz w:val="24"/>
+          <w:szCs w:val="24"/>
+          <w:lang w:eastAsia="en-IN" w:bidi="mr-IN"/>
+          <w14:ligatures w14:val="none"/>
+        </w:rPr>
+        <w:t>stdio.h</w:t>
+      </w:r>
+      <w:proofErr w:type="spellEnd"/>
+      <w:r>
+        <w:rPr>
+          <w:rFonts w:eastAsia="Times New Roman" w:cstheme="minorHAnsi"/>
+          <w:kern w:val="0"/>
+          <w:sz w:val="24"/>
+          <w:szCs w:val="24"/>
+          <w:lang w:eastAsia="en-IN" w:bidi="mr-IN"/>
+          <w14:ligatures w14:val="none"/>
+        </w:rPr>
+        <w:t>&gt;</w:t>
+      </w:r>
+    </w:p>
+    <w:p>
+      <w:pPr>
+        <w:rPr>
+          <w:rFonts w:eastAsia="Times New Roman" w:cstheme="minorHAnsi"/>
+          <w:kern w:val="0"/>
+          <w:sz w:val="24"/>
+          <w:szCs w:val="24"/>
+          <w:lang w:eastAsia="en-IN" w:bidi="mr-IN"/>
+          <w14:ligatures w14:val="none"/>
+        </w:rPr>
+      </w:pPr>
+      <w:r>
+        <w:rPr>
+          <w:rFonts w:eastAsia="Times New Roman" w:cstheme="minorHAnsi"/>
+          <w:kern w:val="0"/>
+          <w:sz w:val="24"/>
+          <w:szCs w:val="24"/>
+          <w:lang w:eastAsia="en-IN" w:bidi="mr-IN"/>
+          <w14:ligatures w14:val="none"/>
+        </w:rPr>
+        <w:t>int main() {</w:t>
+      </w:r>
+    </w:p>
+    <w:p>
+      <w:pPr>
+        <w:rPr>
+          <w:rFonts w:eastAsia="Times New Roman" w:cstheme="minorHAnsi"/>
+          <w:kern w:val="0"/>
+          <w:sz w:val="24"/>
+          <w:szCs w:val="24"/>
+          <w:lang w:eastAsia="en-IN" w:bidi="mr-IN"/>
+          <w14:ligatures w14:val="none"/>
+        </w:rPr>
+      </w:pPr>
+      <w:r>
+        <w:rPr>
+          <w:rFonts w:eastAsia="Times New Roman" w:cstheme="minorHAnsi"/>
+          <w:kern w:val="0"/>
+          <w:sz w:val="24"/>
+          <w:szCs w:val="24"/>
+          <w:lang w:eastAsia="en-IN" w:bidi="mr-IN"/>
+          <w14:ligatures w14:val="none"/>
+        </w:rPr>
+        <w:t xml:space="preserve">    int marks = 75;</w:t>
+      </w:r>
+    </w:p>
+    <w:p>
+      <w:pPr>
+        <w:rPr>
+          <w:rFonts w:eastAsia="Times New Roman" w:cstheme="minorHAnsi"/>
+          <w:kern w:val="0"/>
+          <w:sz w:val="24"/>
+          <w:szCs w:val="24"/>
+          <w:lang w:eastAsia="en-IN" w:bidi="mr-IN"/>
+          <w14:ligatures w14:val="none"/>
+        </w:rPr>
+      </w:pPr>
+    </w:p>
+    <w:p>
+      <w:pPr>
+        <w:rPr>
+          <w:rFonts w:eastAsia="Times New Roman" w:cstheme="minorHAnsi"/>
+          <w:kern w:val="0"/>
+          <w:sz w:val="24"/>
+          <w:szCs w:val="24"/>
+          <w:lang w:eastAsia="en-IN" w:bidi="mr-IN"/>
+          <w14:ligatures w14:val="none"/>
+        </w:rPr>
+      </w:pPr>
+      <w:r>
+        <w:rPr>
+          <w:rFonts w:eastAsia="Times New Roman" w:cstheme="minorHAnsi"/>
+          <w:kern w:val="0"/>
+          <w:sz w:val="24"/>
+          <w:szCs w:val="24"/>
+          <w:lang w:eastAsia="en-IN" w:bidi="mr-IN"/>
+          <w14:ligatures w14:val="none"/>
+        </w:rPr>
+        <w:t xml:space="preserve">    if (marks &gt;= 90) {</w:t>
+      </w:r>
+    </w:p>
+    <w:p>
+      <w:pPr>
+        <w:rPr>
+          <w:rFonts w:eastAsia="Times New Roman" w:cstheme="minorHAnsi"/>
+          <w:kern w:val="0"/>
+          <w:sz w:val="24"/>
+          <w:szCs w:val="24"/>
+          <w:lang w:eastAsia="en-IN" w:bidi="mr-IN"/>
+          <w14:ligatures w14:val="none"/>
+        </w:rPr>
+      </w:pPr>
+      <w:r>
+        <w:rPr>
+          <w:rFonts w:eastAsia="Times New Roman" w:cstheme="minorHAnsi"/>
+          <w:kern w:val="0"/>
+          <w:sz w:val="24"/>
+          <w:szCs w:val="24"/>
+          <w:lang w:eastAsia="en-IN" w:bidi="mr-IN"/>
+          <w14:ligatures w14:val="none"/>
+        </w:rPr>
+        <w:t xml:space="preserve">        </w:t>
+      </w:r>
+      <w:proofErr w:type="spellStart"/>
+      <w:r>
+        <w:rPr>
+          <w:rFonts w:eastAsia="Times New Roman" w:cstheme="minorHAnsi"/>
+          <w:kern w:val="0"/>
+          <w:sz w:val="24"/>
+          <w:szCs w:val="24"/>
+          <w:lang w:eastAsia="en-IN" w:bidi="mr-IN"/>
+          <w14:ligatures w14:val="none"/>
+        </w:rPr>
+        <w:t>printf</w:t>
+      </w:r>
+      <w:proofErr w:type="spellEnd"/>
+      <w:r>
+        <w:rPr>
+          <w:rFonts w:eastAsia="Times New Roman" w:cstheme="minorHAnsi"/>
+          <w:kern w:val="0"/>
+          <w:sz w:val="24"/>
+          <w:szCs w:val="24"/>
+          <w:lang w:eastAsia="en-IN" w:bidi="mr-IN"/>
+          <w14:ligatures w14:val="none"/>
+        </w:rPr>
+        <w:t>("Grade: A\n");</w:t>
+      </w:r>
+    </w:p>
+    <w:p>
+      <w:pPr>
+        <w:rPr>
+          <w:rFonts w:eastAsia="Times New Roman" w:cstheme="minorHAnsi"/>
+          <w:kern w:val="0"/>
+          <w:sz w:val="24"/>
+          <w:szCs w:val="24"/>
+          <w:lang w:eastAsia="en-IN" w:bidi="mr-IN"/>
+          <w14:ligatures w14:val="none"/>
+        </w:rPr>
+      </w:pPr>
+      <w:r>
+        <w:rPr>
+          <w:rFonts w:eastAsia="Times New Roman" w:cstheme="minorHAnsi"/>
+          <w:kern w:val="0"/>
+          <w:sz w:val="24"/>
+          <w:szCs w:val="24"/>
+          <w:lang w:eastAsia="en-IN" w:bidi="mr-IN"/>
+          <w14:ligatures w14:val="none"/>
+        </w:rPr>
+        <w:t xml:space="preserve">    } else if (marks &gt;= 75) {</w:t>
+      </w:r>
+    </w:p>
+    <w:p>
+      <w:pPr>
+        <w:rPr>
+          <w:rFonts w:eastAsia="Times New Roman" w:cstheme="minorHAnsi"/>
+          <w:kern w:val="0"/>
+          <w:sz w:val="24"/>
+          <w:szCs w:val="24"/>
+          <w:lang w:eastAsia="en-IN" w:bidi="mr-IN"/>
+          <w14:ligatures w14:val="none"/>
+        </w:rPr>
+      </w:pPr>
+      <w:r>
+        <w:rPr>
+          <w:rFonts w:eastAsia="Times New Roman" w:cstheme="minorHAnsi"/>
+          <w:kern w:val="0"/>
+          <w:sz w:val="24"/>
+          <w:szCs w:val="24"/>
+          <w:lang w:eastAsia="en-IN" w:bidi="mr-IN"/>
+          <w14:ligatures w14:val="none"/>
+        </w:rPr>
+        <w:t xml:space="preserve">        </w:t>
+      </w:r>
+      <w:proofErr w:type="spellStart"/>
+      <w:r>
+        <w:rPr>
+          <w:rFonts w:eastAsia="Times New Roman" w:cstheme="minorHAnsi"/>
+          <w:kern w:val="0"/>
+          <w:sz w:val="24"/>
+          <w:szCs w:val="24"/>
+          <w:lang w:eastAsia="en-IN" w:bidi="mr-IN"/>
+          <w14:ligatures w14:val="none"/>
+        </w:rPr>
+        <w:t>printf</w:t>
+      </w:r>
+      <w:proofErr w:type="spellEnd"/>
+      <w:r>
+        <w:rPr>
+          <w:rFonts w:eastAsia="Times New Roman" w:cstheme="minorHAnsi"/>
+          <w:kern w:val="0"/>
+          <w:sz w:val="24"/>
+          <w:szCs w:val="24"/>
+          <w:lang w:eastAsia="en-IN" w:bidi="mr-IN"/>
+          <w14:ligatures w14:val="none"/>
+        </w:rPr>
+        <w:t>("Grade: B\n");</w:t>
+      </w:r>
+    </w:p>
+    <w:p>
+      <w:pPr>
+        <w:rPr>
+          <w:rFonts w:eastAsia="Times New Roman" w:cstheme="minorHAnsi"/>
+          <w:kern w:val="0"/>
+          <w:sz w:val="24"/>
+          <w:szCs w:val="24"/>
+          <w:lang w:eastAsia="en-IN" w:bidi="mr-IN"/>
+          <w14:ligatures w14:val="none"/>
+        </w:rPr>
+      </w:pPr>
+      <w:r>
+        <w:rPr>
+          <w:rFonts w:eastAsia="Times New Roman" w:cstheme="minorHAnsi"/>
+          <w:kern w:val="0"/>
+          <w:sz w:val="24"/>
+          <w:szCs w:val="24"/>
+          <w:lang w:eastAsia="en-IN" w:bidi="mr-IN"/>
+          <w14:ligatures w14:val="none"/>
+        </w:rPr>
+        <w:t xml:space="preserve">    } else if (marks &gt;= 50) {</w:t>
+      </w:r>
+    </w:p>
+    <w:p>
+      <w:pPr>
+        <w:rPr>
+          <w:rFonts w:eastAsia="Times New Roman" w:cstheme="minorHAnsi"/>
+          <w:kern w:val="0"/>
+          <w:sz w:val="24"/>
+          <w:szCs w:val="24"/>
+          <w:lang w:eastAsia="en-IN" w:bidi="mr-IN"/>
+          <w14:ligatures w14:val="none"/>
+        </w:rPr>
+      </w:pPr>
+      <w:r>
+        <w:rPr>
+          <w:rFonts w:eastAsia="Times New Roman" w:cstheme="minorHAnsi"/>
+          <w:kern w:val="0"/>
+          <w:sz w:val="24"/>
+          <w:szCs w:val="24"/>
+          <w:lang w:eastAsia="en-IN" w:bidi="mr-IN"/>
+          <w14:ligatures w14:val="none"/>
+        </w:rPr>
+        <w:t xml:space="preserve">        </w:t>
+      </w:r>
+      <w:proofErr w:type="spellStart"/>
+      <w:r>
+        <w:rPr>
+          <w:rFonts w:eastAsia="Times New Roman" w:cstheme="minorHAnsi"/>
+          <w:kern w:val="0"/>
+          <w:sz w:val="24"/>
+          <w:szCs w:val="24"/>
+          <w:lang w:eastAsia="en-IN" w:bidi="mr-IN"/>
+          <w14:ligatures w14:val="none"/>
+        </w:rPr>
+        <w:t>printf</w:t>
+      </w:r>
+      <w:proofErr w:type="spellEnd"/>
+      <w:r>
+        <w:rPr>
+          <w:rFonts w:eastAsia="Times New Roman" w:cstheme="minorHAnsi"/>
+          <w:kern w:val="0"/>
+          <w:sz w:val="24"/>
+          <w:szCs w:val="24"/>
+          <w:lang w:eastAsia="en-IN" w:bidi="mr-IN"/>
+          <w14:ligatures w14:val="none"/>
+        </w:rPr>
+        <w:t>("Grade: C\n");</w:t>
+      </w:r>
+    </w:p>
+    <w:p>
+      <w:pPr>
+        <w:rPr>
+          <w:rFonts w:eastAsia="Times New Roman" w:cstheme="minorHAnsi"/>
+          <w:kern w:val="0"/>
+          <w:sz w:val="24"/>
+          <w:szCs w:val="24"/>
+          <w:lang w:eastAsia="en-IN" w:bidi="mr-IN"/>
+          <w14:ligatures w14:val="none"/>
+        </w:rPr>
+      </w:pPr>
+      <w:r>
+        <w:rPr>
+          <w:rFonts w:eastAsia="Times New Roman" w:cstheme="minorHAnsi"/>
+          <w:kern w:val="0"/>
+          <w:sz w:val="24"/>
+          <w:szCs w:val="24"/>
+          <w:lang w:eastAsia="en-IN" w:bidi="mr-IN"/>
+          <w14:ligatures w14:val="none"/>
+        </w:rPr>
+        <w:t xml:space="preserve">    } else {</w:t>
+      </w:r>
+    </w:p>
+    <w:p>
+      <w:pPr>
+        <w:rPr>
+          <w:rFonts w:eastAsia="Times New Roman" w:cstheme="minorHAnsi"/>
+          <w:kern w:val="0"/>
+          <w:sz w:val="24"/>
+          <w:szCs w:val="24"/>
+          <w:lang w:eastAsia="en-IN" w:bidi="mr-IN"/>
+          <w14:ligatures w14:val="none"/>
+        </w:rPr>
+      </w:pPr>
+      <w:r>
+        <w:rPr>
+          <w:rFonts w:eastAsia="Times New Roman" w:cstheme="minorHAnsi"/>
+          <w:kern w:val="0"/>
+          <w:sz w:val="24"/>
+          <w:szCs w:val="24"/>
+          <w:lang w:eastAsia="en-IN" w:bidi="mr-IN"/>
+          <w14:ligatures w14:val="none"/>
+        </w:rPr>
+        <w:t xml:space="preserve">        </w:t>
+      </w:r>
+      <w:proofErr w:type="spellStart"/>
+      <w:r>
+        <w:rPr>
+          <w:rFonts w:eastAsia="Times New Roman" w:cstheme="minorHAnsi"/>
+          <w:kern w:val="0"/>
+          <w:sz w:val="24"/>
+          <w:szCs w:val="24"/>
+          <w:lang w:eastAsia="en-IN" w:bidi="mr-IN"/>
+          <w14:ligatures w14:val="none"/>
+        </w:rPr>
+        <w:t>printf</w:t>
+      </w:r>
+      <w:proofErr w:type="spellEnd"/>
+      <w:r>
+        <w:rPr>
+          <w:rFonts w:eastAsia="Times New Roman" w:cstheme="minorHAnsi"/>
+          <w:kern w:val="0"/>
+          <w:sz w:val="24"/>
+          <w:szCs w:val="24"/>
+          <w:lang w:eastAsia="en-IN" w:bidi="mr-IN"/>
+          <w14:ligatures w14:val="none"/>
+        </w:rPr>
+        <w:t>("Grade: Fail\n");</w:t>
+      </w:r>
+    </w:p>
+    <w:p>
+      <w:pPr>
+        <w:rPr>
+          <w:rFonts w:eastAsia="Times New Roman" w:cstheme="minorHAnsi"/>
+          <w:kern w:val="0"/>
+          <w:sz w:val="24"/>
+          <w:szCs w:val="24"/>
+          <w:lang w:eastAsia="en-IN" w:bidi="mr-IN"/>
+          <w14:ligatures w14:val="none"/>
+        </w:rPr>
+      </w:pPr>
+      <w:r>
+        <w:rPr>
+          <w:rFonts w:eastAsia="Times New Roman" w:cstheme="minorHAnsi"/>
+          <w:kern w:val="0"/>
+          <w:sz w:val="24"/>
+          <w:szCs w:val="24"/>
+          <w:lang w:eastAsia="en-IN" w:bidi="mr-IN"/>
+          <w14:ligatures w14:val="none"/>
+        </w:rPr>
+        <w:t xml:space="preserve">    }</w:t>
+      </w:r>
+    </w:p>
+    <w:p>
+      <w:pPr>
+        <w:rPr>
+          <w:rFonts w:eastAsia="Times New Roman" w:cstheme="minorHAnsi"/>
+          <w:kern w:val="0"/>
+          <w:sz w:val="24"/>
+          <w:szCs w:val="24"/>
+          <w:lang w:eastAsia="en-IN" w:bidi="mr-IN"/>
+          <w14:ligatures w14:val="none"/>
+        </w:rPr>
+      </w:pPr>
+    </w:p>
+    <w:p>
+      <w:pPr>
+        <w:rPr>
+          <w:rFonts w:eastAsia="Times New Roman" w:cstheme="minorHAnsi"/>
+          <w:kern w:val="0"/>
+          <w:sz w:val="24"/>
+          <w:szCs w:val="24"/>
+          <w:lang w:eastAsia="en-IN" w:bidi="mr-IN"/>
+          <w14:ligatures w14:val="none"/>
+        </w:rPr>
+      </w:pPr>
+      <w:r>
+        <w:rPr>
+          <w:rFonts w:eastAsia="Times New Roman" w:cstheme="minorHAnsi"/>
+          <w:kern w:val="0"/>
+          <w:sz w:val="24"/>
+          <w:szCs w:val="24"/>
+          <w:lang w:eastAsia="en-IN" w:bidi="mr-IN"/>
+          <w14:ligatures w14:val="none"/>
+        </w:rPr>
+        <w:t xml:space="preserve">    return 0;</w:t>
+      </w:r>
+    </w:p>
+    <w:p>
+      <w:pPr>
+        <w:rPr>
+          <w:rFonts w:eastAsia="Times New Roman" w:cstheme="minorHAnsi"/>
+          <w:kern w:val="0"/>
+          <w:sz w:val="24"/>
+          <w:szCs w:val="24"/>
+          <w:lang w:eastAsia="en-IN" w:bidi="mr-IN"/>
+          <w14:ligatures w14:val="none"/>
+        </w:rPr>
+      </w:pPr>
+      <w:r>
+        <w:rPr>
+          <w:rFonts w:eastAsia="Times New Roman" w:cstheme="minorHAnsi"/>
+          <w:kern w:val="0"/>
+          <w:sz w:val="24"/>
+          <w:szCs w:val="24"/>
+          <w:lang w:eastAsia="en-IN" w:bidi="mr-IN"/>
+          <w14:ligatures w14:val="none"/>
+        </w:rPr>
+        <w:t>}</w:t>
+      </w:r>
+    </w:p>
+    <w:p>
+      <w:pPr>
+        <w:rPr>
+          <w:rFonts w:eastAsia="Times New Roman" w:cstheme="minorHAnsi"/>
+          <w:kern w:val="0"/>
+          <w:sz w:val="24"/>
+          <w:szCs w:val="24"/>
+          <w:lang w:eastAsia="en-IN" w:bidi="mr-IN"/>
+          <w14:ligatures w14:val="none"/>
+        </w:rPr>
+      </w:pPr>
+      <w:r>
+        <w:rPr>
+          <w:rFonts w:eastAsia="Times New Roman" w:cstheme="minorHAnsi"/>
+          <w:kern w:val="0"/>
+          <w:sz w:val="24"/>
+          <w:szCs w:val="24"/>
+          <w:lang w:eastAsia="en-IN" w:bidi="mr-IN"/>
+          <w14:ligatures w14:val="none"/>
+        </w:rPr>
+        <w:lastRenderedPageBreak/>
+        <w:pict w14:anchorId="1AC8FCB3">
+          <v:rect id="_x0000_i1051" style="width:0;height:1.5pt" o:hralign="center" o:hrstd="t" o:hr="t" fillcolor="#a0a0a0" stroked="f"/>
+        </w:pict>
+      </w:r>
+    </w:p>
+    <w:p>
+      <w:pPr>
+        <w:rPr>
+          <w:rFonts w:eastAsia="Times New Roman" w:cstheme="minorHAnsi"/>
+          <w:b/>
+          <w:bCs/>
+          <w:kern w:val="0"/>
+          <w:sz w:val="24"/>
+          <w:szCs w:val="24"/>
+          <w:lang w:eastAsia="en-IN" w:bidi="mr-IN"/>
+          <w14:ligatures w14:val="none"/>
+        </w:rPr>
+      </w:pPr>
+      <w:r>
+        <w:rPr>
+          <w:rFonts w:eastAsia="Times New Roman" w:cstheme="minorHAnsi"/>
+          <w:b/>
+          <w:bCs/>
+          <w:kern w:val="0"/>
+          <w:sz w:val="24"/>
+          <w:szCs w:val="24"/>
+          <w:lang w:eastAsia="en-IN" w:bidi="mr-IN"/>
+          <w14:ligatures w14:val="none"/>
+        </w:rPr>
+        <w:t>4. switch Statement</w:t>
+      </w:r>
+    </w:p>
+    <w:p>
+      <w:pPr>
+        <w:rPr>
+          <w:rFonts w:eastAsia="Times New Roman" w:cstheme="minorHAnsi"/>
+          <w:kern w:val="0"/>
+          <w:sz w:val="24"/>
+          <w:szCs w:val="24"/>
+          <w:lang w:eastAsia="en-IN" w:bidi="mr-IN"/>
+          <w14:ligatures w14:val="none"/>
+        </w:rPr>
+      </w:pPr>
+      <w:r>
+        <w:rPr>
+          <w:rFonts w:eastAsia="Times New Roman" w:cstheme="minorHAnsi"/>
+          <w:kern w:val="0"/>
+          <w:sz w:val="24"/>
+          <w:szCs w:val="24"/>
+          <w:lang w:eastAsia="en-IN" w:bidi="mr-IN"/>
+          <w14:ligatures w14:val="none"/>
+        </w:rPr>
+        <w:t xml:space="preserve"> The switch statement allows multi-way branching.</w:t>
+      </w:r>
+      <w:r>
+        <w:rPr>
+          <w:rFonts w:eastAsia="Times New Roman" w:cstheme="minorHAnsi"/>
+          <w:kern w:val="0"/>
+          <w:sz w:val="24"/>
+          <w:szCs w:val="24"/>
+          <w:lang w:eastAsia="en-IN" w:bidi="mr-IN"/>
+          <w14:ligatures w14:val="none"/>
+        </w:rPr>
+        <w:br/>
+        <w:t>It’s often used instead of multiple if-else when checking for equality.</w:t>
+      </w:r>
+    </w:p>
+    <w:p>
+      <w:pPr>
+        <w:rPr>
+          <w:rFonts w:eastAsia="Times New Roman" w:cstheme="minorHAnsi"/>
+          <w:b/>
+          <w:bCs/>
+          <w:kern w:val="0"/>
+          <w:sz w:val="24"/>
+          <w:szCs w:val="24"/>
+          <w:lang w:eastAsia="en-IN" w:bidi="mr-IN"/>
+          <w14:ligatures w14:val="none"/>
+        </w:rPr>
+      </w:pPr>
+      <w:r>
+        <w:rPr>
+          <w:rFonts w:eastAsia="Times New Roman" w:cstheme="minorHAnsi"/>
+          <w:b/>
+          <w:bCs/>
+          <w:kern w:val="0"/>
+          <w:sz w:val="24"/>
+          <w:szCs w:val="24"/>
+          <w:lang w:eastAsia="en-IN" w:bidi="mr-IN"/>
+          <w14:ligatures w14:val="none"/>
+        </w:rPr>
+        <w:t>Syntax:</w:t>
+      </w:r>
+    </w:p>
+    <w:p>
+      <w:pPr>
+        <w:rPr>
+          <w:rFonts w:eastAsia="Times New Roman" w:cstheme="minorHAnsi"/>
+          <w:kern w:val="0"/>
+          <w:sz w:val="24"/>
+          <w:szCs w:val="24"/>
+          <w:lang w:eastAsia="en-IN" w:bidi="mr-IN"/>
+          <w14:ligatures w14:val="none"/>
+        </w:rPr>
+      </w:pPr>
+      <w:r>
+        <w:rPr>
+          <w:rFonts w:eastAsia="Times New Roman" w:cstheme="minorHAnsi"/>
+          <w:kern w:val="0"/>
+          <w:sz w:val="24"/>
+          <w:szCs w:val="24"/>
+          <w:lang w:eastAsia="en-IN" w:bidi="mr-IN"/>
+          <w14:ligatures w14:val="none"/>
+        </w:rPr>
+        <w:t>switch (expression) {</w:t>
+      </w:r>
+    </w:p>
+    <w:p>
+      <w:pPr>
+        <w:rPr>
+          <w:rFonts w:eastAsia="Times New Roman" w:cstheme="minorHAnsi"/>
+          <w:kern w:val="0"/>
+          <w:sz w:val="24"/>
+          <w:szCs w:val="24"/>
+          <w:lang w:eastAsia="en-IN" w:bidi="mr-IN"/>
+          <w14:ligatures w14:val="none"/>
+        </w:rPr>
+      </w:pPr>
+      <w:r>
+        <w:rPr>
+          <w:rFonts w:eastAsia="Times New Roman" w:cstheme="minorHAnsi"/>
+          <w:kern w:val="0"/>
+          <w:sz w:val="24"/>
+          <w:szCs w:val="24"/>
+          <w:lang w:eastAsia="en-IN" w:bidi="mr-IN"/>
+          <w14:ligatures w14:val="none"/>
+        </w:rPr>
+        <w:t xml:space="preserve">    case value1:</w:t>
+      </w:r>
+    </w:p>
+    <w:p>
+      <w:pPr>
+        <w:rPr>
+          <w:rFonts w:eastAsia="Times New Roman" w:cstheme="minorHAnsi"/>
+          <w:kern w:val="0"/>
+          <w:sz w:val="24"/>
+          <w:szCs w:val="24"/>
+          <w:lang w:eastAsia="en-IN" w:bidi="mr-IN"/>
+          <w14:ligatures w14:val="none"/>
+        </w:rPr>
+      </w:pPr>
+      <w:r>
+        <w:rPr>
+          <w:rFonts w:eastAsia="Times New Roman" w:cstheme="minorHAnsi"/>
+          <w:kern w:val="0"/>
+          <w:sz w:val="24"/>
+          <w:szCs w:val="24"/>
+          <w:lang w:eastAsia="en-IN" w:bidi="mr-IN"/>
+          <w14:ligatures w14:val="none"/>
+        </w:rPr>
+        <w:t xml:space="preserve">        // code</w:t>
+      </w:r>
+    </w:p>
+    <w:p>
+      <w:pPr>
+        <w:rPr>
+          <w:rFonts w:eastAsia="Times New Roman" w:cstheme="minorHAnsi"/>
+          <w:kern w:val="0"/>
+          <w:sz w:val="24"/>
+          <w:szCs w:val="24"/>
+          <w:lang w:eastAsia="en-IN" w:bidi="mr-IN"/>
+          <w14:ligatures w14:val="none"/>
+        </w:rPr>
+      </w:pPr>
+      <w:r>
+        <w:rPr>
+          <w:rFonts w:eastAsia="Times New Roman" w:cstheme="minorHAnsi"/>
+          <w:kern w:val="0"/>
+          <w:sz w:val="24"/>
+          <w:szCs w:val="24"/>
+          <w:lang w:eastAsia="en-IN" w:bidi="mr-IN"/>
+          <w14:ligatures w14:val="none"/>
+        </w:rPr>
+        <w:t xml:space="preserve">        break;</w:t>
+      </w:r>
+    </w:p>
+    <w:p>
+      <w:pPr>
+        <w:rPr>
+          <w:rFonts w:eastAsia="Times New Roman" w:cstheme="minorHAnsi"/>
+          <w:kern w:val="0"/>
+          <w:sz w:val="24"/>
+          <w:szCs w:val="24"/>
+          <w:lang w:eastAsia="en-IN" w:bidi="mr-IN"/>
+          <w14:ligatures w14:val="none"/>
+        </w:rPr>
+      </w:pPr>
+      <w:r>
+        <w:rPr>
+          <w:rFonts w:eastAsia="Times New Roman" w:cstheme="minorHAnsi"/>
+          <w:kern w:val="0"/>
+          <w:sz w:val="24"/>
+          <w:szCs w:val="24"/>
+          <w:lang w:eastAsia="en-IN" w:bidi="mr-IN"/>
+          <w14:ligatures w14:val="none"/>
+        </w:rPr>
+        <w:t xml:space="preserve">    case value2:</w:t>
+      </w:r>
+    </w:p>
+    <w:p>
+      <w:pPr>
+        <w:rPr>
+          <w:rFonts w:eastAsia="Times New Roman" w:cstheme="minorHAnsi"/>
+          <w:kern w:val="0"/>
+          <w:sz w:val="24"/>
+          <w:szCs w:val="24"/>
+          <w:lang w:eastAsia="en-IN" w:bidi="mr-IN"/>
+          <w14:ligatures w14:val="none"/>
+        </w:rPr>
+      </w:pPr>
+      <w:r>
+        <w:rPr>
+          <w:rFonts w:eastAsia="Times New Roman" w:cstheme="minorHAnsi"/>
+          <w:kern w:val="0"/>
+          <w:sz w:val="24"/>
+          <w:szCs w:val="24"/>
+          <w:lang w:eastAsia="en-IN" w:bidi="mr-IN"/>
+          <w14:ligatures w14:val="none"/>
+        </w:rPr>
+        <w:t xml:space="preserve">        // code</w:t>
+      </w:r>
+    </w:p>
+    <w:p>
+      <w:pPr>
+        <w:rPr>
+          <w:rFonts w:eastAsia="Times New Roman" w:cstheme="minorHAnsi"/>
+          <w:kern w:val="0"/>
+          <w:sz w:val="24"/>
+          <w:szCs w:val="24"/>
+          <w:lang w:eastAsia="en-IN" w:bidi="mr-IN"/>
+          <w14:ligatures w14:val="none"/>
+        </w:rPr>
+      </w:pPr>
+      <w:r>
+        <w:rPr>
+          <w:rFonts w:eastAsia="Times New Roman" w:cstheme="minorHAnsi"/>
+          <w:kern w:val="0"/>
+          <w:sz w:val="24"/>
+          <w:szCs w:val="24"/>
+          <w:lang w:eastAsia="en-IN" w:bidi="mr-IN"/>
+          <w14:ligatures w14:val="none"/>
+        </w:rPr>
+        <w:t xml:space="preserve">        break;</w:t>
+      </w:r>
+    </w:p>
+    <w:p>
+      <w:pPr>
+        <w:rPr>
+          <w:rFonts w:eastAsia="Times New Roman" w:cstheme="minorHAnsi"/>
+          <w:kern w:val="0"/>
+          <w:sz w:val="24"/>
+          <w:szCs w:val="24"/>
+          <w:lang w:eastAsia="en-IN" w:bidi="mr-IN"/>
+          <w14:ligatures w14:val="none"/>
+        </w:rPr>
+      </w:pPr>
+      <w:r>
+        <w:rPr>
+          <w:rFonts w:eastAsia="Times New Roman" w:cstheme="minorHAnsi"/>
+          <w:kern w:val="0"/>
+          <w:sz w:val="24"/>
+          <w:szCs w:val="24"/>
+          <w:lang w:eastAsia="en-IN" w:bidi="mr-IN"/>
+          <w14:ligatures w14:val="none"/>
+        </w:rPr>
+        <w:t xml:space="preserve">    ...</w:t>
+      </w:r>
+    </w:p>
+    <w:p>
+      <w:pPr>
+        <w:rPr>
+          <w:rFonts w:eastAsia="Times New Roman" w:cstheme="minorHAnsi"/>
+          <w:kern w:val="0"/>
+          <w:sz w:val="24"/>
+          <w:szCs w:val="24"/>
+          <w:lang w:eastAsia="en-IN" w:bidi="mr-IN"/>
+          <w14:ligatures w14:val="none"/>
+        </w:rPr>
+      </w:pPr>
+      <w:r>
+        <w:rPr>
+          <w:rFonts w:eastAsia="Times New Roman" w:cstheme="minorHAnsi"/>
+          <w:kern w:val="0"/>
+          <w:sz w:val="24"/>
+          <w:szCs w:val="24"/>
+          <w:lang w:eastAsia="en-IN" w:bidi="mr-IN"/>
+          <w14:ligatures w14:val="none"/>
+        </w:rPr>
+        <w:t xml:space="preserve">    default:</w:t>
+      </w:r>
+    </w:p>
+    <w:p>
+      <w:pPr>
+        <w:rPr>
+          <w:rFonts w:eastAsia="Times New Roman" w:cstheme="minorHAnsi"/>
+          <w:kern w:val="0"/>
+          <w:sz w:val="24"/>
+          <w:szCs w:val="24"/>
+          <w:lang w:eastAsia="en-IN" w:bidi="mr-IN"/>
+          <w14:ligatures w14:val="none"/>
+        </w:rPr>
+      </w:pPr>
+      <w:r>
+        <w:rPr>
+          <w:rFonts w:eastAsia="Times New Roman" w:cstheme="minorHAnsi"/>
+          <w:kern w:val="0"/>
+          <w:sz w:val="24"/>
+          <w:szCs w:val="24"/>
+          <w:lang w:eastAsia="en-IN" w:bidi="mr-IN"/>
+          <w14:ligatures w14:val="none"/>
+        </w:rPr>
+        <w:t xml:space="preserve">        // code if no case matches</w:t>
+      </w:r>
+    </w:p>
+    <w:p>
+      <w:pPr>
+        <w:rPr>
+          <w:rFonts w:eastAsia="Times New Roman" w:cstheme="minorHAnsi"/>
+          <w:kern w:val="0"/>
+          <w:sz w:val="24"/>
+          <w:szCs w:val="24"/>
+          <w:lang w:eastAsia="en-IN" w:bidi="mr-IN"/>
+          <w14:ligatures w14:val="none"/>
+        </w:rPr>
+      </w:pPr>
+      <w:r>
+        <w:rPr>
+          <w:rFonts w:eastAsia="Times New Roman" w:cstheme="minorHAnsi"/>
+          <w:kern w:val="0"/>
+          <w:sz w:val="24"/>
+          <w:szCs w:val="24"/>
+          <w:lang w:eastAsia="en-IN" w:bidi="mr-IN"/>
+          <w14:ligatures w14:val="none"/>
+        </w:rPr>
+        <w:t>}</w:t>
+      </w:r>
+    </w:p>
+    <w:p>
+      <w:pPr>
+        <w:rPr>
+          <w:rFonts w:eastAsia="Times New Roman" w:cstheme="minorHAnsi"/>
+          <w:b/>
+          <w:bCs/>
+          <w:kern w:val="0"/>
+          <w:sz w:val="24"/>
+          <w:szCs w:val="24"/>
+          <w:lang w:eastAsia="en-IN" w:bidi="mr-IN"/>
+          <w14:ligatures w14:val="none"/>
+        </w:rPr>
+      </w:pPr>
+      <w:r>
+        <w:rPr>
+          <w:rFonts w:eastAsia="Times New Roman" w:cstheme="minorHAnsi"/>
+          <w:b/>
+          <w:bCs/>
+          <w:kern w:val="0"/>
+          <w:sz w:val="24"/>
+          <w:szCs w:val="24"/>
+          <w:lang w:eastAsia="en-IN" w:bidi="mr-IN"/>
+          <w14:ligatures w14:val="none"/>
+        </w:rPr>
+        <w:t>Example:</w:t>
+      </w:r>
+    </w:p>
+    <w:p>
+      <w:pPr>
+        <w:rPr>
+          <w:rFonts w:eastAsia="Times New Roman" w:cstheme="minorHAnsi"/>
+          <w:kern w:val="0"/>
+          <w:sz w:val="24"/>
+          <w:szCs w:val="24"/>
+          <w:lang w:eastAsia="en-IN" w:bidi="mr-IN"/>
+          <w14:ligatures w14:val="none"/>
+        </w:rPr>
+      </w:pPr>
+      <w:r>
+        <w:rPr>
+          <w:rFonts w:eastAsia="Times New Roman" w:cstheme="minorHAnsi"/>
+          <w:kern w:val="0"/>
+          <w:sz w:val="24"/>
+          <w:szCs w:val="24"/>
+          <w:lang w:eastAsia="en-IN" w:bidi="mr-IN"/>
+          <w14:ligatures w14:val="none"/>
+        </w:rPr>
+        <w:t>#include &lt;</w:t>
+      </w:r>
+      <w:proofErr w:type="spellStart"/>
+      <w:r>
+        <w:rPr>
+          <w:rFonts w:eastAsia="Times New Roman" w:cstheme="minorHAnsi"/>
+          <w:kern w:val="0"/>
+          <w:sz w:val="24"/>
+          <w:szCs w:val="24"/>
+          <w:lang w:eastAsia="en-IN" w:bidi="mr-IN"/>
+          <w14:ligatures w14:val="none"/>
+        </w:rPr>
+        <w:t>stdio.h</w:t>
+      </w:r>
+      <w:proofErr w:type="spellEnd"/>
+      <w:r>
+        <w:rPr>
+          <w:rFonts w:eastAsia="Times New Roman" w:cstheme="minorHAnsi"/>
+          <w:kern w:val="0"/>
+          <w:sz w:val="24"/>
+          <w:szCs w:val="24"/>
+          <w:lang w:eastAsia="en-IN" w:bidi="mr-IN"/>
+          <w14:ligatures w14:val="none"/>
+        </w:rPr>
+        <w:t>&gt;</w:t>
+      </w:r>
+    </w:p>
+    <w:p>
+      <w:pPr>
+        <w:rPr>
+          <w:rFonts w:eastAsia="Times New Roman" w:cstheme="minorHAnsi"/>
+          <w:kern w:val="0"/>
+          <w:sz w:val="24"/>
+          <w:szCs w:val="24"/>
+          <w:lang w:eastAsia="en-IN" w:bidi="mr-IN"/>
+          <w14:ligatures w14:val="none"/>
+        </w:rPr>
+      </w:pPr>
+      <w:r>
+        <w:rPr>
+          <w:rFonts w:eastAsia="Times New Roman" w:cstheme="minorHAnsi"/>
+          <w:kern w:val="0"/>
+          <w:sz w:val="24"/>
+          <w:szCs w:val="24"/>
+          <w:lang w:eastAsia="en-IN" w:bidi="mr-IN"/>
+          <w14:ligatures w14:val="none"/>
+        </w:rPr>
+        <w:t>int main() {</w:t>
+      </w:r>
+    </w:p>
+    <w:p>
+      <w:pPr>
+        <w:rPr>
+          <w:rFonts w:eastAsia="Times New Roman" w:cstheme="minorHAnsi"/>
+          <w:kern w:val="0"/>
+          <w:sz w:val="24"/>
+          <w:szCs w:val="24"/>
+          <w:lang w:eastAsia="en-IN" w:bidi="mr-IN"/>
+          <w14:ligatures w14:val="none"/>
+        </w:rPr>
+      </w:pPr>
+      <w:r>
+        <w:rPr>
+          <w:rFonts w:eastAsia="Times New Roman" w:cstheme="minorHAnsi"/>
+          <w:kern w:val="0"/>
+          <w:sz w:val="24"/>
+          <w:szCs w:val="24"/>
+          <w:lang w:eastAsia="en-IN" w:bidi="mr-IN"/>
+          <w14:ligatures w14:val="none"/>
+        </w:rPr>
+        <w:t xml:space="preserve">    int day = 3;</w:t>
+      </w:r>
+    </w:p>
+    <w:p>
+      <w:pPr>
+        <w:rPr>
+          <w:rFonts w:eastAsia="Times New Roman" w:cstheme="minorHAnsi"/>
+          <w:kern w:val="0"/>
+          <w:sz w:val="24"/>
+          <w:szCs w:val="24"/>
+          <w:lang w:eastAsia="en-IN" w:bidi="mr-IN"/>
+          <w14:ligatures w14:val="none"/>
+        </w:rPr>
+      </w:pPr>
+    </w:p>
+    <w:p>
+      <w:pPr>
+        <w:rPr>
+          <w:rFonts w:eastAsia="Times New Roman" w:cstheme="minorHAnsi"/>
+          <w:kern w:val="0"/>
+          <w:sz w:val="24"/>
+          <w:szCs w:val="24"/>
+          <w:lang w:eastAsia="en-IN" w:bidi="mr-IN"/>
+          <w14:ligatures w14:val="none"/>
+        </w:rPr>
+      </w:pPr>
+      <w:r>
+        <w:rPr>
+          <w:rFonts w:eastAsia="Times New Roman" w:cstheme="minorHAnsi"/>
+          <w:kern w:val="0"/>
+          <w:sz w:val="24"/>
+          <w:szCs w:val="24"/>
+          <w:lang w:eastAsia="en-IN" w:bidi="mr-IN"/>
+          <w14:ligatures w14:val="none"/>
+        </w:rPr>
+        <w:t xml:space="preserve">    switch (day) {</w:t>
+      </w:r>
+    </w:p>
+    <w:p>
+      <w:pPr>
+        <w:rPr>
+          <w:rFonts w:eastAsia="Times New Roman" w:cstheme="minorHAnsi"/>
+          <w:kern w:val="0"/>
+          <w:sz w:val="24"/>
+          <w:szCs w:val="24"/>
+          <w:lang w:eastAsia="en-IN" w:bidi="mr-IN"/>
+          <w14:ligatures w14:val="none"/>
+        </w:rPr>
+      </w:pPr>
+      <w:r>
+        <w:rPr>
+          <w:rFonts w:eastAsia="Times New Roman" w:cstheme="minorHAnsi"/>
+          <w:kern w:val="0"/>
+          <w:sz w:val="24"/>
+          <w:szCs w:val="24"/>
+          <w:lang w:eastAsia="en-IN" w:bidi="mr-IN"/>
+          <w14:ligatures w14:val="none"/>
+        </w:rPr>
+        <w:t xml:space="preserve">        case 1:</w:t>
+      </w:r>
+    </w:p>
+    <w:p>
+      <w:pPr>
+        <w:rPr>
+          <w:rFonts w:eastAsia="Times New Roman" w:cstheme="minorHAnsi"/>
+          <w:kern w:val="0"/>
+          <w:sz w:val="24"/>
+          <w:szCs w:val="24"/>
+          <w:lang w:eastAsia="en-IN" w:bidi="mr-IN"/>
+          <w14:ligatures w14:val="none"/>
+        </w:rPr>
+      </w:pPr>
+      <w:r>
+        <w:rPr>
+          <w:rFonts w:eastAsia="Times New Roman" w:cstheme="minorHAnsi"/>
+          <w:kern w:val="0"/>
+          <w:sz w:val="24"/>
+          <w:szCs w:val="24"/>
+          <w:lang w:eastAsia="en-IN" w:bidi="mr-IN"/>
+          <w14:ligatures w14:val="none"/>
+        </w:rPr>
+        <w:t xml:space="preserve">            </w:t>
+      </w:r>
+      <w:proofErr w:type="spellStart"/>
+      <w:r>
+        <w:rPr>
+          <w:rFonts w:eastAsia="Times New Roman" w:cstheme="minorHAnsi"/>
+          <w:kern w:val="0"/>
+          <w:sz w:val="24"/>
+          <w:szCs w:val="24"/>
+          <w:lang w:eastAsia="en-IN" w:bidi="mr-IN"/>
+          <w14:ligatures w14:val="none"/>
+        </w:rPr>
+        <w:t>printf</w:t>
+      </w:r>
+      <w:proofErr w:type="spellEnd"/>
+      <w:r>
+        <w:rPr>
+          <w:rFonts w:eastAsia="Times New Roman" w:cstheme="minorHAnsi"/>
+          <w:kern w:val="0"/>
+          <w:sz w:val="24"/>
+          <w:szCs w:val="24"/>
+          <w:lang w:eastAsia="en-IN" w:bidi="mr-IN"/>
+          <w14:ligatures w14:val="none"/>
+        </w:rPr>
+        <w:t>("Monday\n");</w:t>
+      </w:r>
+    </w:p>
+    <w:p>
+      <w:pPr>
+        <w:rPr>
+          <w:rFonts w:eastAsia="Times New Roman" w:cstheme="minorHAnsi"/>
+          <w:kern w:val="0"/>
+          <w:sz w:val="24"/>
+          <w:szCs w:val="24"/>
+          <w:lang w:eastAsia="en-IN" w:bidi="mr-IN"/>
+          <w14:ligatures w14:val="none"/>
+        </w:rPr>
+      </w:pPr>
+      <w:r>
+        <w:rPr>
+          <w:rFonts w:eastAsia="Times New Roman" w:cstheme="minorHAnsi"/>
+          <w:kern w:val="0"/>
+          <w:sz w:val="24"/>
+          <w:szCs w:val="24"/>
+          <w:lang w:eastAsia="en-IN" w:bidi="mr-IN"/>
+          <w14:ligatures w14:val="none"/>
+        </w:rPr>
+        <w:t xml:space="preserve">            break;</w:t>
+      </w:r>
+    </w:p>
+    <w:p>
+      <w:pPr>
+        <w:rPr>
+          <w:rFonts w:eastAsia="Times New Roman" w:cstheme="minorHAnsi"/>
+          <w:kern w:val="0"/>
+          <w:sz w:val="24"/>
+          <w:szCs w:val="24"/>
+          <w:lang w:eastAsia="en-IN" w:bidi="mr-IN"/>
+          <w14:ligatures w14:val="none"/>
+        </w:rPr>
+      </w:pPr>
+      <w:r>
+        <w:rPr>
+          <w:rFonts w:eastAsia="Times New Roman" w:cstheme="minorHAnsi"/>
+          <w:kern w:val="0"/>
+          <w:sz w:val="24"/>
+          <w:szCs w:val="24"/>
+          <w:lang w:eastAsia="en-IN" w:bidi="mr-IN"/>
+          <w14:ligatures w14:val="none"/>
+        </w:rPr>
+        <w:t xml:space="preserve">        case 2:</w:t>
+      </w:r>
+    </w:p>
+    <w:p>
+      <w:pPr>
+        <w:rPr>
+          <w:rFonts w:eastAsia="Times New Roman" w:cstheme="minorHAnsi"/>
+          <w:kern w:val="0"/>
+          <w:sz w:val="24"/>
+          <w:szCs w:val="24"/>
+          <w:lang w:eastAsia="en-IN" w:bidi="mr-IN"/>
+          <w14:ligatures w14:val="none"/>
+        </w:rPr>
+      </w:pPr>
+      <w:r>
+        <w:rPr>
+          <w:rFonts w:eastAsia="Times New Roman" w:cstheme="minorHAnsi"/>
+          <w:kern w:val="0"/>
+          <w:sz w:val="24"/>
+          <w:szCs w:val="24"/>
+          <w:lang w:eastAsia="en-IN" w:bidi="mr-IN"/>
+          <w14:ligatures w14:val="none"/>
+        </w:rPr>
+        <w:t xml:space="preserve">            </w:t>
+      </w:r>
+      <w:proofErr w:type="spellStart"/>
+      <w:r>
+        <w:rPr>
+          <w:rFonts w:eastAsia="Times New Roman" w:cstheme="minorHAnsi"/>
+          <w:kern w:val="0"/>
+          <w:sz w:val="24"/>
+          <w:szCs w:val="24"/>
+          <w:lang w:eastAsia="en-IN" w:bidi="mr-IN"/>
+          <w14:ligatures w14:val="none"/>
+        </w:rPr>
+        <w:t>printf</w:t>
+      </w:r>
+      <w:proofErr w:type="spellEnd"/>
+      <w:r>
+        <w:rPr>
+          <w:rFonts w:eastAsia="Times New Roman" w:cstheme="minorHAnsi"/>
+          <w:kern w:val="0"/>
+          <w:sz w:val="24"/>
+          <w:szCs w:val="24"/>
+          <w:lang w:eastAsia="en-IN" w:bidi="mr-IN"/>
+          <w14:ligatures w14:val="none"/>
+        </w:rPr>
+        <w:t>("Tuesday\n");</w:t>
+      </w:r>
+    </w:p>
+    <w:p>
+      <w:pPr>
+        <w:rPr>
+          <w:rFonts w:eastAsia="Times New Roman" w:cstheme="minorHAnsi"/>
+          <w:kern w:val="0"/>
+          <w:sz w:val="24"/>
+          <w:szCs w:val="24"/>
+          <w:lang w:eastAsia="en-IN" w:bidi="mr-IN"/>
+          <w14:ligatures w14:val="none"/>
+        </w:rPr>
+      </w:pPr>
+      <w:r>
+        <w:rPr>
+          <w:rFonts w:eastAsia="Times New Roman" w:cstheme="minorHAnsi"/>
+          <w:kern w:val="0"/>
+          <w:sz w:val="24"/>
+          <w:szCs w:val="24"/>
+          <w:lang w:eastAsia="en-IN" w:bidi="mr-IN"/>
+          <w14:ligatures w14:val="none"/>
+        </w:rPr>
+        <w:t xml:space="preserve">            break;</w:t>
+      </w:r>
+    </w:p>
+    <w:p>
+      <w:pPr>
+        <w:rPr>
+          <w:rFonts w:eastAsia="Times New Roman" w:cstheme="minorHAnsi"/>
+          <w:kern w:val="0"/>
+          <w:sz w:val="24"/>
+          <w:szCs w:val="24"/>
+          <w:lang w:eastAsia="en-IN" w:bidi="mr-IN"/>
+          <w14:ligatures w14:val="none"/>
+        </w:rPr>
+      </w:pPr>
+      <w:r>
+        <w:rPr>
+          <w:rFonts w:eastAsia="Times New Roman" w:cstheme="minorHAnsi"/>
+          <w:kern w:val="0"/>
+          <w:sz w:val="24"/>
+          <w:szCs w:val="24"/>
+          <w:lang w:eastAsia="en-IN" w:bidi="mr-IN"/>
+          <w14:ligatures w14:val="none"/>
+        </w:rPr>
+        <w:t xml:space="preserve">        case 3:</w:t>
+      </w:r>
+    </w:p>
+    <w:p>
+      <w:pPr>
+        <w:rPr>
+          <w:rFonts w:eastAsia="Times New Roman" w:cstheme="minorHAnsi"/>
+          <w:kern w:val="0"/>
+          <w:sz w:val="24"/>
+          <w:szCs w:val="24"/>
+          <w:lang w:eastAsia="en-IN" w:bidi="mr-IN"/>
+          <w14:ligatures w14:val="none"/>
+        </w:rPr>
+      </w:pPr>
+      <w:r>
+        <w:rPr>
+          <w:rFonts w:eastAsia="Times New Roman" w:cstheme="minorHAnsi"/>
+          <w:kern w:val="0"/>
+          <w:sz w:val="24"/>
+          <w:szCs w:val="24"/>
+          <w:lang w:eastAsia="en-IN" w:bidi="mr-IN"/>
+          <w14:ligatures w14:val="none"/>
+        </w:rPr>
+        <w:t xml:space="preserve">            </w:t>
+      </w:r>
+      <w:proofErr w:type="spellStart"/>
+      <w:r>
+        <w:rPr>
+          <w:rFonts w:eastAsia="Times New Roman" w:cstheme="minorHAnsi"/>
+          <w:kern w:val="0"/>
+          <w:sz w:val="24"/>
+          <w:szCs w:val="24"/>
+          <w:lang w:eastAsia="en-IN" w:bidi="mr-IN"/>
+          <w14:ligatures w14:val="none"/>
+        </w:rPr>
+        <w:t>printf</w:t>
+      </w:r>
+      <w:proofErr w:type="spellEnd"/>
+      <w:r>
+        <w:rPr>
+          <w:rFonts w:eastAsia="Times New Roman" w:cstheme="minorHAnsi"/>
+          <w:kern w:val="0"/>
+          <w:sz w:val="24"/>
+          <w:szCs w:val="24"/>
+          <w:lang w:eastAsia="en-IN" w:bidi="mr-IN"/>
+          <w14:ligatures w14:val="none"/>
+        </w:rPr>
+        <w:t>("Wednesday\n");</w:t>
+      </w:r>
+    </w:p>
+    <w:p>
+      <w:pPr>
+        <w:rPr>
+          <w:rFonts w:eastAsia="Times New Roman" w:cstheme="minorHAnsi"/>
+          <w:kern w:val="0"/>
+          <w:sz w:val="24"/>
+          <w:szCs w:val="24"/>
+          <w:lang w:eastAsia="en-IN" w:bidi="mr-IN"/>
+          <w14:ligatures w14:val="none"/>
+        </w:rPr>
+      </w:pPr>
+      <w:r>
+        <w:rPr>
+          <w:rFonts w:eastAsia="Times New Roman" w:cstheme="minorHAnsi"/>
+          <w:kern w:val="0"/>
+          <w:sz w:val="24"/>
+          <w:szCs w:val="24"/>
+          <w:lang w:eastAsia="en-IN" w:bidi="mr-IN"/>
+          <w14:ligatures w14:val="none"/>
+        </w:rPr>
+        <w:lastRenderedPageBreak/>
+        <w:t xml:space="preserve">            break;</w:t>
+      </w:r>
+    </w:p>
+    <w:p>
+      <w:pPr>
+        <w:rPr>
+          <w:rFonts w:eastAsia="Times New Roman" w:cstheme="minorHAnsi"/>
+          <w:kern w:val="0"/>
+          <w:sz w:val="24"/>
+          <w:szCs w:val="24"/>
+          <w:lang w:eastAsia="en-IN" w:bidi="mr-IN"/>
+          <w14:ligatures w14:val="none"/>
+        </w:rPr>
+      </w:pPr>
+      <w:r>
+        <w:rPr>
+          <w:rFonts w:eastAsia="Times New Roman" w:cstheme="minorHAnsi"/>
+          <w:kern w:val="0"/>
+          <w:sz w:val="24"/>
+          <w:szCs w:val="24"/>
+          <w:lang w:eastAsia="en-IN" w:bidi="mr-IN"/>
+          <w14:ligatures w14:val="none"/>
+        </w:rPr>
+        <w:t xml:space="preserve">        case 4:</w:t>
+      </w:r>
+    </w:p>
+    <w:p>
+      <w:pPr>
+        <w:rPr>
+          <w:rFonts w:eastAsia="Times New Roman" w:cstheme="minorHAnsi"/>
+          <w:kern w:val="0"/>
+          <w:sz w:val="24"/>
+          <w:szCs w:val="24"/>
+          <w:lang w:eastAsia="en-IN" w:bidi="mr-IN"/>
+          <w14:ligatures w14:val="none"/>
+        </w:rPr>
+      </w:pPr>
+      <w:r>
+        <w:rPr>
+          <w:rFonts w:eastAsia="Times New Roman" w:cstheme="minorHAnsi"/>
+          <w:kern w:val="0"/>
+          <w:sz w:val="24"/>
+          <w:szCs w:val="24"/>
+          <w:lang w:eastAsia="en-IN" w:bidi="mr-IN"/>
+          <w14:ligatures w14:val="none"/>
+        </w:rPr>
+        <w:t xml:space="preserve">            </w:t>
+      </w:r>
+      <w:proofErr w:type="spellStart"/>
+      <w:r>
+        <w:rPr>
+          <w:rFonts w:eastAsia="Times New Roman" w:cstheme="minorHAnsi"/>
+          <w:kern w:val="0"/>
+          <w:sz w:val="24"/>
+          <w:szCs w:val="24"/>
+          <w:lang w:eastAsia="en-IN" w:bidi="mr-IN"/>
+          <w14:ligatures w14:val="none"/>
+        </w:rPr>
+        <w:t>printf</w:t>
+      </w:r>
+      <w:proofErr w:type="spellEnd"/>
+      <w:r>
+        <w:rPr>
+          <w:rFonts w:eastAsia="Times New Roman" w:cstheme="minorHAnsi"/>
+          <w:kern w:val="0"/>
+          <w:sz w:val="24"/>
+          <w:szCs w:val="24"/>
+          <w:lang w:eastAsia="en-IN" w:bidi="mr-IN"/>
+          <w14:ligatures w14:val="none"/>
+        </w:rPr>
+        <w:t>("Thursday\n");</w:t>
+      </w:r>
+    </w:p>
+    <w:p>
+      <w:pPr>
+        <w:rPr>
+          <w:rFonts w:eastAsia="Times New Roman" w:cstheme="minorHAnsi"/>
+          <w:kern w:val="0"/>
+          <w:sz w:val="24"/>
+          <w:szCs w:val="24"/>
+          <w:lang w:eastAsia="en-IN" w:bidi="mr-IN"/>
+          <w14:ligatures w14:val="none"/>
+        </w:rPr>
+      </w:pPr>
+      <w:r>
+        <w:rPr>
+          <w:rFonts w:eastAsia="Times New Roman" w:cstheme="minorHAnsi"/>
+          <w:kern w:val="0"/>
+          <w:sz w:val="24"/>
+          <w:szCs w:val="24"/>
+          <w:lang w:eastAsia="en-IN" w:bidi="mr-IN"/>
+          <w14:ligatures w14:val="none"/>
+        </w:rPr>
+        <w:t xml:space="preserve">            break;</w:t>
+      </w:r>
+    </w:p>
+    <w:p>
+      <w:pPr>
+        <w:rPr>
+          <w:rFonts w:eastAsia="Times New Roman" w:cstheme="minorHAnsi"/>
+          <w:kern w:val="0"/>
+          <w:sz w:val="24"/>
+          <w:szCs w:val="24"/>
+          <w:lang w:eastAsia="en-IN" w:bidi="mr-IN"/>
+          <w14:ligatures w14:val="none"/>
+        </w:rPr>
+      </w:pPr>
+      <w:r>
+        <w:rPr>
+          <w:rFonts w:eastAsia="Times New Roman" w:cstheme="minorHAnsi"/>
+          <w:kern w:val="0"/>
+          <w:sz w:val="24"/>
+          <w:szCs w:val="24"/>
+          <w:lang w:eastAsia="en-IN" w:bidi="mr-IN"/>
+          <w14:ligatures w14:val="none"/>
+        </w:rPr>
+        <w:t xml:space="preserve">        case 5:</w:t>
+      </w:r>
+    </w:p>
+    <w:p>
+      <w:pPr>
+        <w:rPr>
+          <w:rFonts w:eastAsia="Times New Roman" w:cstheme="minorHAnsi"/>
+          <w:kern w:val="0"/>
+          <w:sz w:val="24"/>
+          <w:szCs w:val="24"/>
+          <w:lang w:eastAsia="en-IN" w:bidi="mr-IN"/>
+          <w14:ligatures w14:val="none"/>
+        </w:rPr>
+      </w:pPr>
+      <w:r>
+        <w:rPr>
+          <w:rFonts w:eastAsia="Times New Roman" w:cstheme="minorHAnsi"/>
+          <w:kern w:val="0"/>
+          <w:sz w:val="24"/>
+          <w:szCs w:val="24"/>
+          <w:lang w:eastAsia="en-IN" w:bidi="mr-IN"/>
+          <w14:ligatures w14:val="none"/>
+        </w:rPr>
+        <w:t xml:space="preserve">            </w:t>
+      </w:r>
+      <w:proofErr w:type="spellStart"/>
+      <w:r>
+        <w:rPr>
+          <w:rFonts w:eastAsia="Times New Roman" w:cstheme="minorHAnsi"/>
+          <w:kern w:val="0"/>
+          <w:sz w:val="24"/>
+          <w:szCs w:val="24"/>
+          <w:lang w:eastAsia="en-IN" w:bidi="mr-IN"/>
+          <w14:ligatures w14:val="none"/>
+        </w:rPr>
+        <w:t>printf</w:t>
+      </w:r>
+      <w:proofErr w:type="spellEnd"/>
+      <w:r>
+        <w:rPr>
+          <w:rFonts w:eastAsia="Times New Roman" w:cstheme="minorHAnsi"/>
+          <w:kern w:val="0"/>
+          <w:sz w:val="24"/>
+          <w:szCs w:val="24"/>
+          <w:lang w:eastAsia="en-IN" w:bidi="mr-IN"/>
+          <w14:ligatures w14:val="none"/>
+        </w:rPr>
+        <w:t>("Friday\n");</w:t>
+      </w:r>
+    </w:p>
+    <w:p>
+      <w:pPr>
+        <w:rPr>
+          <w:rFonts w:eastAsia="Times New Roman" w:cstheme="minorHAnsi"/>
+          <w:kern w:val="0"/>
+          <w:sz w:val="24"/>
+          <w:szCs w:val="24"/>
+          <w:lang w:eastAsia="en-IN" w:bidi="mr-IN"/>
+          <w14:ligatures w14:val="none"/>
+        </w:rPr>
+      </w:pPr>
+      <w:r>
+        <w:rPr>
+          <w:rFonts w:eastAsia="Times New Roman" w:cstheme="minorHAnsi"/>
+          <w:kern w:val="0"/>
+          <w:sz w:val="24"/>
+          <w:szCs w:val="24"/>
+          <w:lang w:eastAsia="en-IN" w:bidi="mr-IN"/>
+          <w14:ligatures w14:val="none"/>
+        </w:rPr>
+        <w:t xml:space="preserve">            break;</w:t>
+      </w:r>
+    </w:p>
+    <w:p>
+      <w:pPr>
+        <w:rPr>
+          <w:rFonts w:eastAsia="Times New Roman" w:cstheme="minorHAnsi"/>
+          <w:kern w:val="0"/>
+          <w:sz w:val="24"/>
+          <w:szCs w:val="24"/>
+          <w:lang w:eastAsia="en-IN" w:bidi="mr-IN"/>
+          <w14:ligatures w14:val="none"/>
+        </w:rPr>
+      </w:pPr>
+      <w:r>
+        <w:rPr>
+          <w:rFonts w:eastAsia="Times New Roman" w:cstheme="minorHAnsi"/>
+          <w:kern w:val="0"/>
+          <w:sz w:val="24"/>
+          <w:szCs w:val="24"/>
+          <w:lang w:eastAsia="en-IN" w:bidi="mr-IN"/>
+          <w14:ligatures w14:val="none"/>
+        </w:rPr>
+        <w:t xml:space="preserve">        case 6:</w:t>
+      </w:r>
+    </w:p>
+    <w:p>
+      <w:pPr>
+        <w:rPr>
+          <w:rFonts w:eastAsia="Times New Roman" w:cstheme="minorHAnsi"/>
+          <w:kern w:val="0"/>
+          <w:sz w:val="24"/>
+          <w:szCs w:val="24"/>
+          <w:lang w:eastAsia="en-IN" w:bidi="mr-IN"/>
+          <w14:ligatures w14:val="none"/>
+        </w:rPr>
+      </w:pPr>
+      <w:r>
+        <w:rPr>
+          <w:rFonts w:eastAsia="Times New Roman" w:cstheme="minorHAnsi"/>
+          <w:kern w:val="0"/>
+          <w:sz w:val="24"/>
+          <w:szCs w:val="24"/>
+          <w:lang w:eastAsia="en-IN" w:bidi="mr-IN"/>
+          <w14:ligatures w14:val="none"/>
+        </w:rPr>
+        <w:t xml:space="preserve">            </w:t>
+      </w:r>
+      <w:proofErr w:type="spellStart"/>
+      <w:r>
+        <w:rPr>
+          <w:rFonts w:eastAsia="Times New Roman" w:cstheme="minorHAnsi"/>
+          <w:kern w:val="0"/>
+          <w:sz w:val="24"/>
+          <w:szCs w:val="24"/>
+          <w:lang w:eastAsia="en-IN" w:bidi="mr-IN"/>
+          <w14:ligatures w14:val="none"/>
+        </w:rPr>
+        <w:t>printf</w:t>
+      </w:r>
+      <w:proofErr w:type="spellEnd"/>
+      <w:r>
+        <w:rPr>
+          <w:rFonts w:eastAsia="Times New Roman" w:cstheme="minorHAnsi"/>
+          <w:kern w:val="0"/>
+          <w:sz w:val="24"/>
+          <w:szCs w:val="24"/>
+          <w:lang w:eastAsia="en-IN" w:bidi="mr-IN"/>
+          <w14:ligatures w14:val="none"/>
+        </w:rPr>
+        <w:t>("Saturday\n");</w:t>
+      </w:r>
+    </w:p>
+    <w:p>
+      <w:pPr>
+        <w:rPr>
+          <w:rFonts w:eastAsia="Times New Roman" w:cstheme="minorHAnsi"/>
+          <w:kern w:val="0"/>
+          <w:sz w:val="24"/>
+          <w:szCs w:val="24"/>
+          <w:lang w:eastAsia="en-IN" w:bidi="mr-IN"/>
+          <w14:ligatures w14:val="none"/>
+        </w:rPr>
+      </w:pPr>
+      <w:r>
+        <w:rPr>
+          <w:rFonts w:eastAsia="Times New Roman" w:cstheme="minorHAnsi"/>
+          <w:kern w:val="0"/>
+          <w:sz w:val="24"/>
+          <w:szCs w:val="24"/>
+          <w:lang w:eastAsia="en-IN" w:bidi="mr-IN"/>
+          <w14:ligatures w14:val="none"/>
+        </w:rPr>
+        <w:t xml:space="preserve">            break;</w:t>
+      </w:r>
+    </w:p>
+    <w:p>
+      <w:pPr>
+        <w:rPr>
+          <w:rFonts w:eastAsia="Times New Roman" w:cstheme="minorHAnsi"/>
+          <w:kern w:val="0"/>
+          <w:sz w:val="24"/>
+          <w:szCs w:val="24"/>
+          <w:lang w:eastAsia="en-IN" w:bidi="mr-IN"/>
+          <w14:ligatures w14:val="none"/>
+        </w:rPr>
+      </w:pPr>
+      <w:r>
+        <w:rPr>
+          <w:rFonts w:eastAsia="Times New Roman" w:cstheme="minorHAnsi"/>
+          <w:kern w:val="0"/>
+          <w:sz w:val="24"/>
+          <w:szCs w:val="24"/>
+          <w:lang w:eastAsia="en-IN" w:bidi="mr-IN"/>
+          <w14:ligatures w14:val="none"/>
+        </w:rPr>
+        <w:t xml:space="preserve">        case 7:</w:t>
+      </w:r>
+    </w:p>
+    <w:p>
+      <w:pPr>
+        <w:rPr>
+          <w:rFonts w:eastAsia="Times New Roman" w:cstheme="minorHAnsi"/>
+          <w:kern w:val="0"/>
+          <w:sz w:val="24"/>
+          <w:szCs w:val="24"/>
+          <w:lang w:eastAsia="en-IN" w:bidi="mr-IN"/>
+          <w14:ligatures w14:val="none"/>
+        </w:rPr>
+      </w:pPr>
+      <w:r>
+        <w:rPr>
+          <w:rFonts w:eastAsia="Times New Roman" w:cstheme="minorHAnsi"/>
+          <w:kern w:val="0"/>
+          <w:sz w:val="24"/>
+          <w:szCs w:val="24"/>
+          <w:lang w:eastAsia="en-IN" w:bidi="mr-IN"/>
+          <w14:ligatures w14:val="none"/>
+        </w:rPr>
+        <w:t xml:space="preserve">            </w:t>
+      </w:r>
+      <w:proofErr w:type="spellStart"/>
+      <w:r>
+        <w:rPr>
+          <w:rFonts w:eastAsia="Times New Roman" w:cstheme="minorHAnsi"/>
+          <w:kern w:val="0"/>
+          <w:sz w:val="24"/>
+          <w:szCs w:val="24"/>
+          <w:lang w:eastAsia="en-IN" w:bidi="mr-IN"/>
+          <w14:ligatures w14:val="none"/>
+        </w:rPr>
+        <w:t>printf</w:t>
+      </w:r>
+      <w:proofErr w:type="spellEnd"/>
+      <w:r>
+        <w:rPr>
+          <w:rFonts w:eastAsia="Times New Roman" w:cstheme="minorHAnsi"/>
+          <w:kern w:val="0"/>
+          <w:sz w:val="24"/>
+          <w:szCs w:val="24"/>
+          <w:lang w:eastAsia="en-IN" w:bidi="mr-IN"/>
+          <w14:ligatures w14:val="none"/>
+        </w:rPr>
+        <w:t>("Sunday\n");</w:t>
+      </w:r>
+    </w:p>
+    <w:p>
+      <w:pPr>
+        <w:rPr>
+          <w:rFonts w:eastAsia="Times New Roman" w:cstheme="minorHAnsi"/>
+          <w:kern w:val="0"/>
+          <w:sz w:val="24"/>
+          <w:szCs w:val="24"/>
+          <w:lang w:eastAsia="en-IN" w:bidi="mr-IN"/>
+          <w14:ligatures w14:val="none"/>
+        </w:rPr>
+      </w:pPr>
+      <w:r>
+        <w:rPr>
+          <w:rFonts w:eastAsia="Times New Roman" w:cstheme="minorHAnsi"/>
+          <w:kern w:val="0"/>
+          <w:sz w:val="24"/>
+          <w:szCs w:val="24"/>
+          <w:lang w:eastAsia="en-IN" w:bidi="mr-IN"/>
+          <w14:ligatures w14:val="none"/>
+        </w:rPr>
+        <w:t xml:space="preserve">            break;</w:t>
+      </w:r>
+    </w:p>
+    <w:p>
+      <w:pPr>
+        <w:rPr>
+          <w:rFonts w:eastAsia="Times New Roman" w:cstheme="minorHAnsi"/>
+          <w:kern w:val="0"/>
+          <w:sz w:val="24"/>
+          <w:szCs w:val="24"/>
+          <w:lang w:eastAsia="en-IN" w:bidi="mr-IN"/>
+          <w14:ligatures w14:val="none"/>
+        </w:rPr>
+      </w:pPr>
+      <w:r>
+        <w:rPr>
+          <w:rFonts w:eastAsia="Times New Roman" w:cstheme="minorHAnsi"/>
+          <w:kern w:val="0"/>
+          <w:sz w:val="24"/>
+          <w:szCs w:val="24"/>
+          <w:lang w:eastAsia="en-IN" w:bidi="mr-IN"/>
+          <w14:ligatures w14:val="none"/>
+        </w:rPr>
+        <w:t xml:space="preserve">        default:</w:t>
+      </w:r>
+    </w:p>
+    <w:p>
+      <w:pPr>
+        <w:rPr>
+          <w:rFonts w:eastAsia="Times New Roman" w:cstheme="minorHAnsi"/>
+          <w:kern w:val="0"/>
+          <w:sz w:val="24"/>
+          <w:szCs w:val="24"/>
+          <w:lang w:eastAsia="en-IN" w:bidi="mr-IN"/>
+          <w14:ligatures w14:val="none"/>
+        </w:rPr>
+      </w:pPr>
+      <w:r>
+        <w:rPr>
+          <w:rFonts w:eastAsia="Times New Roman" w:cstheme="minorHAnsi"/>
+          <w:kern w:val="0"/>
+          <w:sz w:val="24"/>
+          <w:szCs w:val="24"/>
+          <w:lang w:eastAsia="en-IN" w:bidi="mr-IN"/>
+          <w14:ligatures w14:val="none"/>
+        </w:rPr>
+        <w:t xml:space="preserve">            </w:t>
+      </w:r>
+      <w:proofErr w:type="spellStart"/>
+      <w:r>
+        <w:rPr>
+          <w:rFonts w:eastAsia="Times New Roman" w:cstheme="minorHAnsi"/>
+          <w:kern w:val="0"/>
+          <w:sz w:val="24"/>
+          <w:szCs w:val="24"/>
+          <w:lang w:eastAsia="en-IN" w:bidi="mr-IN"/>
+          <w14:ligatures w14:val="none"/>
+        </w:rPr>
+        <w:t>printf</w:t>
+      </w:r>
+      <w:proofErr w:type="spellEnd"/>
+      <w:r>
+        <w:rPr>
+          <w:rFonts w:eastAsia="Times New Roman" w:cstheme="minorHAnsi"/>
+          <w:kern w:val="0"/>
+          <w:sz w:val="24"/>
+          <w:szCs w:val="24"/>
+          <w:lang w:eastAsia="en-IN" w:bidi="mr-IN"/>
+          <w14:ligatures w14:val="none"/>
+        </w:rPr>
+        <w:t>("Invalid day number!\n");</w:t>
+      </w:r>
+    </w:p>
+    <w:p>
+      <w:pPr>
+        <w:rPr>
+          <w:rFonts w:eastAsia="Times New Roman" w:cstheme="minorHAnsi"/>
+          <w:kern w:val="0"/>
+          <w:sz w:val="24"/>
+          <w:szCs w:val="24"/>
+          <w:lang w:eastAsia="en-IN" w:bidi="mr-IN"/>
+          <w14:ligatures w14:val="none"/>
+        </w:rPr>
+      </w:pPr>
+      <w:r>
+        <w:rPr>
+          <w:rFonts w:eastAsia="Times New Roman" w:cstheme="minorHAnsi"/>
+          <w:kern w:val="0"/>
+          <w:sz w:val="24"/>
+          <w:szCs w:val="24"/>
+          <w:lang w:eastAsia="en-IN" w:bidi="mr-IN"/>
+          <w14:ligatures w14:val="none"/>
+        </w:rPr>
+        <w:t xml:space="preserve">    }</w:t>
+      </w:r>
+    </w:p>
+    <w:p>
+      <w:pPr>
+        <w:rPr>
+          <w:rFonts w:eastAsia="Times New Roman" w:cstheme="minorHAnsi"/>
+          <w:kern w:val="0"/>
+          <w:sz w:val="24"/>
+          <w:szCs w:val="24"/>
+          <w:lang w:eastAsia="en-IN" w:bidi="mr-IN"/>
+          <w14:ligatures w14:val="none"/>
+        </w:rPr>
+      </w:pPr>
+    </w:p>
+    <w:p>
+      <w:pPr>
+        <w:rPr>
+          <w:rFonts w:eastAsia="Times New Roman" w:cstheme="minorHAnsi"/>
+          <w:kern w:val="0"/>
+          <w:sz w:val="24"/>
+          <w:szCs w:val="24"/>
+          <w:lang w:eastAsia="en-IN" w:bidi="mr-IN"/>
+          <w14:ligatures w14:val="none"/>
+        </w:rPr>
+      </w:pPr>
+      <w:r>
+        <w:rPr>
+          <w:rFonts w:eastAsia="Times New Roman" w:cstheme="minorHAnsi"/>
+          <w:kern w:val="0"/>
+          <w:sz w:val="24"/>
+          <w:szCs w:val="24"/>
+          <w:lang w:eastAsia="en-IN" w:bidi="mr-IN"/>
+          <w14:ligatures w14:val="none"/>
+        </w:rPr>
+        <w:t xml:space="preserve">    return 0;</w:t>
+      </w:r>
+    </w:p>
+    <w:p>
+      <w:pPr>
+        <w:rPr>
+          <w:rFonts w:eastAsia="Times New Roman" w:cstheme="minorHAnsi"/>
+          <w:kern w:val="0"/>
+          <w:sz w:val="24"/>
+          <w:szCs w:val="24"/>
+          <w:lang w:eastAsia="en-IN" w:bidi="mr-IN"/>
+          <w14:ligatures w14:val="none"/>
+        </w:rPr>
+      </w:pPr>
+      <w:r>
+        <w:rPr>
+          <w:rFonts w:eastAsia="Times New Roman" w:cstheme="minorHAnsi"/>
+          <w:kern w:val="0"/>
+          <w:sz w:val="24"/>
+          <w:szCs w:val="24"/>
+          <w:lang w:eastAsia="en-IN" w:bidi="mr-IN"/>
+          <w14:ligatures w14:val="none"/>
+        </w:rPr>
+        <w:t>}</w:t>
+      </w:r>
+    </w:p>
+    <w:p>
+      <w:pPr>
+        <w:rPr>
+          <w:rFonts w:eastAsia="Times New Roman" w:cstheme="minorHAnsi"/>
+          <w:kern w:val="0"/>
+          <w:sz w:val="24"/>
+          <w:szCs w:val="24"/>
+          <w:lang w:eastAsia="en-IN" w:bidi="mr-IN"/>
+          <w14:ligatures w14:val="none"/>
+        </w:rPr>
+      </w:pPr>
+      <w:r>
+        <w:rPr>
+          <w:rFonts w:eastAsia="Times New Roman" w:cstheme="minorHAnsi"/>
+          <w:kern w:val="0"/>
+          <w:sz w:val="24"/>
+          <w:szCs w:val="24"/>
+          <w:lang w:eastAsia="en-IN" w:bidi="mr-IN"/>
+          <w14:ligatures w14:val="none"/>
+        </w:rPr>
+        <w:pict w14:anchorId="2B932743">
+          <v:rect id="_x0000_i1052" style="width:0;height:1.5pt" o:hralign="center" o:hrstd="t" o:hr="t" fillcolor="#a0a0a0" stroked="f"/>
+        </w:pict>
+      </w:r>
+    </w:p>
+    <w:p>
+      <w:pPr>
+        <w:rPr>
+          <w:rFonts w:eastAsia="Times New Roman" w:cstheme="minorHAnsi"/>
+          <w:kern w:val="0"/>
+          <w:sz w:val="24"/>
+          <w:szCs w:val="24"/>
+          <w:lang w:eastAsia="en-IN" w:bidi="mr-IN"/>
+          <w14:ligatures w14:val="none"/>
+        </w:rPr>
+      </w:pPr>
+      <w:r>
+        <w:rPr>
+          <w:rFonts w:eastAsia="Times New Roman" w:cstheme="minorHAnsi"/>
+          <w:b/>
+          <w:bCs/>
+          <w:kern w:val="0"/>
+          <w:sz w:val="24"/>
+          <w:szCs w:val="24"/>
+          <w:lang w:eastAsia="en-IN" w:bidi="mr-IN"/>
+          <w14:ligatures w14:val="none"/>
+        </w:rPr>
+        <w:t>Summary:</w:t>
+      </w:r>
+    </w:p>
+    <w:p>
+      <w:pPr>
+        <w:numPr>
+          <w:ilvl w:val="0"/>
+          <w:numId w:val="17"/>
+        </w:numPr>
+        <w:rPr>
+          <w:rFonts w:eastAsia="Times New Roman" w:cstheme="minorHAnsi"/>
+          <w:kern w:val="0"/>
+          <w:sz w:val="24"/>
+          <w:szCs w:val="24"/>
+          <w:lang w:eastAsia="en-IN" w:bidi="mr-IN"/>
+          <w14:ligatures w14:val="none"/>
+        </w:rPr>
+      </w:pPr>
+      <w:r>
+        <w:rPr>
+          <w:rFonts w:eastAsia="Times New Roman" w:cstheme="minorHAnsi"/>
+          <w:kern w:val="0"/>
+          <w:sz w:val="24"/>
+          <w:szCs w:val="24"/>
+          <w:lang w:eastAsia="en-IN" w:bidi="mr-IN"/>
+          <w14:ligatures w14:val="none"/>
+        </w:rPr>
+        <w:t>if → single condition.</w:t>
+      </w:r>
+    </w:p>
+    <w:p>
+      <w:pPr>
+        <w:numPr>
+          <w:ilvl w:val="0"/>
+          <w:numId w:val="17"/>
+        </w:numPr>
+        <w:rPr>
+          <w:rFonts w:eastAsia="Times New Roman" w:cstheme="minorHAnsi"/>
+          <w:kern w:val="0"/>
+          <w:sz w:val="24"/>
+          <w:szCs w:val="24"/>
+          <w:lang w:eastAsia="en-IN" w:bidi="mr-IN"/>
+          <w14:ligatures w14:val="none"/>
+        </w:rPr>
+      </w:pPr>
+      <w:r>
+        <w:rPr>
+          <w:rFonts w:eastAsia="Times New Roman" w:cstheme="minorHAnsi"/>
+          <w:kern w:val="0"/>
+          <w:sz w:val="24"/>
+          <w:szCs w:val="24"/>
+          <w:lang w:eastAsia="en-IN" w:bidi="mr-IN"/>
+          <w14:ligatures w14:val="none"/>
+        </w:rPr>
+        <w:t>if-else → condition with an alternative.</w:t>
+      </w:r>
+    </w:p>
+    <w:p>
+      <w:pPr>
+        <w:numPr>
+          <w:ilvl w:val="0"/>
+          <w:numId w:val="17"/>
+        </w:numPr>
+        <w:rPr>
+          <w:rFonts w:eastAsia="Times New Roman" w:cstheme="minorHAnsi"/>
+          <w:kern w:val="0"/>
+          <w:sz w:val="24"/>
+          <w:szCs w:val="24"/>
+          <w:lang w:eastAsia="en-IN" w:bidi="mr-IN"/>
+          <w14:ligatures w14:val="none"/>
+        </w:rPr>
+      </w:pPr>
+      <w:r>
+        <w:rPr>
+          <w:rFonts w:eastAsia="Times New Roman" w:cstheme="minorHAnsi"/>
+          <w:kern w:val="0"/>
+          <w:sz w:val="24"/>
+          <w:szCs w:val="24"/>
+          <w:lang w:eastAsia="en-IN" w:bidi="mr-IN"/>
+          <w14:ligatures w14:val="none"/>
+        </w:rPr>
+        <w:t>nested if-else → multiple conditions.</w:t>
+      </w:r>
+    </w:p>
+    <w:p>
+      <w:pPr>
+        <w:numPr>
+          <w:ilvl w:val="0"/>
+          <w:numId w:val="17"/>
+        </w:numPr>
+        <w:rPr>
+          <w:rFonts w:eastAsia="Times New Roman" w:cstheme="minorHAnsi"/>
+          <w:kern w:val="0"/>
+          <w:sz w:val="24"/>
+          <w:szCs w:val="24"/>
+          <w:lang w:eastAsia="en-IN" w:bidi="mr-IN"/>
+          <w14:ligatures w14:val="none"/>
+        </w:rPr>
+      </w:pPr>
+      <w:r>
+        <w:rPr>
+          <w:rFonts w:eastAsia="Times New Roman" w:cstheme="minorHAnsi"/>
+          <w:kern w:val="0"/>
+          <w:sz w:val="24"/>
+          <w:szCs w:val="24"/>
+          <w:lang w:eastAsia="en-IN" w:bidi="mr-IN"/>
+          <w14:ligatures w14:val="none"/>
+        </w:rPr>
+        <w:t>switch → multiple fixed choices (best for equality checking).</w:t>
+      </w:r>
+    </w:p>
+    <w:p>
+      <w:pPr>
+        <w:rPr>
+          <w:rFonts w:eastAsia="Times New Roman" w:cstheme="minorHAnsi"/>
+          <w:kern w:val="0"/>
+          <w:sz w:val="24"/>
+          <w:szCs w:val="24"/>
+          <w:lang w:eastAsia="en-IN" w:bidi="mr-IN"/>
+          <w14:ligatures w14:val="none"/>
+        </w:rPr>
+      </w:pPr>
+      <w:r>
+        <w:rPr>
+          <w:rFonts w:eastAsia="Times New Roman" w:cstheme="minorHAnsi"/>
+          <w:kern w:val="0"/>
+          <w:sz w:val="24"/>
+          <w:szCs w:val="24"/>
+          <w:lang w:eastAsia="en-IN" w:bidi="mr-IN"/>
+          <w14:ligatures w14:val="none"/>
+        </w:rPr>
+        <w:t>Q5.</w:t>
+      </w:r>
+    </w:p>
+    <w:p>
+      <w:pPr>
+        <w:rPr>
+          <w:rFonts w:eastAsia="Times New Roman" w:cstheme="minorHAnsi"/>
+          <w:kern w:val="0"/>
+          <w:sz w:val="24"/>
+          <w:szCs w:val="24"/>
+          <w:lang w:eastAsia="en-IN" w:bidi="mr-IN"/>
+          <w14:ligatures w14:val="none"/>
+        </w:rPr>
+      </w:pPr>
+    </w:p>
+    <w:p>
+      <w:pPr>
+        <w:rPr>
+          <w:rFonts w:eastAsia="Times New Roman" w:cstheme="minorHAnsi"/>
+          <w:kern w:val="0"/>
+          <w:sz w:val="24"/>
+          <w:szCs w:val="24"/>
+          <w:lang w:eastAsia="en-IN" w:bidi="mr-IN"/>
+          <w14:ligatures w14:val="none"/>
+        </w:rPr>
+      </w:pPr>
     </w:p>
     <w:p>
       <w:pPr>
@@ -5975,6 +8820,155 @@
       </w:pPr>
       <w:rPr>
         <w:rFonts w:ascii="Symbol" w:hAnsi="Symbol" w:hint="default"/>
+        <w:sz w:val="20"/>
+      </w:rPr>
+    </w:lvl>
+  </w:abstractNum>
+  <w:abstractNum w:abstractNumId="16" w15:restartNumberingAfterBreak="0">
+    <w:nsid w:val="69C50582"/>
+    <w:multiLevelType w:val="multilevel"/>
+    <w:tmpl w:val="D75683CE"/>
+    <w:lvl w:ilvl="0">
+      <w:start w:val="1"/>
+      <w:numFmt w:val="bullet"/>
+      <w:lvlText w:val=""/>
+      <w:lvlJc w:val="left"/>
+      <w:pPr>
+        <w:tabs>
+          <w:tab w:val="num" w:pos="720"/>
+        </w:tabs>
+        <w:ind w:left="720" w:hanging="360"/>
+      </w:pPr>
+      <w:rPr>
+        <w:rFonts w:ascii="Symbol" w:hAnsi="Symbol" w:hint="default"/>
+        <w:sz w:val="20"/>
+      </w:rPr>
+    </w:lvl>
+    <w:lvl w:ilvl="1" w:tentative="1">
+      <w:start w:val="1"/>
+      <w:numFmt w:val="bullet"/>
+      <w:lvlText w:val="o"/>
+      <w:lvlJc w:val="left"/>
+      <w:pPr>
+        <w:tabs>
+          <w:tab w:val="num" w:pos="1440"/>
+        </w:tabs>
+        <w:ind w:left="1440" w:hanging="360"/>
+      </w:pPr>
+      <w:rPr>
+        <w:rFonts w:ascii="Courier New" w:hAnsi="Courier New" w:hint="default"/>
+        <w:sz w:val="20"/>
+      </w:rPr>
+    </w:lvl>
+    <w:lvl w:ilvl="2" w:tentative="1">
+      <w:start w:val="1"/>
+      <w:numFmt w:val="bullet"/>
+      <w:lvlText w:val=""/>
+      <w:lvlJc w:val="left"/>
+      <w:pPr>
+        <w:tabs>
+          <w:tab w:val="num" w:pos="2160"/>
+        </w:tabs>
+        <w:ind w:left="2160" w:hanging="360"/>
+      </w:pPr>
+      <w:rPr>
+        <w:rFonts w:ascii="Wingdings" w:hAnsi="Wingdings" w:hint="default"/>
+        <w:sz w:val="20"/>
+      </w:rPr>
+    </w:lvl>
+    <w:lvl w:ilvl="3" w:tentative="1">
+      <w:start w:val="1"/>
+      <w:numFmt w:val="bullet"/>
+      <w:lvlText w:val=""/>
+      <w:lvlJc w:val="left"/>
+      <w:pPr>
+        <w:tabs>
+          <w:tab w:val="num" w:pos="2880"/>
+        </w:tabs>
+        <w:ind w:left="2880" w:hanging="360"/>
+      </w:pPr>
+      <w:rPr>
+        <w:rFonts w:ascii="Wingdings" w:hAnsi="Wingdings" w:hint="default"/>
+        <w:sz w:val="20"/>
+      </w:rPr>
+    </w:lvl>
+    <w:lvl w:ilvl="4" w:tentative="1">
+      <w:start w:val="1"/>
+      <w:numFmt w:val="bullet"/>
+      <w:lvlText w:val=""/>
+      <w:lvlJc w:val="left"/>
+      <w:pPr>
+        <w:tabs>
+          <w:tab w:val="num" w:pos="3600"/>
+        </w:tabs>
+        <w:ind w:left="3600" w:hanging="360"/>
+      </w:pPr>
+      <w:rPr>
+        <w:rFonts w:ascii="Wingdings" w:hAnsi="Wingdings" w:hint="default"/>
+        <w:sz w:val="20"/>
+      </w:rPr>
+    </w:lvl>
+    <w:lvl w:ilvl="5" w:tentative="1">
+      <w:start w:val="1"/>
+      <w:numFmt w:val="bullet"/>
+      <w:lvlText w:val=""/>
+      <w:lvlJc w:val="left"/>
+      <w:pPr>
+        <w:tabs>
+          <w:tab w:val="num" w:pos="4320"/>
+        </w:tabs>
+        <w:ind w:left="4320" w:hanging="360"/>
+      </w:pPr>
+      <w:rPr>
+        <w:rFonts w:ascii="Wingdings" w:hAnsi="Wingdings" w:hint="default"/>
+        <w:sz w:val="20"/>
+      </w:rPr>
+    </w:lvl>
+    <w:lvl w:ilvl="6" w:tentative="1">
+      <w:start w:val="1"/>
+      <w:numFmt w:val="bullet"/>
+      <w:lvlText w:val=""/>
+      <w:lvlJc w:val="left"/>
+      <w:pPr>
+        <w:tabs>
+          <w:tab w:val="num" w:pos="5040"/>
+        </w:tabs>
+        <w:ind w:left="5040" w:hanging="360"/>
+      </w:pPr>
+      <w:rPr>
+        <w:rFonts w:ascii="Wingdings" w:hAnsi="Wingdings" w:hint="default"/>
+        <w:sz w:val="20"/>
+      </w:rPr>
+    </w:lvl>
+    <w:lvl w:ilvl="7" w:tentative="1">
+      <w:start w:val="1"/>
+      <w:numFmt w:val="bullet"/>
+      <w:lvlText w:val=""/>
+      <w:lvlJc w:val="left"/>
+      <w:pPr>
+        <w:tabs>
+          <w:tab w:val="num" w:pos="5760"/>
+        </w:tabs>
+        <w:ind w:left="5760" w:hanging="360"/>
+      </w:pPr>
+      <w:rPr>
+        <w:rFonts w:ascii="Wingdings" w:hAnsi="Wingdings" w:hint="default"/>
+        <w:sz w:val="20"/>
+      </w:rPr>
+    </w:lvl>
+    <w:lvl w:ilvl="8" w:tentative="1">
+      <w:start w:val="1"/>
+      <w:numFmt w:val="bullet"/>
+      <w:lvlText w:val=""/>
+      <w:lvlJc w:val="left"/>
+      <w:pPr>
+        <w:tabs>
+          <w:tab w:val="num" w:pos="6480"/>
+        </w:tabs>
+        <w:ind w:left="6480" w:hanging="360"/>
+      </w:pPr>
+      <w:rPr>
+        <w:rFonts w:ascii="Wingdings" w:hAnsi="Wingdings" w:hint="default"/>
         <w:sz w:val="20"/>
       </w:rPr>
     </w:lvl>
@@ -6026,6 +9020,9 @@
   </w:num>
   <w:num w:numId="16" w16cid:durableId="1395350798">
     <w:abstractNumId w:val="5"/>
+  </w:num>
+  <w:num w:numId="17" w16cid:durableId="216091969">
+    <w:abstractNumId w:val="16"/>
   </w:num>
 </w:numbering>
 </file>

</xml_diff>

<commit_message>
Added in c Assignments
</commit_message>
<xml_diff>
--- a/C lang/Theory_Assignment.docx
+++ b/C lang/Theory_Assignment.docx
@@ -13875,20 +13875,7 @@
           <w:lang w:eastAsia="en-IN" w:bidi="mr-IN"/>
           <w14:ligatures w14:val="none"/>
         </w:rPr>
-        <w:t xml:space="preserve"> </w:t>
-      </w:r>
-      <w:r>
-        <w:rPr>
-          <w:rFonts w:eastAsia="Times New Roman" w:cstheme="minorHAnsi"/>
-          <w:b/>
-          <w:bCs/>
-          <w:kern w:val="0"/>
-          <w:sz w:val="28"/>
-          <w:szCs w:val="28"/>
-          <w:lang w:eastAsia="en-IN" w:bidi="mr-IN"/>
-          <w14:ligatures w14:val="none"/>
-        </w:rPr>
-        <w:t>What are functions in C? Explain function declaration, definition, and how to call a function. Provide examples.</w:t>
+        <w:t xml:space="preserve"> What are functions in C? Explain function declaration, definition, and how to call a function. Provide examples.</w:t>
       </w:r>
     </w:p>
     <w:p>
@@ -14149,7 +14136,7 @@
           <w14:ligatures w14:val="none"/>
         </w:rPr>
         <w:pict w14:anchorId="04BEED69">
-          <v:rect id="_x0000_i1145" style="width:0;height:1.5pt" o:hralign="center" o:hrstd="t" o:hr="t" fillcolor="#a0a0a0" stroked="f"/>
+          <v:rect id="_x0000_i1037" style="width:0;height:1.5pt" o:hralign="center" o:hrstd="t" o:hr="t" fillcolor="#a0a0a0" stroked="f"/>
         </w:pict>
       </w:r>
     </w:p>
@@ -14379,7 +14366,7 @@
           <w14:ligatures w14:val="none"/>
         </w:rPr>
         <w:pict w14:anchorId="2BA67571">
-          <v:rect id="_x0000_i1146" style="width:0;height:1.5pt" o:hralign="center" o:hrstd="t" o:hr="t" fillcolor="#a0a0a0" stroked="f"/>
+          <v:rect id="_x0000_i1038" style="width:0;height:1.5pt" o:hralign="center" o:hrstd="t" o:hr="t" fillcolor="#a0a0a0" stroked="f"/>
         </w:pict>
       </w:r>
     </w:p>
@@ -14835,7 +14822,7 @@
           <w14:ligatures w14:val="none"/>
         </w:rPr>
         <w:pict w14:anchorId="2BF42E8B">
-          <v:rect id="_x0000_i1147" style="width:0;height:1.5pt" o:hralign="center" o:hrstd="t" o:hr="t" fillcolor="#a0a0a0" stroked="f"/>
+          <v:rect id="_x0000_i1039" style="width:0;height:1.5pt" o:hralign="center" o:hrstd="t" o:hr="t" fillcolor="#a0a0a0" stroked="f"/>
         </w:pict>
       </w:r>
     </w:p>
@@ -15313,7 +15300,7 @@
           <w14:ligatures w14:val="none"/>
         </w:rPr>
         <w:pict w14:anchorId="51AA50B4">
-          <v:rect id="_x0000_i1148" style="width:0;height:1.5pt" o:hralign="center" o:hrstd="t" o:hr="t" fillcolor="#a0a0a0" stroked="f"/>
+          <v:rect id="_x0000_i1040" style="width:0;height:1.5pt" o:hralign="center" o:hrstd="t" o:hr="t" fillcolor="#a0a0a0" stroked="f"/>
         </w:pict>
       </w:r>
     </w:p>
@@ -15631,7 +15618,7 @@
           <w14:ligatures w14:val="none"/>
         </w:rPr>
         <w:pict w14:anchorId="0DE6EACD">
-          <v:rect id="_x0000_i1149" style="width:0;height:1.5pt" o:hralign="center" o:hrstd="t" o:hr="t" fillcolor="#a0a0a0" stroked="f"/>
+          <v:rect id="_x0000_i1041" style="width:0;height:1.5pt" o:hralign="center" o:hrstd="t" o:hr="t" fillcolor="#a0a0a0" stroked="f"/>
         </w:pict>
       </w:r>
     </w:p>
@@ -16322,7 +16309,7 @@
           <w14:ligatures w14:val="none"/>
         </w:rPr>
         <w:pict w14:anchorId="6ECA730A">
-          <v:rect id="_x0000_i1150" style="width:0;height:1.5pt" o:hralign="center" o:hrstd="t" o:hr="t" fillcolor="#a0a0a0" stroked="f"/>
+          <v:rect id="_x0000_i1042" style="width:0;height:1.5pt" o:hralign="center" o:hrstd="t" o:hr="t" fillcolor="#a0a0a0" stroked="f"/>
         </w:pict>
       </w:r>
     </w:p>
@@ -18958,7 +18945,33 @@
           <w:lang w:eastAsia="en-IN" w:bidi="mr-IN"/>
           <w14:ligatures w14:val="none"/>
         </w:rPr>
-        <w:t>11 .</w:t>
+        <w:t>1</w:t>
+      </w:r>
+      <w:r>
+        <w:rPr>
+          <w:rFonts w:eastAsia="Times New Roman" w:cstheme="minorHAnsi"/>
+          <w:b/>
+          <w:bCs/>
+          <w:kern w:val="0"/>
+          <w:sz w:val="24"/>
+          <w:szCs w:val="24"/>
+          <w:lang w:eastAsia="en-IN" w:bidi="mr-IN"/>
+          <w14:ligatures w14:val="none"/>
+        </w:rPr>
+        <w:t>0</w:t>
+      </w:r>
+      <w:r>
+        <w:rPr>
+          <w:rFonts w:eastAsia="Times New Roman" w:cstheme="minorHAnsi"/>
+          <w:b/>
+          <w:bCs/>
+          <w:kern w:val="0"/>
+          <w:sz w:val="24"/>
+          <w:szCs w:val="24"/>
+          <w:lang w:eastAsia="en-IN" w:bidi="mr-IN"/>
+          <w14:ligatures w14:val="none"/>
+        </w:rPr>
+        <w:t xml:space="preserve"> .</w:t>
       </w:r>
       <w:proofErr w:type="gramEnd"/>
       <w:r>
@@ -18972,20 +18985,7 @@
           <w:lang w:eastAsia="en-IN" w:bidi="mr-IN"/>
           <w14:ligatures w14:val="none"/>
         </w:rPr>
-        <w:t xml:space="preserve"> </w:t>
-      </w:r>
-      <w:r>
-        <w:rPr>
-          <w:rFonts w:eastAsia="Times New Roman" w:cstheme="minorHAnsi"/>
-          <w:b/>
-          <w:bCs/>
-          <w:kern w:val="0"/>
-          <w:sz w:val="24"/>
-          <w:szCs w:val="24"/>
-          <w:lang w:eastAsia="en-IN" w:bidi="mr-IN"/>
-          <w14:ligatures w14:val="none"/>
-        </w:rPr>
-        <w:t xml:space="preserve">Explain string handling functions like </w:t>
+        <w:t xml:space="preserve"> Explain string handling functions like </w:t>
       </w:r>
       <w:proofErr w:type="spellStart"/>
       <w:proofErr w:type="gramStart"/>
@@ -20367,6 +20367,1520 @@
         </w:rPr>
         <w:t>Explain the concept of structures in C. Describe how to declare, initialize, and access structure members.</w:t>
       </w:r>
+    </w:p>
+    <w:p>
+      <w:pPr>
+        <w:rPr>
+          <w:rFonts w:eastAsia="Times New Roman" w:cstheme="minorHAnsi"/>
+          <w:b/>
+          <w:bCs/>
+          <w:kern w:val="0"/>
+          <w:sz w:val="24"/>
+          <w:szCs w:val="24"/>
+          <w:lang w:eastAsia="en-IN" w:bidi="mr-IN"/>
+          <w14:ligatures w14:val="none"/>
+        </w:rPr>
+      </w:pPr>
+      <w:r>
+        <w:rPr>
+          <w:rFonts w:eastAsia="Times New Roman" w:cstheme="minorHAnsi"/>
+          <w:b/>
+          <w:bCs/>
+          <w:kern w:val="0"/>
+          <w:sz w:val="24"/>
+          <w:szCs w:val="24"/>
+          <w:lang w:eastAsia="en-IN" w:bidi="mr-IN"/>
+          <w14:ligatures w14:val="none"/>
+        </w:rPr>
+        <w:t>What is a Structure in C?</w:t>
+      </w:r>
+    </w:p>
+    <w:p>
+      <w:pPr>
+        <w:rPr>
+          <w:rFonts w:eastAsia="Times New Roman" w:cstheme="minorHAnsi"/>
+          <w:kern w:val="0"/>
+          <w:sz w:val="24"/>
+          <w:szCs w:val="24"/>
+          <w:lang w:eastAsia="en-IN" w:bidi="mr-IN"/>
+          <w14:ligatures w14:val="none"/>
+        </w:rPr>
+      </w:pPr>
+      <w:r>
+        <w:rPr>
+          <w:rFonts w:eastAsia="Times New Roman" w:cstheme="minorHAnsi"/>
+          <w:kern w:val="0"/>
+          <w:sz w:val="24"/>
+          <w:szCs w:val="24"/>
+          <w:lang w:eastAsia="en-IN" w:bidi="mr-IN"/>
+          <w14:ligatures w14:val="none"/>
+        </w:rPr>
+        <w:t xml:space="preserve">A </w:t>
+      </w:r>
+      <w:r>
+        <w:rPr>
+          <w:rFonts w:eastAsia="Times New Roman" w:cstheme="minorHAnsi"/>
+          <w:b/>
+          <w:bCs/>
+          <w:kern w:val="0"/>
+          <w:sz w:val="24"/>
+          <w:szCs w:val="24"/>
+          <w:lang w:eastAsia="en-IN" w:bidi="mr-IN"/>
+          <w14:ligatures w14:val="none"/>
+        </w:rPr>
+        <w:t>structure</w:t>
+      </w:r>
+      <w:r>
+        <w:rPr>
+          <w:rFonts w:eastAsia="Times New Roman" w:cstheme="minorHAnsi"/>
+          <w:kern w:val="0"/>
+          <w:sz w:val="24"/>
+          <w:szCs w:val="24"/>
+          <w:lang w:eastAsia="en-IN" w:bidi="mr-IN"/>
+          <w14:ligatures w14:val="none"/>
+        </w:rPr>
+        <w:t xml:space="preserve"> in C is a user-defined data type that allows you to group different types of variables under a single name.</w:t>
+      </w:r>
+    </w:p>
+    <w:p>
+      <w:pPr>
+        <w:numPr>
+          <w:ilvl w:val="0"/>
+          <w:numId w:val="46"/>
+        </w:numPr>
+        <w:rPr>
+          <w:rFonts w:eastAsia="Times New Roman" w:cstheme="minorHAnsi"/>
+          <w:kern w:val="0"/>
+          <w:sz w:val="24"/>
+          <w:szCs w:val="24"/>
+          <w:lang w:eastAsia="en-IN" w:bidi="mr-IN"/>
+          <w14:ligatures w14:val="none"/>
+        </w:rPr>
+      </w:pPr>
+      <w:r>
+        <w:rPr>
+          <w:rFonts w:eastAsia="Times New Roman" w:cstheme="minorHAnsi"/>
+          <w:kern w:val="0"/>
+          <w:sz w:val="24"/>
+          <w:szCs w:val="24"/>
+          <w:lang w:eastAsia="en-IN" w:bidi="mr-IN"/>
+          <w14:ligatures w14:val="none"/>
+        </w:rPr>
+        <w:t>It is useful when you want to represent an entity with multiple attributes.</w:t>
+      </w:r>
+    </w:p>
+    <w:p>
+      <w:pPr>
+        <w:numPr>
+          <w:ilvl w:val="0"/>
+          <w:numId w:val="46"/>
+        </w:numPr>
+        <w:rPr>
+          <w:rFonts w:eastAsia="Times New Roman" w:cstheme="minorHAnsi"/>
+          <w:kern w:val="0"/>
+          <w:sz w:val="24"/>
+          <w:szCs w:val="24"/>
+          <w:lang w:eastAsia="en-IN" w:bidi="mr-IN"/>
+          <w14:ligatures w14:val="none"/>
+        </w:rPr>
+      </w:pPr>
+      <w:r>
+        <w:rPr>
+          <w:rFonts w:eastAsia="Times New Roman" w:cstheme="minorHAnsi"/>
+          <w:kern w:val="0"/>
+          <w:sz w:val="24"/>
+          <w:szCs w:val="24"/>
+          <w:lang w:eastAsia="en-IN" w:bidi="mr-IN"/>
+          <w14:ligatures w14:val="none"/>
+        </w:rPr>
+        <w:t xml:space="preserve">Example: A </w:t>
+      </w:r>
+      <w:r>
+        <w:rPr>
+          <w:rFonts w:eastAsia="Times New Roman" w:cstheme="minorHAnsi"/>
+          <w:b/>
+          <w:bCs/>
+          <w:kern w:val="0"/>
+          <w:sz w:val="24"/>
+          <w:szCs w:val="24"/>
+          <w:lang w:eastAsia="en-IN" w:bidi="mr-IN"/>
+          <w14:ligatures w14:val="none"/>
+        </w:rPr>
+        <w:t>student</w:t>
+      </w:r>
+      <w:r>
+        <w:rPr>
+          <w:rFonts w:eastAsia="Times New Roman" w:cstheme="minorHAnsi"/>
+          <w:kern w:val="0"/>
+          <w:sz w:val="24"/>
+          <w:szCs w:val="24"/>
+          <w:lang w:eastAsia="en-IN" w:bidi="mr-IN"/>
+          <w14:ligatures w14:val="none"/>
+        </w:rPr>
+        <w:t xml:space="preserve"> has name (string), age (int), and marks (float).</w:t>
+      </w:r>
+    </w:p>
+    <w:p>
+      <w:pPr>
+        <w:rPr>
+          <w:rFonts w:eastAsia="Times New Roman" w:cstheme="minorHAnsi"/>
+          <w:kern w:val="0"/>
+          <w:sz w:val="24"/>
+          <w:szCs w:val="24"/>
+          <w:lang w:eastAsia="en-IN" w:bidi="mr-IN"/>
+          <w14:ligatures w14:val="none"/>
+        </w:rPr>
+      </w:pPr>
+      <w:r>
+        <w:rPr>
+          <w:rFonts w:eastAsia="Times New Roman" w:cstheme="minorHAnsi"/>
+          <w:kern w:val="0"/>
+          <w:sz w:val="24"/>
+          <w:szCs w:val="24"/>
+          <w:lang w:eastAsia="en-IN" w:bidi="mr-IN"/>
+          <w14:ligatures w14:val="none"/>
+        </w:rPr>
+        <w:t xml:space="preserve">Unlike arrays (which store multiple values of the same type), structures can hold </w:t>
+      </w:r>
+      <w:r>
+        <w:rPr>
+          <w:rFonts w:eastAsia="Times New Roman" w:cstheme="minorHAnsi"/>
+          <w:b/>
+          <w:bCs/>
+          <w:kern w:val="0"/>
+          <w:sz w:val="24"/>
+          <w:szCs w:val="24"/>
+          <w:lang w:eastAsia="en-IN" w:bidi="mr-IN"/>
+          <w14:ligatures w14:val="none"/>
+        </w:rPr>
+        <w:t>different data types</w:t>
+      </w:r>
+      <w:r>
+        <w:rPr>
+          <w:rFonts w:eastAsia="Times New Roman" w:cstheme="minorHAnsi"/>
+          <w:kern w:val="0"/>
+          <w:sz w:val="24"/>
+          <w:szCs w:val="24"/>
+          <w:lang w:eastAsia="en-IN" w:bidi="mr-IN"/>
+          <w14:ligatures w14:val="none"/>
+        </w:rPr>
+        <w:t xml:space="preserve"> together.</w:t>
+      </w:r>
+    </w:p>
+    <w:p>
+      <w:pPr>
+        <w:rPr>
+          <w:rFonts w:eastAsia="Times New Roman" w:cstheme="minorHAnsi"/>
+          <w:b/>
+          <w:bCs/>
+          <w:kern w:val="0"/>
+          <w:sz w:val="24"/>
+          <w:szCs w:val="24"/>
+          <w:lang w:eastAsia="en-IN" w:bidi="mr-IN"/>
+          <w14:ligatures w14:val="none"/>
+        </w:rPr>
+      </w:pPr>
+      <w:r>
+        <w:rPr>
+          <w:rFonts w:eastAsia="Times New Roman" w:cstheme="minorHAnsi"/>
+          <w:b/>
+          <w:bCs/>
+          <w:kern w:val="0"/>
+          <w:sz w:val="24"/>
+          <w:szCs w:val="24"/>
+          <w:lang w:eastAsia="en-IN" w:bidi="mr-IN"/>
+          <w14:ligatures w14:val="none"/>
+        </w:rPr>
+        <w:t>Declaring a Structure</w:t>
+      </w:r>
+    </w:p>
+    <w:p>
+      <w:pPr>
+        <w:rPr>
+          <w:rFonts w:eastAsia="Times New Roman" w:cstheme="minorHAnsi"/>
+          <w:kern w:val="0"/>
+          <w:sz w:val="24"/>
+          <w:szCs w:val="24"/>
+          <w:lang w:eastAsia="en-IN" w:bidi="mr-IN"/>
+          <w14:ligatures w14:val="none"/>
+        </w:rPr>
+      </w:pPr>
+      <w:r>
+        <w:rPr>
+          <w:rFonts w:eastAsia="Times New Roman" w:cstheme="minorHAnsi"/>
+          <w:kern w:val="0"/>
+          <w:sz w:val="24"/>
+          <w:szCs w:val="24"/>
+          <w:lang w:eastAsia="en-IN" w:bidi="mr-IN"/>
+          <w14:ligatures w14:val="none"/>
+        </w:rPr>
+        <w:t>You define a structure using the struct keyword.</w:t>
+      </w:r>
+    </w:p>
+    <w:p>
+      <w:pPr>
+        <w:rPr>
+          <w:rFonts w:eastAsia="Times New Roman" w:cstheme="minorHAnsi"/>
+          <w:kern w:val="0"/>
+          <w:sz w:val="24"/>
+          <w:szCs w:val="24"/>
+          <w:lang w:eastAsia="en-IN" w:bidi="mr-IN"/>
+          <w14:ligatures w14:val="none"/>
+        </w:rPr>
+      </w:pPr>
+      <w:r>
+        <w:rPr>
+          <w:rFonts w:eastAsia="Times New Roman" w:cstheme="minorHAnsi"/>
+          <w:kern w:val="0"/>
+          <w:sz w:val="24"/>
+          <w:szCs w:val="24"/>
+          <w:lang w:eastAsia="en-IN" w:bidi="mr-IN"/>
+          <w14:ligatures w14:val="none"/>
+        </w:rPr>
+        <w:t>struct Student {</w:t>
+      </w:r>
+    </w:p>
+    <w:p>
+      <w:pPr>
+        <w:rPr>
+          <w:rFonts w:eastAsia="Times New Roman" w:cstheme="minorHAnsi"/>
+          <w:kern w:val="0"/>
+          <w:sz w:val="24"/>
+          <w:szCs w:val="24"/>
+          <w:lang w:eastAsia="en-IN" w:bidi="mr-IN"/>
+          <w14:ligatures w14:val="none"/>
+        </w:rPr>
+      </w:pPr>
+      <w:r>
+        <w:rPr>
+          <w:rFonts w:eastAsia="Times New Roman" w:cstheme="minorHAnsi"/>
+          <w:kern w:val="0"/>
+          <w:sz w:val="24"/>
+          <w:szCs w:val="24"/>
+          <w:lang w:eastAsia="en-IN" w:bidi="mr-IN"/>
+          <w14:ligatures w14:val="none"/>
+        </w:rPr>
+        <w:t xml:space="preserve">    char </w:t>
+      </w:r>
+      <w:proofErr w:type="gramStart"/>
+      <w:r>
+        <w:rPr>
+          <w:rFonts w:eastAsia="Times New Roman" w:cstheme="minorHAnsi"/>
+          <w:kern w:val="0"/>
+          <w:sz w:val="24"/>
+          <w:szCs w:val="24"/>
+          <w:lang w:eastAsia="en-IN" w:bidi="mr-IN"/>
+          <w14:ligatures w14:val="none"/>
+        </w:rPr>
+        <w:t>name[</w:t>
+      </w:r>
+      <w:proofErr w:type="gramEnd"/>
+      <w:r>
+        <w:rPr>
+          <w:rFonts w:eastAsia="Times New Roman" w:cstheme="minorHAnsi"/>
+          <w:kern w:val="0"/>
+          <w:sz w:val="24"/>
+          <w:szCs w:val="24"/>
+          <w:lang w:eastAsia="en-IN" w:bidi="mr-IN"/>
+          <w14:ligatures w14:val="none"/>
+        </w:rPr>
+        <w:t>50];</w:t>
+      </w:r>
+    </w:p>
+    <w:p>
+      <w:pPr>
+        <w:rPr>
+          <w:rFonts w:eastAsia="Times New Roman" w:cstheme="minorHAnsi"/>
+          <w:kern w:val="0"/>
+          <w:sz w:val="24"/>
+          <w:szCs w:val="24"/>
+          <w:lang w:eastAsia="en-IN" w:bidi="mr-IN"/>
+          <w14:ligatures w14:val="none"/>
+        </w:rPr>
+      </w:pPr>
+      <w:r>
+        <w:rPr>
+          <w:rFonts w:eastAsia="Times New Roman" w:cstheme="minorHAnsi"/>
+          <w:kern w:val="0"/>
+          <w:sz w:val="24"/>
+          <w:szCs w:val="24"/>
+          <w:lang w:eastAsia="en-IN" w:bidi="mr-IN"/>
+          <w14:ligatures w14:val="none"/>
+        </w:rPr>
+        <w:t xml:space="preserve">    int age;</w:t>
+      </w:r>
+    </w:p>
+    <w:p>
+      <w:pPr>
+        <w:rPr>
+          <w:rFonts w:eastAsia="Times New Roman" w:cstheme="minorHAnsi"/>
+          <w:kern w:val="0"/>
+          <w:sz w:val="24"/>
+          <w:szCs w:val="24"/>
+          <w:lang w:eastAsia="en-IN" w:bidi="mr-IN"/>
+          <w14:ligatures w14:val="none"/>
+        </w:rPr>
+      </w:pPr>
+      <w:r>
+        <w:rPr>
+          <w:rFonts w:eastAsia="Times New Roman" w:cstheme="minorHAnsi"/>
+          <w:kern w:val="0"/>
+          <w:sz w:val="24"/>
+          <w:szCs w:val="24"/>
+          <w:lang w:eastAsia="en-IN" w:bidi="mr-IN"/>
+          <w14:ligatures w14:val="none"/>
+        </w:rPr>
+        <w:t xml:space="preserve">    float marks;</w:t>
+      </w:r>
+    </w:p>
+    <w:p>
+      <w:pPr>
+        <w:rPr>
+          <w:rFonts w:eastAsia="Times New Roman" w:cstheme="minorHAnsi"/>
+          <w:kern w:val="0"/>
+          <w:sz w:val="24"/>
+          <w:szCs w:val="24"/>
+          <w:lang w:eastAsia="en-IN" w:bidi="mr-IN"/>
+          <w14:ligatures w14:val="none"/>
+        </w:rPr>
+      </w:pPr>
+      <w:r>
+        <w:rPr>
+          <w:rFonts w:eastAsia="Times New Roman" w:cstheme="minorHAnsi"/>
+          <w:kern w:val="0"/>
+          <w:sz w:val="24"/>
+          <w:szCs w:val="24"/>
+          <w:lang w:eastAsia="en-IN" w:bidi="mr-IN"/>
+          <w14:ligatures w14:val="none"/>
+        </w:rPr>
+        <w:t>};</w:t>
+      </w:r>
+    </w:p>
+    <w:p>
+      <w:pPr>
+        <w:rPr>
+          <w:rFonts w:eastAsia="Times New Roman" w:cstheme="minorHAnsi"/>
+          <w:kern w:val="0"/>
+          <w:sz w:val="28"/>
+          <w:szCs w:val="28"/>
+          <w:lang w:eastAsia="en-IN" w:bidi="mr-IN"/>
+          <w14:ligatures w14:val="none"/>
+        </w:rPr>
+      </w:pPr>
+      <w:r>
+        <w:rPr>
+          <w:rFonts w:eastAsia="Times New Roman" w:cstheme="minorHAnsi"/>
+          <w:kern w:val="0"/>
+          <w:sz w:val="28"/>
+          <w:szCs w:val="28"/>
+          <w:lang w:eastAsia="en-IN" w:bidi="mr-IN"/>
+          <w14:ligatures w14:val="none"/>
+        </w:rPr>
+        <w:t>Here:</w:t>
+      </w:r>
+    </w:p>
+    <w:p>
+      <w:pPr>
+        <w:numPr>
+          <w:ilvl w:val="0"/>
+          <w:numId w:val="47"/>
+        </w:numPr>
+        <w:rPr>
+          <w:rFonts w:eastAsia="Times New Roman" w:cstheme="minorHAnsi"/>
+          <w:kern w:val="0"/>
+          <w:sz w:val="28"/>
+          <w:szCs w:val="28"/>
+          <w:lang w:eastAsia="en-IN" w:bidi="mr-IN"/>
+          <w14:ligatures w14:val="none"/>
+        </w:rPr>
+      </w:pPr>
+      <w:r>
+        <w:rPr>
+          <w:rFonts w:eastAsia="Times New Roman" w:cstheme="minorHAnsi"/>
+          <w:kern w:val="0"/>
+          <w:sz w:val="28"/>
+          <w:szCs w:val="28"/>
+          <w:lang w:eastAsia="en-IN" w:bidi="mr-IN"/>
+          <w14:ligatures w14:val="none"/>
+        </w:rPr>
+        <w:t>struct Student is the structure template.</w:t>
+      </w:r>
+    </w:p>
+    <w:p>
+      <w:pPr>
+        <w:numPr>
+          <w:ilvl w:val="0"/>
+          <w:numId w:val="47"/>
+        </w:numPr>
+        <w:rPr>
+          <w:rFonts w:eastAsia="Times New Roman" w:cstheme="minorHAnsi"/>
+          <w:kern w:val="0"/>
+          <w:sz w:val="28"/>
+          <w:szCs w:val="28"/>
+          <w:lang w:eastAsia="en-IN" w:bidi="mr-IN"/>
+          <w14:ligatures w14:val="none"/>
+        </w:rPr>
+      </w:pPr>
+      <w:r>
+        <w:rPr>
+          <w:rFonts w:eastAsia="Times New Roman" w:cstheme="minorHAnsi"/>
+          <w:kern w:val="0"/>
+          <w:sz w:val="28"/>
+          <w:szCs w:val="28"/>
+          <w:lang w:eastAsia="en-IN" w:bidi="mr-IN"/>
+          <w14:ligatures w14:val="none"/>
+        </w:rPr>
+        <w:t xml:space="preserve">It has </w:t>
+      </w:r>
+      <w:r>
+        <w:rPr>
+          <w:rFonts w:eastAsia="Times New Roman" w:cstheme="minorHAnsi"/>
+          <w:b/>
+          <w:bCs/>
+          <w:kern w:val="0"/>
+          <w:sz w:val="28"/>
+          <w:szCs w:val="28"/>
+          <w:lang w:eastAsia="en-IN" w:bidi="mr-IN"/>
+          <w14:ligatures w14:val="none"/>
+        </w:rPr>
+        <w:t>three members</w:t>
+      </w:r>
+      <w:r>
+        <w:rPr>
+          <w:rFonts w:eastAsia="Times New Roman" w:cstheme="minorHAnsi"/>
+          <w:kern w:val="0"/>
+          <w:sz w:val="28"/>
+          <w:szCs w:val="28"/>
+          <w:lang w:eastAsia="en-IN" w:bidi="mr-IN"/>
+          <w14:ligatures w14:val="none"/>
+        </w:rPr>
+        <w:t xml:space="preserve"> → name, age, marks.</w:t>
+      </w:r>
+    </w:p>
+    <w:p>
+      <w:pPr>
+        <w:pStyle w:val="ListParagraph"/>
+        <w:numPr>
+          <w:ilvl w:val="0"/>
+          <w:numId w:val="47"/>
+        </w:numPr>
+        <w:spacing w:before="100" w:beforeAutospacing="1" w:after="100" w:afterAutospacing="1" w:line="240" w:lineRule="auto"/>
+        <w:outlineLvl w:val="1"/>
+        <w:rPr>
+          <w:rFonts w:eastAsia="Times New Roman" w:cstheme="minorHAnsi"/>
+          <w:b/>
+          <w:bCs/>
+          <w:kern w:val="0"/>
+          <w:sz w:val="40"/>
+          <w:szCs w:val="40"/>
+          <w:lang w:eastAsia="en-IN" w:bidi="mr-IN"/>
+          <w14:ligatures w14:val="none"/>
+        </w:rPr>
+      </w:pPr>
+      <w:r>
+        <w:rPr>
+          <w:rFonts w:eastAsia="Times New Roman" w:cstheme="minorHAnsi"/>
+          <w:b/>
+          <w:bCs/>
+          <w:kern w:val="0"/>
+          <w:sz w:val="40"/>
+          <w:szCs w:val="40"/>
+          <w:lang w:eastAsia="en-IN" w:bidi="mr-IN"/>
+          <w14:ligatures w14:val="none"/>
+        </w:rPr>
+        <w:t>Creating Structure Variables</w:t>
+      </w:r>
+    </w:p>
+    <w:p>
+      <w:pPr>
+        <w:pStyle w:val="ListParagraph"/>
+        <w:numPr>
+          <w:ilvl w:val="0"/>
+          <w:numId w:val="47"/>
+        </w:numPr>
+        <w:spacing w:before="100" w:beforeAutospacing="1" w:after="100" w:afterAutospacing="1" w:line="240" w:lineRule="auto"/>
+        <w:rPr>
+          <w:rFonts w:eastAsia="Times New Roman" w:cstheme="minorHAnsi"/>
+          <w:kern w:val="0"/>
+          <w:sz w:val="28"/>
+          <w:szCs w:val="28"/>
+          <w:lang w:eastAsia="en-IN" w:bidi="mr-IN"/>
+          <w14:ligatures w14:val="none"/>
+        </w:rPr>
+      </w:pPr>
+      <w:r>
+        <w:rPr>
+          <w:rFonts w:eastAsia="Times New Roman" w:cstheme="minorHAnsi"/>
+          <w:kern w:val="0"/>
+          <w:sz w:val="28"/>
+          <w:szCs w:val="28"/>
+          <w:lang w:eastAsia="en-IN" w:bidi="mr-IN"/>
+          <w14:ligatures w14:val="none"/>
+        </w:rPr>
+        <w:t>There are two ways:</w:t>
+      </w:r>
+    </w:p>
+    <w:p>
+      <w:pPr>
+        <w:pStyle w:val="ListParagraph"/>
+        <w:numPr>
+          <w:ilvl w:val="0"/>
+          <w:numId w:val="47"/>
+        </w:numPr>
+        <w:tabs>
+          <w:tab w:val="left" w:pos="916"/>
+          <w:tab w:val="left" w:pos="1832"/>
+          <w:tab w:val="left" w:pos="2748"/>
+          <w:tab w:val="left" w:pos="3664"/>
+          <w:tab w:val="left" w:pos="4580"/>
+          <w:tab w:val="left" w:pos="5496"/>
+          <w:tab w:val="left" w:pos="6412"/>
+          <w:tab w:val="left" w:pos="7328"/>
+          <w:tab w:val="left" w:pos="8244"/>
+          <w:tab w:val="left" w:pos="9160"/>
+          <w:tab w:val="left" w:pos="10076"/>
+          <w:tab w:val="left" w:pos="10992"/>
+          <w:tab w:val="left" w:pos="11908"/>
+          <w:tab w:val="left" w:pos="12824"/>
+          <w:tab w:val="left" w:pos="13740"/>
+          <w:tab w:val="left" w:pos="14656"/>
+        </w:tabs>
+        <w:spacing w:after="0" w:line="240" w:lineRule="auto"/>
+        <w:rPr>
+          <w:rFonts w:eastAsia="Times New Roman" w:cstheme="minorHAnsi"/>
+          <w:kern w:val="0"/>
+          <w:lang w:eastAsia="en-IN" w:bidi="mr-IN"/>
+          <w14:ligatures w14:val="none"/>
+        </w:rPr>
+      </w:pPr>
+      <w:r>
+        <w:rPr>
+          <w:rFonts w:eastAsia="Times New Roman" w:cstheme="minorHAnsi"/>
+          <w:kern w:val="0"/>
+          <w:lang w:eastAsia="en-IN" w:bidi="mr-IN"/>
+          <w14:ligatures w14:val="none"/>
+        </w:rPr>
+        <w:t>struct Student s</w:t>
+      </w:r>
+      <w:proofErr w:type="gramStart"/>
+      <w:r>
+        <w:rPr>
+          <w:rFonts w:eastAsia="Times New Roman" w:cstheme="minorHAnsi"/>
+          <w:kern w:val="0"/>
+          <w:lang w:eastAsia="en-IN" w:bidi="mr-IN"/>
+          <w14:ligatures w14:val="none"/>
+        </w:rPr>
+        <w:t xml:space="preserve">1;   </w:t>
+      </w:r>
+      <w:proofErr w:type="gramEnd"/>
+      <w:r>
+        <w:rPr>
+          <w:rFonts w:eastAsia="Times New Roman" w:cstheme="minorHAnsi"/>
+          <w:kern w:val="0"/>
+          <w:lang w:eastAsia="en-IN" w:bidi="mr-IN"/>
+          <w14:ligatures w14:val="none"/>
+        </w:rPr>
+        <w:t xml:space="preserve">     // Method 1: Declare variable separately</w:t>
+      </w:r>
+    </w:p>
+    <w:p>
+      <w:pPr>
+        <w:pStyle w:val="ListParagraph"/>
+        <w:numPr>
+          <w:ilvl w:val="0"/>
+          <w:numId w:val="47"/>
+        </w:numPr>
+        <w:tabs>
+          <w:tab w:val="left" w:pos="916"/>
+          <w:tab w:val="left" w:pos="1832"/>
+          <w:tab w:val="left" w:pos="2748"/>
+          <w:tab w:val="left" w:pos="3664"/>
+          <w:tab w:val="left" w:pos="4580"/>
+          <w:tab w:val="left" w:pos="5496"/>
+          <w:tab w:val="left" w:pos="6412"/>
+          <w:tab w:val="left" w:pos="7328"/>
+          <w:tab w:val="left" w:pos="8244"/>
+          <w:tab w:val="left" w:pos="9160"/>
+          <w:tab w:val="left" w:pos="10076"/>
+          <w:tab w:val="left" w:pos="10992"/>
+          <w:tab w:val="left" w:pos="11908"/>
+          <w:tab w:val="left" w:pos="12824"/>
+          <w:tab w:val="left" w:pos="13740"/>
+          <w:tab w:val="left" w:pos="14656"/>
+        </w:tabs>
+        <w:spacing w:after="0" w:line="240" w:lineRule="auto"/>
+        <w:rPr>
+          <w:rFonts w:eastAsia="Times New Roman" w:cstheme="minorHAnsi"/>
+          <w:kern w:val="0"/>
+          <w:lang w:eastAsia="en-IN" w:bidi="mr-IN"/>
+          <w14:ligatures w14:val="none"/>
+        </w:rPr>
+      </w:pPr>
+      <w:r>
+        <w:rPr>
+          <w:rFonts w:eastAsia="Times New Roman" w:cstheme="minorHAnsi"/>
+          <w:kern w:val="0"/>
+          <w:lang w:eastAsia="en-IN" w:bidi="mr-IN"/>
+          <w14:ligatures w14:val="none"/>
+        </w:rPr>
+        <w:t>struct Student s2 = {"Amit", 20, 85.5</w:t>
+      </w:r>
+      <w:proofErr w:type="gramStart"/>
+      <w:r>
+        <w:rPr>
+          <w:rFonts w:eastAsia="Times New Roman" w:cstheme="minorHAnsi"/>
+          <w:kern w:val="0"/>
+          <w:lang w:eastAsia="en-IN" w:bidi="mr-IN"/>
+          <w14:ligatures w14:val="none"/>
+        </w:rPr>
+        <w:t>};  /</w:t>
+      </w:r>
+      <w:proofErr w:type="gramEnd"/>
+      <w:r>
+        <w:rPr>
+          <w:rFonts w:eastAsia="Times New Roman" w:cstheme="minorHAnsi"/>
+          <w:kern w:val="0"/>
+          <w:lang w:eastAsia="en-IN" w:bidi="mr-IN"/>
+          <w14:ligatures w14:val="none"/>
+        </w:rPr>
+        <w:t>/ Method 2: Declare + Initialize</w:t>
+      </w:r>
+    </w:p>
+    <w:p>
+      <w:pPr>
+        <w:pStyle w:val="ListParagraph"/>
+        <w:numPr>
+          <w:ilvl w:val="0"/>
+          <w:numId w:val="47"/>
+        </w:numPr>
+        <w:spacing w:before="100" w:beforeAutospacing="1" w:after="100" w:afterAutospacing="1" w:line="240" w:lineRule="auto"/>
+        <w:outlineLvl w:val="1"/>
+        <w:rPr>
+          <w:rFonts w:eastAsia="Times New Roman" w:cstheme="minorHAnsi"/>
+          <w:b/>
+          <w:bCs/>
+          <w:kern w:val="0"/>
+          <w:sz w:val="40"/>
+          <w:szCs w:val="40"/>
+          <w:lang w:eastAsia="en-IN" w:bidi="mr-IN"/>
+          <w14:ligatures w14:val="none"/>
+        </w:rPr>
+      </w:pPr>
+      <w:r>
+        <w:rPr>
+          <w:rFonts w:eastAsia="Times New Roman" w:cstheme="minorHAnsi"/>
+          <w:b/>
+          <w:bCs/>
+          <w:kern w:val="0"/>
+          <w:sz w:val="40"/>
+          <w:szCs w:val="40"/>
+          <w:lang w:eastAsia="en-IN" w:bidi="mr-IN"/>
+          <w14:ligatures w14:val="none"/>
+        </w:rPr>
+        <w:t>Initializing Members</w:t>
+      </w:r>
+    </w:p>
+    <w:p>
+      <w:pPr>
+        <w:pStyle w:val="ListParagraph"/>
+        <w:numPr>
+          <w:ilvl w:val="0"/>
+          <w:numId w:val="47"/>
+        </w:numPr>
+        <w:spacing w:before="100" w:beforeAutospacing="1" w:after="100" w:afterAutospacing="1" w:line="240" w:lineRule="auto"/>
+        <w:rPr>
+          <w:rFonts w:eastAsia="Times New Roman" w:cstheme="minorHAnsi"/>
+          <w:kern w:val="0"/>
+          <w:sz w:val="28"/>
+          <w:szCs w:val="28"/>
+          <w:lang w:eastAsia="en-IN" w:bidi="mr-IN"/>
+          <w14:ligatures w14:val="none"/>
+        </w:rPr>
+      </w:pPr>
+      <w:r>
+        <w:rPr>
+          <w:rFonts w:eastAsia="Times New Roman" w:cstheme="minorHAnsi"/>
+          <w:kern w:val="0"/>
+          <w:sz w:val="28"/>
+          <w:szCs w:val="28"/>
+          <w:lang w:eastAsia="en-IN" w:bidi="mr-IN"/>
+          <w14:ligatures w14:val="none"/>
+        </w:rPr>
+        <w:t>You can initialize values in two ways:</w:t>
+      </w:r>
+    </w:p>
+    <w:p>
+      <w:pPr>
+        <w:pStyle w:val="ListParagraph"/>
+        <w:numPr>
+          <w:ilvl w:val="0"/>
+          <w:numId w:val="47"/>
+        </w:numPr>
+        <w:spacing w:before="100" w:beforeAutospacing="1" w:after="100" w:afterAutospacing="1" w:line="240" w:lineRule="auto"/>
+        <w:outlineLvl w:val="2"/>
+        <w:rPr>
+          <w:rFonts w:eastAsia="Times New Roman" w:cstheme="minorHAnsi"/>
+          <w:b/>
+          <w:bCs/>
+          <w:kern w:val="0"/>
+          <w:sz w:val="28"/>
+          <w:szCs w:val="28"/>
+          <w:lang w:eastAsia="en-IN" w:bidi="mr-IN"/>
+          <w14:ligatures w14:val="none"/>
+        </w:rPr>
+      </w:pPr>
+      <w:r>
+        <w:rPr>
+          <w:rFonts w:eastAsia="Times New Roman" w:cstheme="minorHAnsi"/>
+          <w:b/>
+          <w:bCs/>
+          <w:kern w:val="0"/>
+          <w:sz w:val="28"/>
+          <w:szCs w:val="28"/>
+          <w:lang w:eastAsia="en-IN" w:bidi="mr-IN"/>
+          <w14:ligatures w14:val="none"/>
+        </w:rPr>
+        <w:t>1. At the time of declaration</w:t>
+      </w:r>
+    </w:p>
+    <w:p>
+      <w:pPr>
+        <w:pStyle w:val="ListParagraph"/>
+        <w:numPr>
+          <w:ilvl w:val="0"/>
+          <w:numId w:val="47"/>
+        </w:numPr>
+        <w:tabs>
+          <w:tab w:val="left" w:pos="916"/>
+          <w:tab w:val="left" w:pos="1832"/>
+          <w:tab w:val="left" w:pos="2748"/>
+          <w:tab w:val="left" w:pos="3664"/>
+          <w:tab w:val="left" w:pos="4580"/>
+          <w:tab w:val="left" w:pos="5496"/>
+          <w:tab w:val="left" w:pos="6412"/>
+          <w:tab w:val="left" w:pos="7328"/>
+          <w:tab w:val="left" w:pos="8244"/>
+          <w:tab w:val="left" w:pos="9160"/>
+          <w:tab w:val="left" w:pos="10076"/>
+          <w:tab w:val="left" w:pos="10992"/>
+          <w:tab w:val="left" w:pos="11908"/>
+          <w:tab w:val="left" w:pos="12824"/>
+          <w:tab w:val="left" w:pos="13740"/>
+          <w:tab w:val="left" w:pos="14656"/>
+        </w:tabs>
+        <w:spacing w:after="0" w:line="240" w:lineRule="auto"/>
+        <w:rPr>
+          <w:rFonts w:eastAsia="Times New Roman" w:cstheme="minorHAnsi"/>
+          <w:kern w:val="0"/>
+          <w:lang w:eastAsia="en-IN" w:bidi="mr-IN"/>
+          <w14:ligatures w14:val="none"/>
+        </w:rPr>
+      </w:pPr>
+      <w:r>
+        <w:rPr>
+          <w:rFonts w:eastAsia="Times New Roman" w:cstheme="minorHAnsi"/>
+          <w:kern w:val="0"/>
+          <w:lang w:eastAsia="en-IN" w:bidi="mr-IN"/>
+          <w14:ligatures w14:val="none"/>
+        </w:rPr>
+        <w:t>struct Student s1 = {"Chetan", 22, 91.5};</w:t>
+      </w:r>
+    </w:p>
+    <w:p>
+      <w:pPr>
+        <w:pStyle w:val="ListParagraph"/>
+        <w:numPr>
+          <w:ilvl w:val="0"/>
+          <w:numId w:val="47"/>
+        </w:numPr>
+        <w:spacing w:before="100" w:beforeAutospacing="1" w:after="100" w:afterAutospacing="1" w:line="240" w:lineRule="auto"/>
+        <w:outlineLvl w:val="1"/>
+        <w:rPr>
+          <w:rFonts w:eastAsia="Times New Roman" w:cstheme="minorHAnsi"/>
+          <w:b/>
+          <w:bCs/>
+          <w:kern w:val="0"/>
+          <w:sz w:val="40"/>
+          <w:szCs w:val="40"/>
+          <w:lang w:eastAsia="en-IN" w:bidi="mr-IN"/>
+          <w14:ligatures w14:val="none"/>
+        </w:rPr>
+      </w:pPr>
+      <w:r>
+        <w:rPr>
+          <w:rFonts w:eastAsia="Times New Roman" w:cstheme="minorHAnsi"/>
+          <w:b/>
+          <w:bCs/>
+          <w:kern w:val="0"/>
+          <w:sz w:val="40"/>
+          <w:szCs w:val="40"/>
+          <w:lang w:eastAsia="en-IN" w:bidi="mr-IN"/>
+          <w14:ligatures w14:val="none"/>
+        </w:rPr>
+        <w:t>Accessing Structure Members</w:t>
+      </w:r>
+    </w:p>
+    <w:p>
+      <w:pPr>
+        <w:pStyle w:val="ListParagraph"/>
+        <w:numPr>
+          <w:ilvl w:val="0"/>
+          <w:numId w:val="47"/>
+        </w:numPr>
+        <w:spacing w:before="100" w:beforeAutospacing="1" w:after="100" w:afterAutospacing="1" w:line="240" w:lineRule="auto"/>
+        <w:rPr>
+          <w:rFonts w:eastAsia="Times New Roman" w:cstheme="minorHAnsi"/>
+          <w:kern w:val="0"/>
+          <w:sz w:val="28"/>
+          <w:szCs w:val="28"/>
+          <w:lang w:eastAsia="en-IN" w:bidi="mr-IN"/>
+          <w14:ligatures w14:val="none"/>
+        </w:rPr>
+      </w:pPr>
+      <w:r>
+        <w:rPr>
+          <w:rFonts w:eastAsia="Times New Roman" w:cstheme="minorHAnsi"/>
+          <w:kern w:val="0"/>
+          <w:sz w:val="28"/>
+          <w:szCs w:val="28"/>
+          <w:lang w:eastAsia="en-IN" w:bidi="mr-IN"/>
+          <w14:ligatures w14:val="none"/>
+        </w:rPr>
+        <w:t xml:space="preserve">We use the </w:t>
+      </w:r>
+      <w:r>
+        <w:rPr>
+          <w:rFonts w:eastAsia="Times New Roman" w:cstheme="minorHAnsi"/>
+          <w:b/>
+          <w:bCs/>
+          <w:kern w:val="0"/>
+          <w:sz w:val="28"/>
+          <w:szCs w:val="28"/>
+          <w:lang w:eastAsia="en-IN" w:bidi="mr-IN"/>
+          <w14:ligatures w14:val="none"/>
+        </w:rPr>
+        <w:t>dot (.) operator</w:t>
+      </w:r>
+      <w:r>
+        <w:rPr>
+          <w:rFonts w:eastAsia="Times New Roman" w:cstheme="minorHAnsi"/>
+          <w:kern w:val="0"/>
+          <w:sz w:val="28"/>
+          <w:szCs w:val="28"/>
+          <w:lang w:eastAsia="en-IN" w:bidi="mr-IN"/>
+          <w14:ligatures w14:val="none"/>
+        </w:rPr>
+        <w:t xml:space="preserve"> when we have a normal structure variable.</w:t>
+      </w:r>
+    </w:p>
+    <w:p>
+      <w:pPr>
+        <w:pStyle w:val="ListParagraph"/>
+        <w:numPr>
+          <w:ilvl w:val="0"/>
+          <w:numId w:val="47"/>
+        </w:numPr>
+        <w:tabs>
+          <w:tab w:val="left" w:pos="916"/>
+          <w:tab w:val="left" w:pos="1832"/>
+          <w:tab w:val="left" w:pos="2748"/>
+          <w:tab w:val="left" w:pos="3664"/>
+          <w:tab w:val="left" w:pos="4580"/>
+          <w:tab w:val="left" w:pos="5496"/>
+          <w:tab w:val="left" w:pos="6412"/>
+          <w:tab w:val="left" w:pos="7328"/>
+          <w:tab w:val="left" w:pos="8244"/>
+          <w:tab w:val="left" w:pos="9160"/>
+          <w:tab w:val="left" w:pos="10076"/>
+          <w:tab w:val="left" w:pos="10992"/>
+          <w:tab w:val="left" w:pos="11908"/>
+          <w:tab w:val="left" w:pos="12824"/>
+          <w:tab w:val="left" w:pos="13740"/>
+          <w:tab w:val="left" w:pos="14656"/>
+        </w:tabs>
+        <w:spacing w:after="0" w:line="240" w:lineRule="auto"/>
+        <w:rPr>
+          <w:rFonts w:eastAsia="Times New Roman" w:cstheme="minorHAnsi"/>
+          <w:kern w:val="0"/>
+          <w:lang w:eastAsia="en-IN" w:bidi="mr-IN"/>
+          <w14:ligatures w14:val="none"/>
+        </w:rPr>
+      </w:pPr>
+      <w:proofErr w:type="spellStart"/>
+      <w:proofErr w:type="gramStart"/>
+      <w:r>
+        <w:rPr>
+          <w:rFonts w:eastAsia="Times New Roman" w:cstheme="minorHAnsi"/>
+          <w:kern w:val="0"/>
+          <w:lang w:eastAsia="en-IN" w:bidi="mr-IN"/>
+          <w14:ligatures w14:val="none"/>
+        </w:rPr>
+        <w:t>printf</w:t>
+      </w:r>
+      <w:proofErr w:type="spellEnd"/>
+      <w:r>
+        <w:rPr>
+          <w:rFonts w:eastAsia="Times New Roman" w:cstheme="minorHAnsi"/>
+          <w:kern w:val="0"/>
+          <w:lang w:eastAsia="en-IN" w:bidi="mr-IN"/>
+          <w14:ligatures w14:val="none"/>
+        </w:rPr>
+        <w:t>(</w:t>
+      </w:r>
+      <w:proofErr w:type="gramEnd"/>
+      <w:r>
+        <w:rPr>
+          <w:rFonts w:eastAsia="Times New Roman" w:cstheme="minorHAnsi"/>
+          <w:kern w:val="0"/>
+          <w:lang w:eastAsia="en-IN" w:bidi="mr-IN"/>
+          <w14:ligatures w14:val="none"/>
+        </w:rPr>
+        <w:t>"Name: %s\n", s1.name);</w:t>
+      </w:r>
+    </w:p>
+    <w:p>
+      <w:pPr>
+        <w:pStyle w:val="ListParagraph"/>
+        <w:numPr>
+          <w:ilvl w:val="0"/>
+          <w:numId w:val="47"/>
+        </w:numPr>
+        <w:tabs>
+          <w:tab w:val="left" w:pos="916"/>
+          <w:tab w:val="left" w:pos="1832"/>
+          <w:tab w:val="left" w:pos="2748"/>
+          <w:tab w:val="left" w:pos="3664"/>
+          <w:tab w:val="left" w:pos="4580"/>
+          <w:tab w:val="left" w:pos="5496"/>
+          <w:tab w:val="left" w:pos="6412"/>
+          <w:tab w:val="left" w:pos="7328"/>
+          <w:tab w:val="left" w:pos="8244"/>
+          <w:tab w:val="left" w:pos="9160"/>
+          <w:tab w:val="left" w:pos="10076"/>
+          <w:tab w:val="left" w:pos="10992"/>
+          <w:tab w:val="left" w:pos="11908"/>
+          <w:tab w:val="left" w:pos="12824"/>
+          <w:tab w:val="left" w:pos="13740"/>
+          <w:tab w:val="left" w:pos="14656"/>
+        </w:tabs>
+        <w:spacing w:after="0" w:line="240" w:lineRule="auto"/>
+        <w:rPr>
+          <w:rFonts w:eastAsia="Times New Roman" w:cstheme="minorHAnsi"/>
+          <w:kern w:val="0"/>
+          <w:lang w:eastAsia="en-IN" w:bidi="mr-IN"/>
+          <w14:ligatures w14:val="none"/>
+        </w:rPr>
+      </w:pPr>
+      <w:proofErr w:type="spellStart"/>
+      <w:proofErr w:type="gramStart"/>
+      <w:r>
+        <w:rPr>
+          <w:rFonts w:eastAsia="Times New Roman" w:cstheme="minorHAnsi"/>
+          <w:kern w:val="0"/>
+          <w:lang w:eastAsia="en-IN" w:bidi="mr-IN"/>
+          <w14:ligatures w14:val="none"/>
+        </w:rPr>
+        <w:t>printf</w:t>
+      </w:r>
+      <w:proofErr w:type="spellEnd"/>
+      <w:r>
+        <w:rPr>
+          <w:rFonts w:eastAsia="Times New Roman" w:cstheme="minorHAnsi"/>
+          <w:kern w:val="0"/>
+          <w:lang w:eastAsia="en-IN" w:bidi="mr-IN"/>
+          <w14:ligatures w14:val="none"/>
+        </w:rPr>
+        <w:t>(</w:t>
+      </w:r>
+      <w:proofErr w:type="gramEnd"/>
+      <w:r>
+        <w:rPr>
+          <w:rFonts w:eastAsia="Times New Roman" w:cstheme="minorHAnsi"/>
+          <w:kern w:val="0"/>
+          <w:lang w:eastAsia="en-IN" w:bidi="mr-IN"/>
+          <w14:ligatures w14:val="none"/>
+        </w:rPr>
+        <w:t>"Age: %d\n", s1.age);</w:t>
+      </w:r>
+    </w:p>
+    <w:p>
+      <w:pPr>
+        <w:pStyle w:val="ListParagraph"/>
+        <w:numPr>
+          <w:ilvl w:val="0"/>
+          <w:numId w:val="47"/>
+        </w:numPr>
+        <w:tabs>
+          <w:tab w:val="left" w:pos="916"/>
+          <w:tab w:val="left" w:pos="1832"/>
+          <w:tab w:val="left" w:pos="2748"/>
+          <w:tab w:val="left" w:pos="3664"/>
+          <w:tab w:val="left" w:pos="4580"/>
+          <w:tab w:val="left" w:pos="5496"/>
+          <w:tab w:val="left" w:pos="6412"/>
+          <w:tab w:val="left" w:pos="7328"/>
+          <w:tab w:val="left" w:pos="8244"/>
+          <w:tab w:val="left" w:pos="9160"/>
+          <w:tab w:val="left" w:pos="10076"/>
+          <w:tab w:val="left" w:pos="10992"/>
+          <w:tab w:val="left" w:pos="11908"/>
+          <w:tab w:val="left" w:pos="12824"/>
+          <w:tab w:val="left" w:pos="13740"/>
+          <w:tab w:val="left" w:pos="14656"/>
+        </w:tabs>
+        <w:spacing w:after="0" w:line="240" w:lineRule="auto"/>
+        <w:rPr>
+          <w:rFonts w:eastAsia="Times New Roman" w:cstheme="minorHAnsi"/>
+          <w:kern w:val="0"/>
+          <w:lang w:eastAsia="en-IN" w:bidi="mr-IN"/>
+          <w14:ligatures w14:val="none"/>
+        </w:rPr>
+      </w:pPr>
+      <w:proofErr w:type="spellStart"/>
+      <w:proofErr w:type="gramStart"/>
+      <w:r>
+        <w:rPr>
+          <w:rFonts w:eastAsia="Times New Roman" w:cstheme="minorHAnsi"/>
+          <w:kern w:val="0"/>
+          <w:lang w:eastAsia="en-IN" w:bidi="mr-IN"/>
+          <w14:ligatures w14:val="none"/>
+        </w:rPr>
+        <w:t>printf</w:t>
+      </w:r>
+      <w:proofErr w:type="spellEnd"/>
+      <w:r>
+        <w:rPr>
+          <w:rFonts w:eastAsia="Times New Roman" w:cstheme="minorHAnsi"/>
+          <w:kern w:val="0"/>
+          <w:lang w:eastAsia="en-IN" w:bidi="mr-IN"/>
+          <w14:ligatures w14:val="none"/>
+        </w:rPr>
+        <w:t>(</w:t>
+      </w:r>
+      <w:proofErr w:type="gramEnd"/>
+      <w:r>
+        <w:rPr>
+          <w:rFonts w:eastAsia="Times New Roman" w:cstheme="minorHAnsi"/>
+          <w:kern w:val="0"/>
+          <w:lang w:eastAsia="en-IN" w:bidi="mr-IN"/>
+          <w14:ligatures w14:val="none"/>
+        </w:rPr>
+        <w:t>"Marks: %.2f\n", s</w:t>
+      </w:r>
+      <w:proofErr w:type="gramStart"/>
+      <w:r>
+        <w:rPr>
+          <w:rFonts w:eastAsia="Times New Roman" w:cstheme="minorHAnsi"/>
+          <w:kern w:val="0"/>
+          <w:lang w:eastAsia="en-IN" w:bidi="mr-IN"/>
+          <w14:ligatures w14:val="none"/>
+        </w:rPr>
+        <w:t>1.marks</w:t>
+      </w:r>
+      <w:proofErr w:type="gramEnd"/>
+      <w:r>
+        <w:rPr>
+          <w:rFonts w:eastAsia="Times New Roman" w:cstheme="minorHAnsi"/>
+          <w:kern w:val="0"/>
+          <w:lang w:eastAsia="en-IN" w:bidi="mr-IN"/>
+          <w14:ligatures w14:val="none"/>
+        </w:rPr>
+        <w:t>);</w:t>
+      </w:r>
+    </w:p>
+    <w:p>
+      <w:pPr>
+        <w:tabs>
+          <w:tab w:val="left" w:pos="916"/>
+          <w:tab w:val="left" w:pos="1832"/>
+          <w:tab w:val="left" w:pos="2748"/>
+          <w:tab w:val="left" w:pos="3664"/>
+          <w:tab w:val="left" w:pos="4580"/>
+          <w:tab w:val="left" w:pos="5496"/>
+          <w:tab w:val="left" w:pos="6412"/>
+          <w:tab w:val="left" w:pos="7328"/>
+          <w:tab w:val="left" w:pos="8244"/>
+          <w:tab w:val="left" w:pos="9160"/>
+          <w:tab w:val="left" w:pos="10076"/>
+          <w:tab w:val="left" w:pos="10992"/>
+          <w:tab w:val="left" w:pos="11908"/>
+          <w:tab w:val="left" w:pos="12824"/>
+          <w:tab w:val="left" w:pos="13740"/>
+          <w:tab w:val="left" w:pos="14656"/>
+        </w:tabs>
+        <w:spacing w:after="0" w:line="240" w:lineRule="auto"/>
+        <w:rPr>
+          <w:rFonts w:eastAsia="Times New Roman" w:cstheme="minorHAnsi"/>
+          <w:kern w:val="0"/>
+          <w:lang w:eastAsia="en-IN" w:bidi="mr-IN"/>
+          <w14:ligatures w14:val="none"/>
+        </w:rPr>
+      </w:pPr>
+    </w:p>
+    <w:p>
+      <w:pPr>
+        <w:tabs>
+          <w:tab w:val="left" w:pos="916"/>
+          <w:tab w:val="left" w:pos="1832"/>
+          <w:tab w:val="left" w:pos="2748"/>
+          <w:tab w:val="left" w:pos="3664"/>
+          <w:tab w:val="left" w:pos="4580"/>
+          <w:tab w:val="left" w:pos="5496"/>
+          <w:tab w:val="left" w:pos="6412"/>
+          <w:tab w:val="left" w:pos="7328"/>
+          <w:tab w:val="left" w:pos="8244"/>
+          <w:tab w:val="left" w:pos="9160"/>
+          <w:tab w:val="left" w:pos="10076"/>
+          <w:tab w:val="left" w:pos="10992"/>
+          <w:tab w:val="left" w:pos="11908"/>
+          <w:tab w:val="left" w:pos="12824"/>
+          <w:tab w:val="left" w:pos="13740"/>
+          <w:tab w:val="left" w:pos="14656"/>
+        </w:tabs>
+        <w:spacing w:after="0" w:line="240" w:lineRule="auto"/>
+        <w:rPr>
+          <w:rFonts w:eastAsia="Times New Roman" w:cstheme="minorHAnsi"/>
+          <w:kern w:val="0"/>
+          <w:lang w:eastAsia="en-IN" w:bidi="mr-IN"/>
+          <w14:ligatures w14:val="none"/>
+        </w:rPr>
+      </w:pPr>
+    </w:p>
+    <w:p>
+      <w:pPr>
+        <w:tabs>
+          <w:tab w:val="left" w:pos="916"/>
+          <w:tab w:val="left" w:pos="1832"/>
+          <w:tab w:val="left" w:pos="2748"/>
+          <w:tab w:val="left" w:pos="3664"/>
+          <w:tab w:val="left" w:pos="4580"/>
+          <w:tab w:val="left" w:pos="5496"/>
+          <w:tab w:val="left" w:pos="6412"/>
+          <w:tab w:val="left" w:pos="7328"/>
+          <w:tab w:val="left" w:pos="8244"/>
+          <w:tab w:val="left" w:pos="9160"/>
+          <w:tab w:val="left" w:pos="10076"/>
+          <w:tab w:val="left" w:pos="10992"/>
+          <w:tab w:val="left" w:pos="11908"/>
+          <w:tab w:val="left" w:pos="12824"/>
+          <w:tab w:val="left" w:pos="13740"/>
+          <w:tab w:val="left" w:pos="14656"/>
+        </w:tabs>
+        <w:spacing w:after="0" w:line="240" w:lineRule="auto"/>
+        <w:rPr>
+          <w:rFonts w:eastAsia="Times New Roman" w:cstheme="minorHAnsi"/>
+          <w:kern w:val="0"/>
+          <w:sz w:val="24"/>
+          <w:szCs w:val="24"/>
+          <w:lang w:eastAsia="en-IN" w:bidi="mr-IN"/>
+          <w14:ligatures w14:val="none"/>
+        </w:rPr>
+      </w:pPr>
+      <w:r>
+        <w:rPr>
+          <w:rFonts w:ascii="Segoe UI Emoji" w:eastAsia="Times New Roman" w:hAnsi="Segoe UI Emoji" w:cs="Segoe UI Emoji"/>
+          <w:kern w:val="0"/>
+          <w:sz w:val="24"/>
+          <w:szCs w:val="24"/>
+          <w:lang w:eastAsia="en-IN" w:bidi="mr-IN"/>
+          <w14:ligatures w14:val="none"/>
+        </w:rPr>
+        <w:t>✅</w:t>
+      </w:r>
+      <w:r>
+        <w:rPr>
+          <w:rFonts w:eastAsia="Times New Roman" w:cstheme="minorHAnsi"/>
+          <w:kern w:val="0"/>
+          <w:sz w:val="24"/>
+          <w:szCs w:val="24"/>
+          <w:lang w:eastAsia="en-IN" w:bidi="mr-IN"/>
+          <w14:ligatures w14:val="none"/>
+        </w:rPr>
+        <w:t xml:space="preserve"> </w:t>
+      </w:r>
+      <w:r>
+        <w:rPr>
+          <w:rFonts w:eastAsia="Times New Roman" w:cstheme="minorHAnsi"/>
+          <w:b/>
+          <w:bCs/>
+          <w:kern w:val="0"/>
+          <w:sz w:val="24"/>
+          <w:szCs w:val="24"/>
+          <w:lang w:eastAsia="en-IN" w:bidi="mr-IN"/>
+          <w14:ligatures w14:val="none"/>
+        </w:rPr>
+        <w:t>Summary</w:t>
+      </w:r>
+    </w:p>
+    <w:p>
+      <w:pPr>
+        <w:numPr>
+          <w:ilvl w:val="0"/>
+          <w:numId w:val="48"/>
+        </w:numPr>
+        <w:tabs>
+          <w:tab w:val="left" w:pos="916"/>
+          <w:tab w:val="left" w:pos="1832"/>
+          <w:tab w:val="left" w:pos="2748"/>
+          <w:tab w:val="left" w:pos="3664"/>
+          <w:tab w:val="left" w:pos="4580"/>
+          <w:tab w:val="left" w:pos="5496"/>
+          <w:tab w:val="left" w:pos="6412"/>
+          <w:tab w:val="left" w:pos="7328"/>
+          <w:tab w:val="left" w:pos="8244"/>
+          <w:tab w:val="left" w:pos="9160"/>
+          <w:tab w:val="left" w:pos="10076"/>
+          <w:tab w:val="left" w:pos="10992"/>
+          <w:tab w:val="left" w:pos="11908"/>
+          <w:tab w:val="left" w:pos="12824"/>
+          <w:tab w:val="left" w:pos="13740"/>
+          <w:tab w:val="left" w:pos="14656"/>
+        </w:tabs>
+        <w:spacing w:after="0" w:line="240" w:lineRule="auto"/>
+        <w:rPr>
+          <w:rFonts w:eastAsia="Times New Roman" w:cstheme="minorHAnsi"/>
+          <w:kern w:val="0"/>
+          <w:sz w:val="24"/>
+          <w:szCs w:val="24"/>
+          <w:lang w:eastAsia="en-IN" w:bidi="mr-IN"/>
+          <w14:ligatures w14:val="none"/>
+        </w:rPr>
+      </w:pPr>
+      <w:r>
+        <w:rPr>
+          <w:rFonts w:eastAsia="Times New Roman" w:cstheme="minorHAnsi"/>
+          <w:kern w:val="0"/>
+          <w:sz w:val="24"/>
+          <w:szCs w:val="24"/>
+          <w:lang w:eastAsia="en-IN" w:bidi="mr-IN"/>
+          <w14:ligatures w14:val="none"/>
+        </w:rPr>
+        <w:t>struct lets you group different types of variables.</w:t>
+      </w:r>
+    </w:p>
+    <w:p>
+      <w:pPr>
+        <w:numPr>
+          <w:ilvl w:val="0"/>
+          <w:numId w:val="48"/>
+        </w:numPr>
+        <w:tabs>
+          <w:tab w:val="left" w:pos="916"/>
+          <w:tab w:val="left" w:pos="1832"/>
+          <w:tab w:val="left" w:pos="2748"/>
+          <w:tab w:val="left" w:pos="3664"/>
+          <w:tab w:val="left" w:pos="4580"/>
+          <w:tab w:val="left" w:pos="5496"/>
+          <w:tab w:val="left" w:pos="6412"/>
+          <w:tab w:val="left" w:pos="7328"/>
+          <w:tab w:val="left" w:pos="8244"/>
+          <w:tab w:val="left" w:pos="9160"/>
+          <w:tab w:val="left" w:pos="10076"/>
+          <w:tab w:val="left" w:pos="10992"/>
+          <w:tab w:val="left" w:pos="11908"/>
+          <w:tab w:val="left" w:pos="12824"/>
+          <w:tab w:val="left" w:pos="13740"/>
+          <w:tab w:val="left" w:pos="14656"/>
+        </w:tabs>
+        <w:spacing w:after="0" w:line="240" w:lineRule="auto"/>
+        <w:rPr>
+          <w:rFonts w:eastAsia="Times New Roman" w:cstheme="minorHAnsi"/>
+          <w:kern w:val="0"/>
+          <w:sz w:val="24"/>
+          <w:szCs w:val="24"/>
+          <w:lang w:eastAsia="en-IN" w:bidi="mr-IN"/>
+          <w14:ligatures w14:val="none"/>
+        </w:rPr>
+      </w:pPr>
+      <w:r>
+        <w:rPr>
+          <w:rFonts w:eastAsia="Times New Roman" w:cstheme="minorHAnsi"/>
+          <w:kern w:val="0"/>
+          <w:sz w:val="24"/>
+          <w:szCs w:val="24"/>
+          <w:lang w:eastAsia="en-IN" w:bidi="mr-IN"/>
+          <w14:ligatures w14:val="none"/>
+        </w:rPr>
+        <w:t xml:space="preserve">Use </w:t>
+      </w:r>
+      <w:r>
+        <w:rPr>
+          <w:rFonts w:eastAsia="Times New Roman" w:cstheme="minorHAnsi"/>
+          <w:b/>
+          <w:bCs/>
+          <w:kern w:val="0"/>
+          <w:sz w:val="24"/>
+          <w:szCs w:val="24"/>
+          <w:lang w:eastAsia="en-IN" w:bidi="mr-IN"/>
+          <w14:ligatures w14:val="none"/>
+        </w:rPr>
+        <w:t>dot (.)</w:t>
+      </w:r>
+      <w:r>
+        <w:rPr>
+          <w:rFonts w:eastAsia="Times New Roman" w:cstheme="minorHAnsi"/>
+          <w:kern w:val="0"/>
+          <w:sz w:val="24"/>
+          <w:szCs w:val="24"/>
+          <w:lang w:eastAsia="en-IN" w:bidi="mr-IN"/>
+          <w14:ligatures w14:val="none"/>
+        </w:rPr>
+        <w:t xml:space="preserve"> for accessing members, and </w:t>
+      </w:r>
+      <w:r>
+        <w:rPr>
+          <w:rFonts w:eastAsia="Times New Roman" w:cstheme="minorHAnsi"/>
+          <w:b/>
+          <w:bCs/>
+          <w:kern w:val="0"/>
+          <w:sz w:val="24"/>
+          <w:szCs w:val="24"/>
+          <w:lang w:eastAsia="en-IN" w:bidi="mr-IN"/>
+          <w14:ligatures w14:val="none"/>
+        </w:rPr>
+        <w:t>arrow (-&gt;)</w:t>
+      </w:r>
+      <w:r>
+        <w:rPr>
+          <w:rFonts w:eastAsia="Times New Roman" w:cstheme="minorHAnsi"/>
+          <w:kern w:val="0"/>
+          <w:sz w:val="24"/>
+          <w:szCs w:val="24"/>
+          <w:lang w:eastAsia="en-IN" w:bidi="mr-IN"/>
+          <w14:ligatures w14:val="none"/>
+        </w:rPr>
+        <w:t xml:space="preserve"> when using pointers.</w:t>
+      </w:r>
+    </w:p>
+    <w:p>
+      <w:pPr>
+        <w:numPr>
+          <w:ilvl w:val="0"/>
+          <w:numId w:val="48"/>
+        </w:numPr>
+        <w:tabs>
+          <w:tab w:val="left" w:pos="916"/>
+          <w:tab w:val="left" w:pos="1832"/>
+          <w:tab w:val="left" w:pos="2748"/>
+          <w:tab w:val="left" w:pos="3664"/>
+          <w:tab w:val="left" w:pos="4580"/>
+          <w:tab w:val="left" w:pos="5496"/>
+          <w:tab w:val="left" w:pos="6412"/>
+          <w:tab w:val="left" w:pos="7328"/>
+          <w:tab w:val="left" w:pos="8244"/>
+          <w:tab w:val="left" w:pos="9160"/>
+          <w:tab w:val="left" w:pos="10076"/>
+          <w:tab w:val="left" w:pos="10992"/>
+          <w:tab w:val="left" w:pos="11908"/>
+          <w:tab w:val="left" w:pos="12824"/>
+          <w:tab w:val="left" w:pos="13740"/>
+          <w:tab w:val="left" w:pos="14656"/>
+        </w:tabs>
+        <w:spacing w:after="0" w:line="240" w:lineRule="auto"/>
+        <w:rPr>
+          <w:rFonts w:eastAsia="Times New Roman" w:cstheme="minorHAnsi"/>
+          <w:kern w:val="0"/>
+          <w:sz w:val="24"/>
+          <w:szCs w:val="24"/>
+          <w:lang w:eastAsia="en-IN" w:bidi="mr-IN"/>
+          <w14:ligatures w14:val="none"/>
+        </w:rPr>
+      </w:pPr>
+      <w:r>
+        <w:rPr>
+          <w:rFonts w:eastAsia="Times New Roman" w:cstheme="minorHAnsi"/>
+          <w:kern w:val="0"/>
+          <w:sz w:val="24"/>
+          <w:szCs w:val="24"/>
+          <w:lang w:eastAsia="en-IN" w:bidi="mr-IN"/>
+          <w14:ligatures w14:val="none"/>
+        </w:rPr>
+        <w:t>Structures are widely used in C for managing records like students, employees, books, etc.</w:t>
+      </w:r>
+    </w:p>
+    <w:p>
+      <w:pPr>
+        <w:tabs>
+          <w:tab w:val="left" w:pos="916"/>
+          <w:tab w:val="left" w:pos="1832"/>
+          <w:tab w:val="left" w:pos="2748"/>
+          <w:tab w:val="left" w:pos="3664"/>
+          <w:tab w:val="left" w:pos="4580"/>
+          <w:tab w:val="left" w:pos="5496"/>
+          <w:tab w:val="left" w:pos="6412"/>
+          <w:tab w:val="left" w:pos="7328"/>
+          <w:tab w:val="left" w:pos="8244"/>
+          <w:tab w:val="left" w:pos="9160"/>
+          <w:tab w:val="left" w:pos="10076"/>
+          <w:tab w:val="left" w:pos="10992"/>
+          <w:tab w:val="left" w:pos="11908"/>
+          <w:tab w:val="left" w:pos="12824"/>
+          <w:tab w:val="left" w:pos="13740"/>
+          <w:tab w:val="left" w:pos="14656"/>
+        </w:tabs>
+        <w:spacing w:after="0" w:line="240" w:lineRule="auto"/>
+        <w:rPr>
+          <w:rFonts w:eastAsia="Times New Roman" w:cstheme="minorHAnsi"/>
+          <w:kern w:val="0"/>
+          <w:sz w:val="24"/>
+          <w:szCs w:val="24"/>
+          <w:lang w:eastAsia="en-IN" w:bidi="mr-IN"/>
+          <w14:ligatures w14:val="none"/>
+        </w:rPr>
+      </w:pPr>
+    </w:p>
+    <w:p>
+      <w:pPr>
+        <w:tabs>
+          <w:tab w:val="left" w:pos="916"/>
+          <w:tab w:val="left" w:pos="1832"/>
+          <w:tab w:val="left" w:pos="2748"/>
+          <w:tab w:val="left" w:pos="3664"/>
+          <w:tab w:val="left" w:pos="4580"/>
+          <w:tab w:val="left" w:pos="5496"/>
+          <w:tab w:val="left" w:pos="6412"/>
+          <w:tab w:val="left" w:pos="7328"/>
+          <w:tab w:val="left" w:pos="8244"/>
+          <w:tab w:val="left" w:pos="9160"/>
+          <w:tab w:val="left" w:pos="10076"/>
+          <w:tab w:val="left" w:pos="10992"/>
+          <w:tab w:val="left" w:pos="11908"/>
+          <w:tab w:val="left" w:pos="12824"/>
+          <w:tab w:val="left" w:pos="13740"/>
+          <w:tab w:val="left" w:pos="14656"/>
+        </w:tabs>
+        <w:spacing w:after="0" w:line="240" w:lineRule="auto"/>
+        <w:rPr>
+          <w:rFonts w:eastAsia="Times New Roman" w:cstheme="minorHAnsi"/>
+          <w:kern w:val="0"/>
+          <w:lang w:eastAsia="en-IN" w:bidi="mr-IN"/>
+          <w14:ligatures w14:val="none"/>
+        </w:rPr>
+      </w:pPr>
+    </w:p>
+    <w:p>
+      <w:pPr>
+        <w:rPr>
+          <w:rFonts w:eastAsia="Times New Roman" w:cstheme="minorHAnsi"/>
+          <w:kern w:val="0"/>
+          <w:sz w:val="24"/>
+          <w:szCs w:val="24"/>
+          <w:lang w:eastAsia="en-IN" w:bidi="mr-IN"/>
+          <w14:ligatures w14:val="none"/>
+        </w:rPr>
+      </w:pPr>
+    </w:p>
+    <w:p>
+      <w:pPr>
+        <w:rPr>
+          <w:rFonts w:eastAsia="Times New Roman" w:cstheme="minorHAnsi"/>
+          <w:kern w:val="0"/>
+          <w:sz w:val="24"/>
+          <w:szCs w:val="24"/>
+          <w:lang w:eastAsia="en-IN" w:bidi="mr-IN"/>
+          <w14:ligatures w14:val="none"/>
+        </w:rPr>
+      </w:pPr>
     </w:p>
     <w:p>
       <w:pPr>
@@ -21081,6 +22595,155 @@
     </w:lvl>
   </w:abstractNum>
   <w:abstractNum w:abstractNumId="2" w15:restartNumberingAfterBreak="0">
+    <w:nsid w:val="05955E3E"/>
+    <w:multiLevelType w:val="multilevel"/>
+    <w:tmpl w:val="8EB07BBA"/>
+    <w:lvl w:ilvl="0">
+      <w:start w:val="1"/>
+      <w:numFmt w:val="bullet"/>
+      <w:lvlText w:val=""/>
+      <w:lvlJc w:val="left"/>
+      <w:pPr>
+        <w:tabs>
+          <w:tab w:val="num" w:pos="720"/>
+        </w:tabs>
+        <w:ind w:left="720" w:hanging="360"/>
+      </w:pPr>
+      <w:rPr>
+        <w:rFonts w:ascii="Symbol" w:hAnsi="Symbol" w:hint="default"/>
+        <w:sz w:val="20"/>
+      </w:rPr>
+    </w:lvl>
+    <w:lvl w:ilvl="1" w:tentative="1">
+      <w:start w:val="1"/>
+      <w:numFmt w:val="bullet"/>
+      <w:lvlText w:val="o"/>
+      <w:lvlJc w:val="left"/>
+      <w:pPr>
+        <w:tabs>
+          <w:tab w:val="num" w:pos="1440"/>
+        </w:tabs>
+        <w:ind w:left="1440" w:hanging="360"/>
+      </w:pPr>
+      <w:rPr>
+        <w:rFonts w:ascii="Courier New" w:hAnsi="Courier New" w:hint="default"/>
+        <w:sz w:val="20"/>
+      </w:rPr>
+    </w:lvl>
+    <w:lvl w:ilvl="2" w:tentative="1">
+      <w:start w:val="1"/>
+      <w:numFmt w:val="bullet"/>
+      <w:lvlText w:val=""/>
+      <w:lvlJc w:val="left"/>
+      <w:pPr>
+        <w:tabs>
+          <w:tab w:val="num" w:pos="2160"/>
+        </w:tabs>
+        <w:ind w:left="2160" w:hanging="360"/>
+      </w:pPr>
+      <w:rPr>
+        <w:rFonts w:ascii="Wingdings" w:hAnsi="Wingdings" w:hint="default"/>
+        <w:sz w:val="20"/>
+      </w:rPr>
+    </w:lvl>
+    <w:lvl w:ilvl="3" w:tentative="1">
+      <w:start w:val="1"/>
+      <w:numFmt w:val="bullet"/>
+      <w:lvlText w:val=""/>
+      <w:lvlJc w:val="left"/>
+      <w:pPr>
+        <w:tabs>
+          <w:tab w:val="num" w:pos="2880"/>
+        </w:tabs>
+        <w:ind w:left="2880" w:hanging="360"/>
+      </w:pPr>
+      <w:rPr>
+        <w:rFonts w:ascii="Wingdings" w:hAnsi="Wingdings" w:hint="default"/>
+        <w:sz w:val="20"/>
+      </w:rPr>
+    </w:lvl>
+    <w:lvl w:ilvl="4" w:tentative="1">
+      <w:start w:val="1"/>
+      <w:numFmt w:val="bullet"/>
+      <w:lvlText w:val=""/>
+      <w:lvlJc w:val="left"/>
+      <w:pPr>
+        <w:tabs>
+          <w:tab w:val="num" w:pos="3600"/>
+        </w:tabs>
+        <w:ind w:left="3600" w:hanging="360"/>
+      </w:pPr>
+      <w:rPr>
+        <w:rFonts w:ascii="Wingdings" w:hAnsi="Wingdings" w:hint="default"/>
+        <w:sz w:val="20"/>
+      </w:rPr>
+    </w:lvl>
+    <w:lvl w:ilvl="5" w:tentative="1">
+      <w:start w:val="1"/>
+      <w:numFmt w:val="bullet"/>
+      <w:lvlText w:val=""/>
+      <w:lvlJc w:val="left"/>
+      <w:pPr>
+        <w:tabs>
+          <w:tab w:val="num" w:pos="4320"/>
+        </w:tabs>
+        <w:ind w:left="4320" w:hanging="360"/>
+      </w:pPr>
+      <w:rPr>
+        <w:rFonts w:ascii="Wingdings" w:hAnsi="Wingdings" w:hint="default"/>
+        <w:sz w:val="20"/>
+      </w:rPr>
+    </w:lvl>
+    <w:lvl w:ilvl="6" w:tentative="1">
+      <w:start w:val="1"/>
+      <w:numFmt w:val="bullet"/>
+      <w:lvlText w:val=""/>
+      <w:lvlJc w:val="left"/>
+      <w:pPr>
+        <w:tabs>
+          <w:tab w:val="num" w:pos="5040"/>
+        </w:tabs>
+        <w:ind w:left="5040" w:hanging="360"/>
+      </w:pPr>
+      <w:rPr>
+        <w:rFonts w:ascii="Wingdings" w:hAnsi="Wingdings" w:hint="default"/>
+        <w:sz w:val="20"/>
+      </w:rPr>
+    </w:lvl>
+    <w:lvl w:ilvl="7" w:tentative="1">
+      <w:start w:val="1"/>
+      <w:numFmt w:val="bullet"/>
+      <w:lvlText w:val=""/>
+      <w:lvlJc w:val="left"/>
+      <w:pPr>
+        <w:tabs>
+          <w:tab w:val="num" w:pos="5760"/>
+        </w:tabs>
+        <w:ind w:left="5760" w:hanging="360"/>
+      </w:pPr>
+      <w:rPr>
+        <w:rFonts w:ascii="Wingdings" w:hAnsi="Wingdings" w:hint="default"/>
+        <w:sz w:val="20"/>
+      </w:rPr>
+    </w:lvl>
+    <w:lvl w:ilvl="8" w:tentative="1">
+      <w:start w:val="1"/>
+      <w:numFmt w:val="bullet"/>
+      <w:lvlText w:val=""/>
+      <w:lvlJc w:val="left"/>
+      <w:pPr>
+        <w:tabs>
+          <w:tab w:val="num" w:pos="6480"/>
+        </w:tabs>
+        <w:ind w:left="6480" w:hanging="360"/>
+      </w:pPr>
+      <w:rPr>
+        <w:rFonts w:ascii="Wingdings" w:hAnsi="Wingdings" w:hint="default"/>
+        <w:sz w:val="20"/>
+      </w:rPr>
+    </w:lvl>
+  </w:abstractNum>
+  <w:abstractNum w:abstractNumId="3" w15:restartNumberingAfterBreak="0">
     <w:nsid w:val="065F178D"/>
     <w:multiLevelType w:val="multilevel"/>
     <w:tmpl w:val="4D20580C"/>
@@ -21229,7 +22892,7 @@
       </w:rPr>
     </w:lvl>
   </w:abstractNum>
-  <w:abstractNum w:abstractNumId="3" w15:restartNumberingAfterBreak="0">
+  <w:abstractNum w:abstractNumId="4" w15:restartNumberingAfterBreak="0">
     <w:nsid w:val="066914A1"/>
     <w:multiLevelType w:val="multilevel"/>
     <w:tmpl w:val="4EC41E26"/>
@@ -21378,7 +23041,7 @@
       </w:rPr>
     </w:lvl>
   </w:abstractNum>
-  <w:abstractNum w:abstractNumId="4" w15:restartNumberingAfterBreak="0">
+  <w:abstractNum w:abstractNumId="5" w15:restartNumberingAfterBreak="0">
     <w:nsid w:val="0AAA527D"/>
     <w:multiLevelType w:val="multilevel"/>
     <w:tmpl w:val="A06A8A12"/>
@@ -21527,7 +23190,7 @@
       </w:rPr>
     </w:lvl>
   </w:abstractNum>
-  <w:abstractNum w:abstractNumId="5" w15:restartNumberingAfterBreak="0">
+  <w:abstractNum w:abstractNumId="6" w15:restartNumberingAfterBreak="0">
     <w:nsid w:val="0C350E86"/>
     <w:multiLevelType w:val="multilevel"/>
     <w:tmpl w:val="942A8AB2"/>
@@ -21676,7 +23339,7 @@
       </w:rPr>
     </w:lvl>
   </w:abstractNum>
-  <w:abstractNum w:abstractNumId="6" w15:restartNumberingAfterBreak="0">
+  <w:abstractNum w:abstractNumId="7" w15:restartNumberingAfterBreak="0">
     <w:nsid w:val="0DD12F2A"/>
     <w:multiLevelType w:val="multilevel"/>
     <w:tmpl w:val="19F2E07E"/>
@@ -21825,7 +23488,7 @@
       </w:rPr>
     </w:lvl>
   </w:abstractNum>
-  <w:abstractNum w:abstractNumId="7" w15:restartNumberingAfterBreak="0">
+  <w:abstractNum w:abstractNumId="8" w15:restartNumberingAfterBreak="0">
     <w:nsid w:val="0E243E41"/>
     <w:multiLevelType w:val="multilevel"/>
     <w:tmpl w:val="FA1A82E4"/>
@@ -21974,7 +23637,7 @@
       </w:rPr>
     </w:lvl>
   </w:abstractNum>
-  <w:abstractNum w:abstractNumId="8" w15:restartNumberingAfterBreak="0">
+  <w:abstractNum w:abstractNumId="9" w15:restartNumberingAfterBreak="0">
     <w:nsid w:val="1027508D"/>
     <w:multiLevelType w:val="multilevel"/>
     <w:tmpl w:val="D6A618FA"/>
@@ -22123,7 +23786,7 @@
       </w:rPr>
     </w:lvl>
   </w:abstractNum>
-  <w:abstractNum w:abstractNumId="9" w15:restartNumberingAfterBreak="0">
+  <w:abstractNum w:abstractNumId="10" w15:restartNumberingAfterBreak="0">
     <w:nsid w:val="12F876C4"/>
     <w:multiLevelType w:val="multilevel"/>
     <w:tmpl w:val="3F96B042"/>
@@ -22272,7 +23935,7 @@
       </w:rPr>
     </w:lvl>
   </w:abstractNum>
-  <w:abstractNum w:abstractNumId="10" w15:restartNumberingAfterBreak="0">
+  <w:abstractNum w:abstractNumId="11" w15:restartNumberingAfterBreak="0">
     <w:nsid w:val="16212CC3"/>
     <w:multiLevelType w:val="multilevel"/>
     <w:tmpl w:val="DBAE5E64"/>
@@ -22421,7 +24084,7 @@
       </w:rPr>
     </w:lvl>
   </w:abstractNum>
-  <w:abstractNum w:abstractNumId="11" w15:restartNumberingAfterBreak="0">
+  <w:abstractNum w:abstractNumId="12" w15:restartNumberingAfterBreak="0">
     <w:nsid w:val="190D3DC6"/>
     <w:multiLevelType w:val="multilevel"/>
     <w:tmpl w:val="2CC28BF8"/>
@@ -22538,7 +24201,7 @@
       </w:pPr>
     </w:lvl>
   </w:abstractNum>
-  <w:abstractNum w:abstractNumId="12" w15:restartNumberingAfterBreak="0">
+  <w:abstractNum w:abstractNumId="13" w15:restartNumberingAfterBreak="0">
     <w:nsid w:val="1C506B57"/>
     <w:multiLevelType w:val="multilevel"/>
     <w:tmpl w:val="8D8EE864"/>
@@ -22687,7 +24350,7 @@
       </w:rPr>
     </w:lvl>
   </w:abstractNum>
-  <w:abstractNum w:abstractNumId="13" w15:restartNumberingAfterBreak="0">
+  <w:abstractNum w:abstractNumId="14" w15:restartNumberingAfterBreak="0">
     <w:nsid w:val="1D964C7B"/>
     <w:multiLevelType w:val="multilevel"/>
     <w:tmpl w:val="93721EF8"/>
@@ -22836,7 +24499,7 @@
       </w:rPr>
     </w:lvl>
   </w:abstractNum>
-  <w:abstractNum w:abstractNumId="14" w15:restartNumberingAfterBreak="0">
+  <w:abstractNum w:abstractNumId="15" w15:restartNumberingAfterBreak="0">
     <w:nsid w:val="225E2717"/>
     <w:multiLevelType w:val="multilevel"/>
     <w:tmpl w:val="D3BA3BB8"/>
@@ -22985,7 +24648,7 @@
       </w:rPr>
     </w:lvl>
   </w:abstractNum>
-  <w:abstractNum w:abstractNumId="15" w15:restartNumberingAfterBreak="0">
+  <w:abstractNum w:abstractNumId="16" w15:restartNumberingAfterBreak="0">
     <w:nsid w:val="26E67263"/>
     <w:multiLevelType w:val="multilevel"/>
     <w:tmpl w:val="10BA1CAC"/>
@@ -23134,7 +24797,7 @@
       </w:rPr>
     </w:lvl>
   </w:abstractNum>
-  <w:abstractNum w:abstractNumId="16" w15:restartNumberingAfterBreak="0">
+  <w:abstractNum w:abstractNumId="17" w15:restartNumberingAfterBreak="0">
     <w:nsid w:val="281F6CAE"/>
     <w:multiLevelType w:val="multilevel"/>
     <w:tmpl w:val="185E565A"/>
@@ -23283,7 +24946,7 @@
       </w:rPr>
     </w:lvl>
   </w:abstractNum>
-  <w:abstractNum w:abstractNumId="17" w15:restartNumberingAfterBreak="0">
+  <w:abstractNum w:abstractNumId="18" w15:restartNumberingAfterBreak="0">
     <w:nsid w:val="28D830DC"/>
     <w:multiLevelType w:val="multilevel"/>
     <w:tmpl w:val="6EDC60AA"/>
@@ -23432,7 +25095,7 @@
       </w:rPr>
     </w:lvl>
   </w:abstractNum>
-  <w:abstractNum w:abstractNumId="18" w15:restartNumberingAfterBreak="0">
+  <w:abstractNum w:abstractNumId="19" w15:restartNumberingAfterBreak="0">
     <w:nsid w:val="2D7C2D8F"/>
     <w:multiLevelType w:val="multilevel"/>
     <w:tmpl w:val="178E28B2"/>
@@ -23581,7 +25244,7 @@
       </w:rPr>
     </w:lvl>
   </w:abstractNum>
-  <w:abstractNum w:abstractNumId="19" w15:restartNumberingAfterBreak="0">
+  <w:abstractNum w:abstractNumId="20" w15:restartNumberingAfterBreak="0">
     <w:nsid w:val="33EC1BC0"/>
     <w:multiLevelType w:val="multilevel"/>
     <w:tmpl w:val="80AAA084"/>
@@ -23730,7 +25393,7 @@
       </w:rPr>
     </w:lvl>
   </w:abstractNum>
-  <w:abstractNum w:abstractNumId="20" w15:restartNumberingAfterBreak="0">
+  <w:abstractNum w:abstractNumId="21" w15:restartNumberingAfterBreak="0">
     <w:nsid w:val="350B24D2"/>
     <w:multiLevelType w:val="multilevel"/>
     <w:tmpl w:val="9C726512"/>
@@ -23879,7 +25542,7 @@
       </w:rPr>
     </w:lvl>
   </w:abstractNum>
-  <w:abstractNum w:abstractNumId="21" w15:restartNumberingAfterBreak="0">
+  <w:abstractNum w:abstractNumId="22" w15:restartNumberingAfterBreak="0">
     <w:nsid w:val="355E055B"/>
     <w:multiLevelType w:val="hybridMultilevel"/>
     <w:tmpl w:val="1C1E15B0"/>
@@ -23992,7 +25655,7 @@
       </w:rPr>
     </w:lvl>
   </w:abstractNum>
-  <w:abstractNum w:abstractNumId="22" w15:restartNumberingAfterBreak="0">
+  <w:abstractNum w:abstractNumId="23" w15:restartNumberingAfterBreak="0">
     <w:nsid w:val="369A64C3"/>
     <w:multiLevelType w:val="multilevel"/>
     <w:tmpl w:val="BE600248"/>
@@ -24141,7 +25804,7 @@
       </w:rPr>
     </w:lvl>
   </w:abstractNum>
-  <w:abstractNum w:abstractNumId="23" w15:restartNumberingAfterBreak="0">
+  <w:abstractNum w:abstractNumId="24" w15:restartNumberingAfterBreak="0">
     <w:nsid w:val="36DB20C5"/>
     <w:multiLevelType w:val="multilevel"/>
     <w:tmpl w:val="B39280A4"/>
@@ -24290,7 +25953,7 @@
       </w:rPr>
     </w:lvl>
   </w:abstractNum>
-  <w:abstractNum w:abstractNumId="24" w15:restartNumberingAfterBreak="0">
+  <w:abstractNum w:abstractNumId="25" w15:restartNumberingAfterBreak="0">
     <w:nsid w:val="39702D39"/>
     <w:multiLevelType w:val="multilevel"/>
     <w:tmpl w:val="44FAA4E0"/>
@@ -24439,7 +26102,7 @@
       </w:rPr>
     </w:lvl>
   </w:abstractNum>
-  <w:abstractNum w:abstractNumId="25" w15:restartNumberingAfterBreak="0">
+  <w:abstractNum w:abstractNumId="26" w15:restartNumberingAfterBreak="0">
     <w:nsid w:val="3C1245B6"/>
     <w:multiLevelType w:val="multilevel"/>
     <w:tmpl w:val="1D92B9B2"/>
@@ -24588,7 +26251,7 @@
       </w:rPr>
     </w:lvl>
   </w:abstractNum>
-  <w:abstractNum w:abstractNumId="26" w15:restartNumberingAfterBreak="0">
+  <w:abstractNum w:abstractNumId="27" w15:restartNumberingAfterBreak="0">
     <w:nsid w:val="3C70454C"/>
     <w:multiLevelType w:val="multilevel"/>
     <w:tmpl w:val="69182860"/>
@@ -24737,7 +26400,7 @@
       </w:rPr>
     </w:lvl>
   </w:abstractNum>
-  <w:abstractNum w:abstractNumId="27" w15:restartNumberingAfterBreak="0">
+  <w:abstractNum w:abstractNumId="28" w15:restartNumberingAfterBreak="0">
     <w:nsid w:val="3EE22212"/>
     <w:multiLevelType w:val="multilevel"/>
     <w:tmpl w:val="7C78A12E"/>
@@ -24886,7 +26549,7 @@
       </w:rPr>
     </w:lvl>
   </w:abstractNum>
-  <w:abstractNum w:abstractNumId="28" w15:restartNumberingAfterBreak="0">
+  <w:abstractNum w:abstractNumId="29" w15:restartNumberingAfterBreak="0">
     <w:nsid w:val="3F143157"/>
     <w:multiLevelType w:val="hybridMultilevel"/>
     <w:tmpl w:val="AE462E82"/>
@@ -24999,7 +26662,7 @@
       </w:rPr>
     </w:lvl>
   </w:abstractNum>
-  <w:abstractNum w:abstractNumId="29" w15:restartNumberingAfterBreak="0">
+  <w:abstractNum w:abstractNumId="30" w15:restartNumberingAfterBreak="0">
     <w:nsid w:val="3FDA3FA3"/>
     <w:multiLevelType w:val="multilevel"/>
     <w:tmpl w:val="2B165EE4"/>
@@ -25148,7 +26811,7 @@
       </w:rPr>
     </w:lvl>
   </w:abstractNum>
-  <w:abstractNum w:abstractNumId="30" w15:restartNumberingAfterBreak="0">
+  <w:abstractNum w:abstractNumId="31" w15:restartNumberingAfterBreak="0">
     <w:nsid w:val="4C4E0B2F"/>
     <w:multiLevelType w:val="multilevel"/>
     <w:tmpl w:val="925A1A60"/>
@@ -25297,7 +26960,7 @@
       </w:rPr>
     </w:lvl>
   </w:abstractNum>
-  <w:abstractNum w:abstractNumId="31" w15:restartNumberingAfterBreak="0">
+  <w:abstractNum w:abstractNumId="32" w15:restartNumberingAfterBreak="0">
     <w:nsid w:val="4C90691C"/>
     <w:multiLevelType w:val="multilevel"/>
     <w:tmpl w:val="55B0CC44"/>
@@ -25446,7 +27109,7 @@
       </w:rPr>
     </w:lvl>
   </w:abstractNum>
-  <w:abstractNum w:abstractNumId="32" w15:restartNumberingAfterBreak="0">
+  <w:abstractNum w:abstractNumId="33" w15:restartNumberingAfterBreak="0">
     <w:nsid w:val="50C25CB1"/>
     <w:multiLevelType w:val="multilevel"/>
     <w:tmpl w:val="529EE636"/>
@@ -25595,7 +27258,305 @@
       </w:rPr>
     </w:lvl>
   </w:abstractNum>
-  <w:abstractNum w:abstractNumId="33" w15:restartNumberingAfterBreak="0">
+  <w:abstractNum w:abstractNumId="34" w15:restartNumberingAfterBreak="0">
+    <w:nsid w:val="54482832"/>
+    <w:multiLevelType w:val="multilevel"/>
+    <w:tmpl w:val="81E4651C"/>
+    <w:lvl w:ilvl="0">
+      <w:start w:val="1"/>
+      <w:numFmt w:val="bullet"/>
+      <w:lvlText w:val=""/>
+      <w:lvlJc w:val="left"/>
+      <w:pPr>
+        <w:tabs>
+          <w:tab w:val="num" w:pos="720"/>
+        </w:tabs>
+        <w:ind w:left="720" w:hanging="360"/>
+      </w:pPr>
+      <w:rPr>
+        <w:rFonts w:ascii="Symbol" w:hAnsi="Symbol" w:hint="default"/>
+        <w:sz w:val="20"/>
+      </w:rPr>
+    </w:lvl>
+    <w:lvl w:ilvl="1" w:tentative="1">
+      <w:start w:val="1"/>
+      <w:numFmt w:val="bullet"/>
+      <w:lvlText w:val="o"/>
+      <w:lvlJc w:val="left"/>
+      <w:pPr>
+        <w:tabs>
+          <w:tab w:val="num" w:pos="1440"/>
+        </w:tabs>
+        <w:ind w:left="1440" w:hanging="360"/>
+      </w:pPr>
+      <w:rPr>
+        <w:rFonts w:ascii="Courier New" w:hAnsi="Courier New" w:hint="default"/>
+        <w:sz w:val="20"/>
+      </w:rPr>
+    </w:lvl>
+    <w:lvl w:ilvl="2" w:tentative="1">
+      <w:start w:val="1"/>
+      <w:numFmt w:val="bullet"/>
+      <w:lvlText w:val=""/>
+      <w:lvlJc w:val="left"/>
+      <w:pPr>
+        <w:tabs>
+          <w:tab w:val="num" w:pos="2160"/>
+        </w:tabs>
+        <w:ind w:left="2160" w:hanging="360"/>
+      </w:pPr>
+      <w:rPr>
+        <w:rFonts w:ascii="Wingdings" w:hAnsi="Wingdings" w:hint="default"/>
+        <w:sz w:val="20"/>
+      </w:rPr>
+    </w:lvl>
+    <w:lvl w:ilvl="3" w:tentative="1">
+      <w:start w:val="1"/>
+      <w:numFmt w:val="bullet"/>
+      <w:lvlText w:val=""/>
+      <w:lvlJc w:val="left"/>
+      <w:pPr>
+        <w:tabs>
+          <w:tab w:val="num" w:pos="2880"/>
+        </w:tabs>
+        <w:ind w:left="2880" w:hanging="360"/>
+      </w:pPr>
+      <w:rPr>
+        <w:rFonts w:ascii="Wingdings" w:hAnsi="Wingdings" w:hint="default"/>
+        <w:sz w:val="20"/>
+      </w:rPr>
+    </w:lvl>
+    <w:lvl w:ilvl="4" w:tentative="1">
+      <w:start w:val="1"/>
+      <w:numFmt w:val="bullet"/>
+      <w:lvlText w:val=""/>
+      <w:lvlJc w:val="left"/>
+      <w:pPr>
+        <w:tabs>
+          <w:tab w:val="num" w:pos="3600"/>
+        </w:tabs>
+        <w:ind w:left="3600" w:hanging="360"/>
+      </w:pPr>
+      <w:rPr>
+        <w:rFonts w:ascii="Wingdings" w:hAnsi="Wingdings" w:hint="default"/>
+        <w:sz w:val="20"/>
+      </w:rPr>
+    </w:lvl>
+    <w:lvl w:ilvl="5" w:tentative="1">
+      <w:start w:val="1"/>
+      <w:numFmt w:val="bullet"/>
+      <w:lvlText w:val=""/>
+      <w:lvlJc w:val="left"/>
+      <w:pPr>
+        <w:tabs>
+          <w:tab w:val="num" w:pos="4320"/>
+        </w:tabs>
+        <w:ind w:left="4320" w:hanging="360"/>
+      </w:pPr>
+      <w:rPr>
+        <w:rFonts w:ascii="Wingdings" w:hAnsi="Wingdings" w:hint="default"/>
+        <w:sz w:val="20"/>
+      </w:rPr>
+    </w:lvl>
+    <w:lvl w:ilvl="6" w:tentative="1">
+      <w:start w:val="1"/>
+      <w:numFmt w:val="bullet"/>
+      <w:lvlText w:val=""/>
+      <w:lvlJc w:val="left"/>
+      <w:pPr>
+        <w:tabs>
+          <w:tab w:val="num" w:pos="5040"/>
+        </w:tabs>
+        <w:ind w:left="5040" w:hanging="360"/>
+      </w:pPr>
+      <w:rPr>
+        <w:rFonts w:ascii="Wingdings" w:hAnsi="Wingdings" w:hint="default"/>
+        <w:sz w:val="20"/>
+      </w:rPr>
+    </w:lvl>
+    <w:lvl w:ilvl="7" w:tentative="1">
+      <w:start w:val="1"/>
+      <w:numFmt w:val="bullet"/>
+      <w:lvlText w:val=""/>
+      <w:lvlJc w:val="left"/>
+      <w:pPr>
+        <w:tabs>
+          <w:tab w:val="num" w:pos="5760"/>
+        </w:tabs>
+        <w:ind w:left="5760" w:hanging="360"/>
+      </w:pPr>
+      <w:rPr>
+        <w:rFonts w:ascii="Wingdings" w:hAnsi="Wingdings" w:hint="default"/>
+        <w:sz w:val="20"/>
+      </w:rPr>
+    </w:lvl>
+    <w:lvl w:ilvl="8" w:tentative="1">
+      <w:start w:val="1"/>
+      <w:numFmt w:val="bullet"/>
+      <w:lvlText w:val=""/>
+      <w:lvlJc w:val="left"/>
+      <w:pPr>
+        <w:tabs>
+          <w:tab w:val="num" w:pos="6480"/>
+        </w:tabs>
+        <w:ind w:left="6480" w:hanging="360"/>
+      </w:pPr>
+      <w:rPr>
+        <w:rFonts w:ascii="Wingdings" w:hAnsi="Wingdings" w:hint="default"/>
+        <w:sz w:val="20"/>
+      </w:rPr>
+    </w:lvl>
+  </w:abstractNum>
+  <w:abstractNum w:abstractNumId="35" w15:restartNumberingAfterBreak="0">
+    <w:nsid w:val="55380064"/>
+    <w:multiLevelType w:val="multilevel"/>
+    <w:tmpl w:val="432C4D70"/>
+    <w:lvl w:ilvl="0">
+      <w:start w:val="1"/>
+      <w:numFmt w:val="bullet"/>
+      <w:lvlText w:val=""/>
+      <w:lvlJc w:val="left"/>
+      <w:pPr>
+        <w:tabs>
+          <w:tab w:val="num" w:pos="720"/>
+        </w:tabs>
+        <w:ind w:left="720" w:hanging="360"/>
+      </w:pPr>
+      <w:rPr>
+        <w:rFonts w:ascii="Symbol" w:hAnsi="Symbol" w:hint="default"/>
+        <w:sz w:val="20"/>
+      </w:rPr>
+    </w:lvl>
+    <w:lvl w:ilvl="1" w:tentative="1">
+      <w:start w:val="1"/>
+      <w:numFmt w:val="bullet"/>
+      <w:lvlText w:val="o"/>
+      <w:lvlJc w:val="left"/>
+      <w:pPr>
+        <w:tabs>
+          <w:tab w:val="num" w:pos="1440"/>
+        </w:tabs>
+        <w:ind w:left="1440" w:hanging="360"/>
+      </w:pPr>
+      <w:rPr>
+        <w:rFonts w:ascii="Courier New" w:hAnsi="Courier New" w:hint="default"/>
+        <w:sz w:val="20"/>
+      </w:rPr>
+    </w:lvl>
+    <w:lvl w:ilvl="2" w:tentative="1">
+      <w:start w:val="1"/>
+      <w:numFmt w:val="bullet"/>
+      <w:lvlText w:val=""/>
+      <w:lvlJc w:val="left"/>
+      <w:pPr>
+        <w:tabs>
+          <w:tab w:val="num" w:pos="2160"/>
+        </w:tabs>
+        <w:ind w:left="2160" w:hanging="360"/>
+      </w:pPr>
+      <w:rPr>
+        <w:rFonts w:ascii="Wingdings" w:hAnsi="Wingdings" w:hint="default"/>
+        <w:sz w:val="20"/>
+      </w:rPr>
+    </w:lvl>
+    <w:lvl w:ilvl="3" w:tentative="1">
+      <w:start w:val="1"/>
+      <w:numFmt w:val="bullet"/>
+      <w:lvlText w:val=""/>
+      <w:lvlJc w:val="left"/>
+      <w:pPr>
+        <w:tabs>
+          <w:tab w:val="num" w:pos="2880"/>
+        </w:tabs>
+        <w:ind w:left="2880" w:hanging="360"/>
+      </w:pPr>
+      <w:rPr>
+        <w:rFonts w:ascii="Wingdings" w:hAnsi="Wingdings" w:hint="default"/>
+        <w:sz w:val="20"/>
+      </w:rPr>
+    </w:lvl>
+    <w:lvl w:ilvl="4" w:tentative="1">
+      <w:start w:val="1"/>
+      <w:numFmt w:val="bullet"/>
+      <w:lvlText w:val=""/>
+      <w:lvlJc w:val="left"/>
+      <w:pPr>
+        <w:tabs>
+          <w:tab w:val="num" w:pos="3600"/>
+        </w:tabs>
+        <w:ind w:left="3600" w:hanging="360"/>
+      </w:pPr>
+      <w:rPr>
+        <w:rFonts w:ascii="Wingdings" w:hAnsi="Wingdings" w:hint="default"/>
+        <w:sz w:val="20"/>
+      </w:rPr>
+    </w:lvl>
+    <w:lvl w:ilvl="5" w:tentative="1">
+      <w:start w:val="1"/>
+      <w:numFmt w:val="bullet"/>
+      <w:lvlText w:val=""/>
+      <w:lvlJc w:val="left"/>
+      <w:pPr>
+        <w:tabs>
+          <w:tab w:val="num" w:pos="4320"/>
+        </w:tabs>
+        <w:ind w:left="4320" w:hanging="360"/>
+      </w:pPr>
+      <w:rPr>
+        <w:rFonts w:ascii="Wingdings" w:hAnsi="Wingdings" w:hint="default"/>
+        <w:sz w:val="20"/>
+      </w:rPr>
+    </w:lvl>
+    <w:lvl w:ilvl="6" w:tentative="1">
+      <w:start w:val="1"/>
+      <w:numFmt w:val="bullet"/>
+      <w:lvlText w:val=""/>
+      <w:lvlJc w:val="left"/>
+      <w:pPr>
+        <w:tabs>
+          <w:tab w:val="num" w:pos="5040"/>
+        </w:tabs>
+        <w:ind w:left="5040" w:hanging="360"/>
+      </w:pPr>
+      <w:rPr>
+        <w:rFonts w:ascii="Wingdings" w:hAnsi="Wingdings" w:hint="default"/>
+        <w:sz w:val="20"/>
+      </w:rPr>
+    </w:lvl>
+    <w:lvl w:ilvl="7" w:tentative="1">
+      <w:start w:val="1"/>
+      <w:numFmt w:val="bullet"/>
+      <w:lvlText w:val=""/>
+      <w:lvlJc w:val="left"/>
+      <w:pPr>
+        <w:tabs>
+          <w:tab w:val="num" w:pos="5760"/>
+        </w:tabs>
+        <w:ind w:left="5760" w:hanging="360"/>
+      </w:pPr>
+      <w:rPr>
+        <w:rFonts w:ascii="Wingdings" w:hAnsi="Wingdings" w:hint="default"/>
+        <w:sz w:val="20"/>
+      </w:rPr>
+    </w:lvl>
+    <w:lvl w:ilvl="8" w:tentative="1">
+      <w:start w:val="1"/>
+      <w:numFmt w:val="bullet"/>
+      <w:lvlText w:val=""/>
+      <w:lvlJc w:val="left"/>
+      <w:pPr>
+        <w:tabs>
+          <w:tab w:val="num" w:pos="6480"/>
+        </w:tabs>
+        <w:ind w:left="6480" w:hanging="360"/>
+      </w:pPr>
+      <w:rPr>
+        <w:rFonts w:ascii="Wingdings" w:hAnsi="Wingdings" w:hint="default"/>
+        <w:sz w:val="20"/>
+      </w:rPr>
+    </w:lvl>
+  </w:abstractNum>
+  <w:abstractNum w:abstractNumId="36" w15:restartNumberingAfterBreak="0">
     <w:nsid w:val="56B23CD7"/>
     <w:multiLevelType w:val="multilevel"/>
     <w:tmpl w:val="8F0C62D6"/>
@@ -25744,7 +27705,7 @@
       </w:rPr>
     </w:lvl>
   </w:abstractNum>
-  <w:abstractNum w:abstractNumId="34" w15:restartNumberingAfterBreak="0">
+  <w:abstractNum w:abstractNumId="37" w15:restartNumberingAfterBreak="0">
     <w:nsid w:val="597F344E"/>
     <w:multiLevelType w:val="multilevel"/>
     <w:tmpl w:val="A12ED542"/>
@@ -25893,7 +27854,7 @@
       </w:rPr>
     </w:lvl>
   </w:abstractNum>
-  <w:abstractNum w:abstractNumId="35" w15:restartNumberingAfterBreak="0">
+  <w:abstractNum w:abstractNumId="38" w15:restartNumberingAfterBreak="0">
     <w:nsid w:val="5DC772E8"/>
     <w:multiLevelType w:val="multilevel"/>
     <w:tmpl w:val="06600E34"/>
@@ -26042,7 +28003,7 @@
       </w:rPr>
     </w:lvl>
   </w:abstractNum>
-  <w:abstractNum w:abstractNumId="36" w15:restartNumberingAfterBreak="0">
+  <w:abstractNum w:abstractNumId="39" w15:restartNumberingAfterBreak="0">
     <w:nsid w:val="60DC1DAE"/>
     <w:multiLevelType w:val="multilevel"/>
     <w:tmpl w:val="9C6089FC"/>
@@ -26191,7 +28152,7 @@
       </w:rPr>
     </w:lvl>
   </w:abstractNum>
-  <w:abstractNum w:abstractNumId="37" w15:restartNumberingAfterBreak="0">
+  <w:abstractNum w:abstractNumId="40" w15:restartNumberingAfterBreak="0">
     <w:nsid w:val="64EA37FD"/>
     <w:multiLevelType w:val="hybridMultilevel"/>
     <w:tmpl w:val="C13A8216"/>
@@ -26304,7 +28265,7 @@
       </w:rPr>
     </w:lvl>
   </w:abstractNum>
-  <w:abstractNum w:abstractNumId="38" w15:restartNumberingAfterBreak="0">
+  <w:abstractNum w:abstractNumId="41" w15:restartNumberingAfterBreak="0">
     <w:nsid w:val="675043B2"/>
     <w:multiLevelType w:val="multilevel"/>
     <w:tmpl w:val="6FBAC6B4"/>
@@ -26453,7 +28414,7 @@
       </w:rPr>
     </w:lvl>
   </w:abstractNum>
-  <w:abstractNum w:abstractNumId="39" w15:restartNumberingAfterBreak="0">
+  <w:abstractNum w:abstractNumId="42" w15:restartNumberingAfterBreak="0">
     <w:nsid w:val="675F71BF"/>
     <w:multiLevelType w:val="multilevel"/>
     <w:tmpl w:val="EC88D692"/>
@@ -26602,7 +28563,7 @@
       </w:rPr>
     </w:lvl>
   </w:abstractNum>
-  <w:abstractNum w:abstractNumId="40" w15:restartNumberingAfterBreak="0">
+  <w:abstractNum w:abstractNumId="43" w15:restartNumberingAfterBreak="0">
     <w:nsid w:val="678403BA"/>
     <w:multiLevelType w:val="multilevel"/>
     <w:tmpl w:val="2F1E09C0"/>
@@ -26751,7 +28712,7 @@
       </w:rPr>
     </w:lvl>
   </w:abstractNum>
-  <w:abstractNum w:abstractNumId="41" w15:restartNumberingAfterBreak="0">
+  <w:abstractNum w:abstractNumId="44" w15:restartNumberingAfterBreak="0">
     <w:nsid w:val="69733768"/>
     <w:multiLevelType w:val="multilevel"/>
     <w:tmpl w:val="A0B01CCE"/>
@@ -26900,7 +28861,7 @@
       </w:rPr>
     </w:lvl>
   </w:abstractNum>
-  <w:abstractNum w:abstractNumId="42" w15:restartNumberingAfterBreak="0">
+  <w:abstractNum w:abstractNumId="45" w15:restartNumberingAfterBreak="0">
     <w:nsid w:val="69C50582"/>
     <w:multiLevelType w:val="multilevel"/>
     <w:tmpl w:val="D75683CE"/>
@@ -27049,7 +29010,7 @@
       </w:rPr>
     </w:lvl>
   </w:abstractNum>
-  <w:abstractNum w:abstractNumId="43" w15:restartNumberingAfterBreak="0">
+  <w:abstractNum w:abstractNumId="46" w15:restartNumberingAfterBreak="0">
     <w:nsid w:val="74C871CB"/>
     <w:multiLevelType w:val="multilevel"/>
     <w:tmpl w:val="913655C4"/>
@@ -27162,7 +29123,7 @@
       </w:pPr>
     </w:lvl>
   </w:abstractNum>
-  <w:abstractNum w:abstractNumId="44" w15:restartNumberingAfterBreak="0">
+  <w:abstractNum w:abstractNumId="47" w15:restartNumberingAfterBreak="0">
     <w:nsid w:val="7794289D"/>
     <w:multiLevelType w:val="multilevel"/>
     <w:tmpl w:val="8998381C"/>
@@ -27312,139 +29273,148 @@
     </w:lvl>
   </w:abstractNum>
   <w:num w:numId="1" w16cid:durableId="2002006133">
-    <w:abstractNumId w:val="28"/>
+    <w:abstractNumId w:val="29"/>
   </w:num>
   <w:num w:numId="2" w16cid:durableId="726949541">
-    <w:abstractNumId w:val="21"/>
+    <w:abstractNumId w:val="22"/>
   </w:num>
   <w:num w:numId="3" w16cid:durableId="994994221">
-    <w:abstractNumId w:val="37"/>
+    <w:abstractNumId w:val="40"/>
   </w:num>
   <w:num w:numId="4" w16cid:durableId="418261549">
-    <w:abstractNumId w:val="16"/>
+    <w:abstractNumId w:val="17"/>
   </w:num>
   <w:num w:numId="5" w16cid:durableId="1083144747">
-    <w:abstractNumId w:val="19"/>
+    <w:abstractNumId w:val="20"/>
   </w:num>
   <w:num w:numId="6" w16cid:durableId="65421966">
-    <w:abstractNumId w:val="12"/>
+    <w:abstractNumId w:val="13"/>
   </w:num>
   <w:num w:numId="7" w16cid:durableId="1243684087">
     <w:abstractNumId w:val="0"/>
   </w:num>
   <w:num w:numId="8" w16cid:durableId="531112419">
-    <w:abstractNumId w:val="15"/>
+    <w:abstractNumId w:val="16"/>
   </w:num>
   <w:num w:numId="9" w16cid:durableId="592084233">
     <w:abstractNumId w:val="1"/>
   </w:num>
   <w:num w:numId="10" w16cid:durableId="1850679668">
+    <w:abstractNumId w:val="4"/>
+  </w:num>
+  <w:num w:numId="11" w16cid:durableId="1012956657">
+    <w:abstractNumId w:val="9"/>
+  </w:num>
+  <w:num w:numId="12" w16cid:durableId="1121875982">
+    <w:abstractNumId w:val="14"/>
+  </w:num>
+  <w:num w:numId="13" w16cid:durableId="1933932750">
+    <w:abstractNumId w:val="8"/>
+  </w:num>
+  <w:num w:numId="14" w16cid:durableId="2074425380">
+    <w:abstractNumId w:val="32"/>
+  </w:num>
+  <w:num w:numId="15" w16cid:durableId="1104421823">
+    <w:abstractNumId w:val="43"/>
+  </w:num>
+  <w:num w:numId="16" w16cid:durableId="1395350798">
+    <w:abstractNumId w:val="11"/>
+  </w:num>
+  <w:num w:numId="17" w16cid:durableId="216091969">
+    <w:abstractNumId w:val="45"/>
+  </w:num>
+  <w:num w:numId="18" w16cid:durableId="1845051907">
+    <w:abstractNumId w:val="23"/>
+  </w:num>
+  <w:num w:numId="19" w16cid:durableId="1258752445">
+    <w:abstractNumId w:val="26"/>
+  </w:num>
+  <w:num w:numId="20" w16cid:durableId="2097169776">
+    <w:abstractNumId w:val="28"/>
+  </w:num>
+  <w:num w:numId="21" w16cid:durableId="712002361">
+    <w:abstractNumId w:val="6"/>
+  </w:num>
+  <w:num w:numId="22" w16cid:durableId="1726022486">
+    <w:abstractNumId w:val="7"/>
+  </w:num>
+  <w:num w:numId="23" w16cid:durableId="1430195870">
+    <w:abstractNumId w:val="25"/>
+  </w:num>
+  <w:num w:numId="24" w16cid:durableId="1066604708">
+    <w:abstractNumId w:val="15"/>
+  </w:num>
+  <w:num w:numId="25" w16cid:durableId="736434409">
+    <w:abstractNumId w:val="44"/>
+  </w:num>
+  <w:num w:numId="26" w16cid:durableId="643238577">
+    <w:abstractNumId w:val="42"/>
+  </w:num>
+  <w:num w:numId="27" w16cid:durableId="2091268607">
+    <w:abstractNumId w:val="37"/>
+  </w:num>
+  <w:num w:numId="28" w16cid:durableId="1325548221">
+    <w:abstractNumId w:val="19"/>
+  </w:num>
+  <w:num w:numId="29" w16cid:durableId="177895217">
+    <w:abstractNumId w:val="47"/>
+  </w:num>
+  <w:num w:numId="30" w16cid:durableId="1529292198">
+    <w:abstractNumId w:val="46"/>
+  </w:num>
+  <w:num w:numId="31" w16cid:durableId="452596882">
+    <w:abstractNumId w:val="5"/>
+  </w:num>
+  <w:num w:numId="32" w16cid:durableId="202788925">
+    <w:abstractNumId w:val="31"/>
+  </w:num>
+  <w:num w:numId="33" w16cid:durableId="656809161">
     <w:abstractNumId w:val="3"/>
   </w:num>
-  <w:num w:numId="11" w16cid:durableId="1012956657">
-    <w:abstractNumId w:val="8"/>
-  </w:num>
-  <w:num w:numId="12" w16cid:durableId="1121875982">
-    <w:abstractNumId w:val="13"/>
-  </w:num>
-  <w:num w:numId="13" w16cid:durableId="1933932750">
-    <w:abstractNumId w:val="7"/>
-  </w:num>
-  <w:num w:numId="14" w16cid:durableId="2074425380">
-    <w:abstractNumId w:val="31"/>
-  </w:num>
-  <w:num w:numId="15" w16cid:durableId="1104421823">
-    <w:abstractNumId w:val="40"/>
-  </w:num>
-  <w:num w:numId="16" w16cid:durableId="1395350798">
+  <w:num w:numId="34" w16cid:durableId="1027174808">
     <w:abstractNumId w:val="10"/>
   </w:num>
-  <w:num w:numId="17" w16cid:durableId="216091969">
-    <w:abstractNumId w:val="42"/>
-  </w:num>
-  <w:num w:numId="18" w16cid:durableId="1845051907">
-    <w:abstractNumId w:val="22"/>
-  </w:num>
-  <w:num w:numId="19" w16cid:durableId="1258752445">
-    <w:abstractNumId w:val="25"/>
-  </w:num>
-  <w:num w:numId="20" w16cid:durableId="2097169776">
+  <w:num w:numId="35" w16cid:durableId="908425758">
     <w:abstractNumId w:val="27"/>
   </w:num>
-  <w:num w:numId="21" w16cid:durableId="712002361">
-    <w:abstractNumId w:val="5"/>
+  <w:num w:numId="36" w16cid:durableId="208274039">
+    <w:abstractNumId w:val="36"/>
   </w:num>
-  <w:num w:numId="22" w16cid:durableId="1726022486">
-    <w:abstractNumId w:val="6"/>
+  <w:num w:numId="37" w16cid:durableId="1711227742">
+    <w:abstractNumId w:val="30"/>
   </w:num>
-  <w:num w:numId="23" w16cid:durableId="1430195870">
+  <w:num w:numId="38" w16cid:durableId="1460566647">
     <w:abstractNumId w:val="24"/>
   </w:num>
-  <w:num w:numId="24" w16cid:durableId="1066604708">
-    <w:abstractNumId w:val="14"/>
+  <w:num w:numId="39" w16cid:durableId="911037793">
+    <w:abstractNumId w:val="33"/>
   </w:num>
-  <w:num w:numId="25" w16cid:durableId="736434409">
+  <w:num w:numId="40" w16cid:durableId="190067766">
+    <w:abstractNumId w:val="12"/>
+  </w:num>
+  <w:num w:numId="41" w16cid:durableId="59255831">
+    <w:abstractNumId w:val="39"/>
+  </w:num>
+  <w:num w:numId="42" w16cid:durableId="1990861239">
+    <w:abstractNumId w:val="21"/>
+  </w:num>
+  <w:num w:numId="43" w16cid:durableId="623316185">
+    <w:abstractNumId w:val="38"/>
+  </w:num>
+  <w:num w:numId="44" w16cid:durableId="1758599177">
+    <w:abstractNumId w:val="18"/>
+  </w:num>
+  <w:num w:numId="45" w16cid:durableId="1077359414">
     <w:abstractNumId w:val="41"/>
   </w:num>
-  <w:num w:numId="26" w16cid:durableId="643238577">
-    <w:abstractNumId w:val="39"/>
-  </w:num>
-  <w:num w:numId="27" w16cid:durableId="2091268607">
-    <w:abstractNumId w:val="34"/>
-  </w:num>
-  <w:num w:numId="28" w16cid:durableId="1325548221">
-    <w:abstractNumId w:val="18"/>
-  </w:num>
-  <w:num w:numId="29" w16cid:durableId="177895217">
-    <w:abstractNumId w:val="44"/>
-  </w:num>
-  <w:num w:numId="30" w16cid:durableId="1529292198">
-    <w:abstractNumId w:val="43"/>
-  </w:num>
-  <w:num w:numId="31" w16cid:durableId="452596882">
-    <w:abstractNumId w:val="4"/>
-  </w:num>
-  <w:num w:numId="32" w16cid:durableId="202788925">
-    <w:abstractNumId w:val="30"/>
-  </w:num>
-  <w:num w:numId="33" w16cid:durableId="656809161">
+  <w:num w:numId="46" w16cid:durableId="59594437">
     <w:abstractNumId w:val="2"/>
   </w:num>
-  <w:num w:numId="34" w16cid:durableId="1027174808">
-    <w:abstractNumId w:val="9"/>
-  </w:num>
-  <w:num w:numId="35" w16cid:durableId="908425758">
-    <w:abstractNumId w:val="26"/>
-  </w:num>
-  <w:num w:numId="36" w16cid:durableId="208274039">
-    <w:abstractNumId w:val="33"/>
-  </w:num>
-  <w:num w:numId="37" w16cid:durableId="1711227742">
-    <w:abstractNumId w:val="29"/>
-  </w:num>
-  <w:num w:numId="38" w16cid:durableId="1460566647">
-    <w:abstractNumId w:val="23"/>
-  </w:num>
-  <w:num w:numId="39" w16cid:durableId="911037793">
-    <w:abstractNumId w:val="32"/>
-  </w:num>
-  <w:num w:numId="40" w16cid:durableId="190067766">
-    <w:abstractNumId w:val="11"/>
-  </w:num>
-  <w:num w:numId="41" w16cid:durableId="59255831">
-    <w:abstractNumId w:val="36"/>
-  </w:num>
-  <w:num w:numId="42" w16cid:durableId="1990861239">
-    <w:abstractNumId w:val="20"/>
-  </w:num>
-  <w:num w:numId="43" w16cid:durableId="623316185">
+  <w:num w:numId="47" w16cid:durableId="127011839">
     <w:abstractNumId w:val="35"/>
   </w:num>
-  <w:num w:numId="44" w16cid:durableId="1758599177">
-    <w:abstractNumId w:val="17"/>
-  </w:num>
-  <w:num w:numId="45" w16cid:durableId="1077359414">
-    <w:abstractNumId w:val="38"/>
+  <w:num w:numId="48" w16cid:durableId="917667042">
+    <w:abstractNumId w:val="34"/>
   </w:num>
 </w:numbering>
 </file>
@@ -27899,7 +29869,6 @@
     <w:next w:val="Normal"/>
     <w:link w:val="Heading3Char"/>
     <w:uiPriority w:val="9"/>
-    <w:semiHidden/>
     <w:unhideWhenUsed/>
     <w:qFormat/>
     <w:rsid w:val="00BF3A94"/>
@@ -28105,7 +30074,6 @@
     <w:basedOn w:val="DefaultParagraphFont"/>
     <w:link w:val="Heading3"/>
     <w:uiPriority w:val="9"/>
-    <w:semiHidden/>
     <w:rsid w:val="00BF3A94"/>
     <w:rPr>
       <w:rFonts w:eastAsiaTheme="majorEastAsia" w:cstheme="majorBidi"/>
@@ -28450,6 +30418,90 @@
       <w:szCs w:val="20"/>
     </w:rPr>
   </w:style>
+  <w:style w:type="paragraph" w:styleId="HTMLPreformatted">
+    <w:name w:val="HTML Preformatted"/>
+    <w:basedOn w:val="Normal"/>
+    <w:link w:val="HTMLPreformattedChar"/>
+    <w:uiPriority w:val="99"/>
+    <w:semiHidden/>
+    <w:unhideWhenUsed/>
+    <w:rsid w:val="001F37D5"/>
+    <w:pPr>
+      <w:tabs>
+        <w:tab w:val="left" w:pos="916"/>
+        <w:tab w:val="left" w:pos="1832"/>
+        <w:tab w:val="left" w:pos="2748"/>
+        <w:tab w:val="left" w:pos="3664"/>
+        <w:tab w:val="left" w:pos="4580"/>
+        <w:tab w:val="left" w:pos="5496"/>
+        <w:tab w:val="left" w:pos="6412"/>
+        <w:tab w:val="left" w:pos="7328"/>
+        <w:tab w:val="left" w:pos="8244"/>
+        <w:tab w:val="left" w:pos="9160"/>
+        <w:tab w:val="left" w:pos="10076"/>
+        <w:tab w:val="left" w:pos="10992"/>
+        <w:tab w:val="left" w:pos="11908"/>
+        <w:tab w:val="left" w:pos="12824"/>
+        <w:tab w:val="left" w:pos="13740"/>
+        <w:tab w:val="left" w:pos="14656"/>
+      </w:tabs>
+      <w:spacing w:after="0" w:line="240" w:lineRule="auto"/>
+    </w:pPr>
+    <w:rPr>
+      <w:rFonts w:ascii="Courier New" w:eastAsia="Times New Roman" w:hAnsi="Courier New" w:cs="Courier New"/>
+      <w:kern w:val="0"/>
+      <w:sz w:val="20"/>
+      <w:szCs w:val="20"/>
+      <w:lang w:eastAsia="en-IN" w:bidi="mr-IN"/>
+      <w14:ligatures w14:val="none"/>
+    </w:rPr>
+  </w:style>
+  <w:style w:type="character" w:customStyle="1" w:styleId="HTMLPreformattedChar">
+    <w:name w:val="HTML Preformatted Char"/>
+    <w:basedOn w:val="DefaultParagraphFont"/>
+    <w:link w:val="HTMLPreformatted"/>
+    <w:uiPriority w:val="99"/>
+    <w:semiHidden/>
+    <w:rsid w:val="001F37D5"/>
+    <w:rPr>
+      <w:rFonts w:ascii="Courier New" w:eastAsia="Times New Roman" w:hAnsi="Courier New" w:cs="Courier New"/>
+      <w:kern w:val="0"/>
+      <w:sz w:val="20"/>
+      <w:szCs w:val="20"/>
+      <w:lang w:eastAsia="en-IN" w:bidi="mr-IN"/>
+      <w14:ligatures w14:val="none"/>
+    </w:rPr>
+  </w:style>
+  <w:style w:type="character" w:customStyle="1" w:styleId="hljs-keyword">
+    <w:name w:val="hljs-keyword"/>
+    <w:basedOn w:val="DefaultParagraphFont"/>
+    <w:rsid w:val="001F37D5"/>
+  </w:style>
+  <w:style w:type="character" w:customStyle="1" w:styleId="hljs-title">
+    <w:name w:val="hljs-title"/>
+    <w:basedOn w:val="DefaultParagraphFont"/>
+    <w:rsid w:val="001F37D5"/>
+  </w:style>
+  <w:style w:type="character" w:customStyle="1" w:styleId="hljs-comment">
+    <w:name w:val="hljs-comment"/>
+    <w:basedOn w:val="DefaultParagraphFont"/>
+    <w:rsid w:val="001F37D5"/>
+  </w:style>
+  <w:style w:type="character" w:customStyle="1" w:styleId="hljs-string">
+    <w:name w:val="hljs-string"/>
+    <w:basedOn w:val="DefaultParagraphFont"/>
+    <w:rsid w:val="001F37D5"/>
+  </w:style>
+  <w:style w:type="character" w:customStyle="1" w:styleId="hljs-number">
+    <w:name w:val="hljs-number"/>
+    <w:basedOn w:val="DefaultParagraphFont"/>
+    <w:rsid w:val="001F37D5"/>
+  </w:style>
+  <w:style w:type="character" w:customStyle="1" w:styleId="hljs-builtin">
+    <w:name w:val="hljs-built_in"/>
+    <w:basedOn w:val="DefaultParagraphFont"/>
+    <w:rsid w:val="001F37D5"/>
+  </w:style>
 </w:styles>
 </file>
 

</xml_diff>